<commit_message>
completed the 'khela ghor' project proposal
</commit_message>
<xml_diff>
--- a/OBJECT ORIENTED PROGRAMMING 2(C#)/PROJECT PROPOSAL/C#_PROJECT_PROPOSAL.docx
+++ b/OBJECT ORIENTED PROGRAMMING 2(C#)/PROJECT PROPOSAL/C#_PROJECT_PROPOSAL.docx
@@ -289,16 +289,14 @@
         </w:rPr>
         <w:t xml:space="preserve">leaderboards </w:t>
       </w:r>
-      <w:proofErr w:type="spellStart"/>
-      <w:r>
-        <w:rPr>
-          <w:rFonts w:ascii="Times New Roman" w:hAnsi="Times New Roman" w:cs="Times New Roman"/>
-          <w:sz w:val="24"/>
-          <w:szCs w:val="24"/>
-        </w:rPr>
-        <w:t>etc</w:t>
-      </w:r>
-      <w:proofErr w:type="spellEnd"/>
+      <w:r>
+        <w:rPr>
+          <w:rFonts w:ascii="Times New Roman" w:hAnsi="Times New Roman" w:cs="Times New Roman"/>
+          <w:sz w:val="24"/>
+          <w:szCs w:val="24"/>
+        </w:rPr>
+        <w:t>etc.</w:t>
+      </w:r>
       <w:r>
         <w:rPr>
           <w:rFonts w:ascii="Times New Roman" w:hAnsi="Times New Roman" w:cs="Times New Roman"/>
@@ -323,7 +321,6 @@
         </w:rPr>
         <w:t xml:space="preserve">This literature review serves as a foundation for understanding the unique challenges and opportunities associated with developing a </w:t>
       </w:r>
-      <w:proofErr w:type="gramStart"/>
       <w:r>
         <w:rPr>
           <w:rFonts w:ascii="Times New Roman" w:hAnsi="Times New Roman" w:cs="Times New Roman"/>
@@ -338,9 +335,8 @@
           <w:sz w:val="24"/>
           <w:szCs w:val="24"/>
         </w:rPr>
-        <w:t xml:space="preserve">  based</w:t>
-      </w:r>
-      <w:proofErr w:type="gramEnd"/>
+        <w:t xml:space="preserve"> based</w:t>
+      </w:r>
       <w:r>
         <w:rPr>
           <w:rFonts w:ascii="Times New Roman" w:hAnsi="Times New Roman" w:cs="Times New Roman"/>
@@ -363,15 +359,31 @@
           <w:sz w:val="24"/>
           <w:szCs w:val="24"/>
         </w:rPr>
-        <w:t xml:space="preserve"> using any </w:t>
-      </w:r>
-      <w:r>
-        <w:rPr>
-          <w:rFonts w:ascii="Times New Roman" w:hAnsi="Times New Roman" w:cs="Times New Roman"/>
-          <w:sz w:val="24"/>
-          <w:szCs w:val="24"/>
-        </w:rPr>
-        <w:t xml:space="preserve"> external frameworks</w:t>
+        <w:t xml:space="preserve"> using </w:t>
+      </w:r>
+      <w:r>
+        <w:rPr>
+          <w:rFonts w:ascii="Times New Roman" w:hAnsi="Times New Roman" w:cs="Times New Roman"/>
+          <w:sz w:val="24"/>
+          <w:szCs w:val="24"/>
+        </w:rPr>
+        <w:t xml:space="preserve">any </w:t>
+      </w:r>
+      <w:r>
+        <w:rPr>
+          <w:rFonts w:ascii="Times New Roman" w:hAnsi="Times New Roman" w:cs="Times New Roman"/>
+          <w:sz w:val="24"/>
+          <w:szCs w:val="24"/>
+        </w:rPr>
+        <w:t>external</w:t>
+      </w:r>
+      <w:r>
+        <w:rPr>
+          <w:rFonts w:ascii="Times New Roman" w:hAnsi="Times New Roman" w:cs="Times New Roman"/>
+          <w:sz w:val="24"/>
+          <w:szCs w:val="24"/>
+        </w:rPr>
+        <w:t xml:space="preserve"> frameworks</w:t>
       </w:r>
       <w:r>
         <w:rPr>
@@ -380,6 +392,764 @@
           <w:szCs w:val="24"/>
         </w:rPr>
         <w:t>.</w:t>
+      </w:r>
+    </w:p>
+    <w:p>
+      <w:pPr>
+        <w:jc w:val="both"/>
+        <w:rPr>
+          <w:rFonts w:ascii="Times New Roman" w:hAnsi="Times New Roman" w:cs="Times New Roman"/>
+          <w:b/>
+          <w:bCs/>
+          <w:sz w:val="32"/>
+          <w:szCs w:val="32"/>
+          <w:u w:val="single"/>
+        </w:rPr>
+      </w:pPr>
+      <w:r>
+        <w:rPr>
+          <w:rFonts w:ascii="Times New Roman" w:hAnsi="Times New Roman" w:cs="Times New Roman"/>
+          <w:b/>
+          <w:bCs/>
+          <w:sz w:val="32"/>
+          <w:szCs w:val="32"/>
+          <w:u w:val="single"/>
+        </w:rPr>
+        <w:t>Objective</w:t>
+      </w:r>
+      <w:r>
+        <w:rPr>
+          <w:rFonts w:ascii="Times New Roman" w:hAnsi="Times New Roman" w:cs="Times New Roman"/>
+          <w:b/>
+          <w:bCs/>
+          <w:sz w:val="32"/>
+          <w:szCs w:val="32"/>
+          <w:u w:val="single"/>
+        </w:rPr>
+        <w:t>:</w:t>
+      </w:r>
+    </w:p>
+    <w:p>
+      <w:pPr>
+        <w:jc w:val="both"/>
+        <w:rPr>
+          <w:rFonts w:ascii="Times New Roman" w:hAnsi="Times New Roman" w:cs="Times New Roman"/>
+          <w:sz w:val="24"/>
+          <w:szCs w:val="24"/>
+        </w:rPr>
+      </w:pPr>
+      <w:r>
+        <w:rPr>
+          <w:rFonts w:ascii="Times New Roman" w:hAnsi="Times New Roman" w:cs="Times New Roman"/>
+          <w:sz w:val="24"/>
+          <w:szCs w:val="24"/>
+        </w:rPr>
+        <w:t>To develop a desktop application named 'Khela Ghor' in C# using Windows Forms (. Net Framework), providing users with a platform for playing various small games mainly in offline mode.</w:t>
+      </w:r>
+      <w:r>
+        <w:rPr>
+          <w:rFonts w:ascii="Times New Roman" w:hAnsi="Times New Roman" w:cs="Times New Roman"/>
+          <w:sz w:val="24"/>
+          <w:szCs w:val="24"/>
+        </w:rPr>
+        <w:t xml:space="preserve"> </w:t>
+      </w:r>
+      <w:r>
+        <w:rPr>
+          <w:rFonts w:ascii="Times New Roman" w:hAnsi="Times New Roman" w:cs="Times New Roman"/>
+          <w:sz w:val="24"/>
+          <w:szCs w:val="24"/>
+        </w:rPr>
+        <w:t xml:space="preserve">The project also focuses </w:t>
+      </w:r>
+      <w:r>
+        <w:rPr>
+          <w:rFonts w:ascii="Times New Roman" w:hAnsi="Times New Roman" w:cs="Times New Roman"/>
+          <w:sz w:val="24"/>
+          <w:szCs w:val="24"/>
+        </w:rPr>
+        <w:t>on implementing</w:t>
+      </w:r>
+      <w:r>
+        <w:rPr>
+          <w:rFonts w:ascii="Times New Roman" w:hAnsi="Times New Roman" w:cs="Times New Roman"/>
+          <w:sz w:val="24"/>
+          <w:szCs w:val="24"/>
+        </w:rPr>
+        <w:t xml:space="preserve"> </w:t>
+      </w:r>
+      <w:r>
+        <w:rPr>
+          <w:rFonts w:ascii="Times New Roman" w:hAnsi="Times New Roman" w:cs="Times New Roman"/>
+          <w:sz w:val="24"/>
+          <w:szCs w:val="24"/>
+        </w:rPr>
+        <w:t xml:space="preserve">a </w:t>
+      </w:r>
+      <w:r>
+        <w:rPr>
+          <w:rFonts w:ascii="Times New Roman" w:hAnsi="Times New Roman" w:cs="Times New Roman"/>
+          <w:sz w:val="24"/>
+          <w:szCs w:val="24"/>
+        </w:rPr>
+        <w:t>secure</w:t>
+      </w:r>
+      <w:r>
+        <w:rPr>
+          <w:rFonts w:ascii="Times New Roman" w:hAnsi="Times New Roman" w:cs="Times New Roman"/>
+          <w:sz w:val="24"/>
+          <w:szCs w:val="24"/>
+        </w:rPr>
+        <w:t xml:space="preserve"> user account management, allowing customization of profiles, leaderboards, and achievements to enhance user engagement.</w:t>
+      </w:r>
+    </w:p>
+    <w:p>
+      <w:pPr>
+        <w:jc w:val="both"/>
+        <w:rPr>
+          <w:rFonts w:ascii="Times New Roman" w:hAnsi="Times New Roman" w:cs="Times New Roman"/>
+          <w:b/>
+          <w:bCs/>
+          <w:sz w:val="32"/>
+          <w:szCs w:val="32"/>
+          <w:u w:val="single"/>
+        </w:rPr>
+      </w:pPr>
+      <w:r>
+        <w:rPr>
+          <w:rFonts w:ascii="Times New Roman" w:hAnsi="Times New Roman" w:cs="Times New Roman"/>
+          <w:b/>
+          <w:bCs/>
+          <w:sz w:val="32"/>
+          <w:szCs w:val="32"/>
+          <w:u w:val="single"/>
+        </w:rPr>
+        <w:t>Prospective Solution:</w:t>
+      </w:r>
+    </w:p>
+    <w:p>
+      <w:pPr>
+        <w:jc w:val="both"/>
+        <w:rPr>
+          <w:rFonts w:ascii="Times New Roman" w:hAnsi="Times New Roman" w:cs="Times New Roman"/>
+          <w:sz w:val="24"/>
+          <w:szCs w:val="24"/>
+        </w:rPr>
+      </w:pPr>
+      <w:r>
+        <w:rPr>
+          <w:rFonts w:ascii="Times New Roman" w:hAnsi="Times New Roman" w:cs="Times New Roman"/>
+          <w:sz w:val="24"/>
+          <w:szCs w:val="24"/>
+        </w:rPr>
+        <w:t xml:space="preserve">The 'Khela Ghor' project aims to deliver a versatile desktop application offering a diverse collection of small games within a unified platform. The solution involves implementing a secure and user-friendly environment where players can create accounts, customize profiles, and engage in various mini games to enrich </w:t>
+      </w:r>
+      <w:r>
+        <w:rPr>
+          <w:rFonts w:ascii="Times New Roman" w:hAnsi="Times New Roman" w:cs="Times New Roman"/>
+          <w:sz w:val="24"/>
+          <w:szCs w:val="24"/>
+        </w:rPr>
+        <w:t>their gaming</w:t>
+      </w:r>
+      <w:r>
+        <w:rPr>
+          <w:rFonts w:ascii="Times New Roman" w:hAnsi="Times New Roman" w:cs="Times New Roman"/>
+          <w:sz w:val="24"/>
+          <w:szCs w:val="24"/>
+        </w:rPr>
+        <w:t xml:space="preserve"> experiences. By incorporating features such as leaderboards, achievements, high scores 'Khela Ghor' strives to enhance user engagement and create a vibrant gaming community. The prospective solution also emphasizes the importance of offline gaming support, optimized performance, and iterative development of the app. Overall, 'Khela Ghor' seeks to provide a comprehensive and enjoyable gaming experience for users while adhering to best practices in design, functionality, and user interaction.</w:t>
+      </w:r>
+    </w:p>
+    <w:p>
+      <w:pPr>
+        <w:jc w:val="both"/>
+        <w:rPr>
+          <w:rFonts w:ascii="Times New Roman" w:hAnsi="Times New Roman" w:cs="Times New Roman"/>
+          <w:b/>
+          <w:bCs/>
+          <w:sz w:val="32"/>
+          <w:szCs w:val="32"/>
+          <w:u w:val="single"/>
+        </w:rPr>
+      </w:pPr>
+    </w:p>
+    <w:p>
+      <w:pPr>
+        <w:jc w:val="both"/>
+        <w:rPr>
+          <w:rFonts w:ascii="Times New Roman" w:hAnsi="Times New Roman" w:cs="Times New Roman"/>
+          <w:b/>
+          <w:bCs/>
+          <w:sz w:val="32"/>
+          <w:szCs w:val="32"/>
+          <w:u w:val="single"/>
+        </w:rPr>
+      </w:pPr>
+    </w:p>
+    <w:p>
+      <w:pPr>
+        <w:jc w:val="both"/>
+        <w:rPr>
+          <w:rFonts w:ascii="Times New Roman" w:hAnsi="Times New Roman" w:cs="Times New Roman"/>
+          <w:b/>
+          <w:bCs/>
+          <w:sz w:val="32"/>
+          <w:szCs w:val="32"/>
+          <w:u w:val="single"/>
+        </w:rPr>
+      </w:pPr>
+    </w:p>
+    <w:p>
+      <w:pPr>
+        <w:jc w:val="both"/>
+        <w:rPr>
+          <w:rFonts w:ascii="Times New Roman" w:hAnsi="Times New Roman" w:cs="Times New Roman"/>
+          <w:b/>
+          <w:bCs/>
+          <w:sz w:val="32"/>
+          <w:szCs w:val="32"/>
+          <w:u w:val="single"/>
+        </w:rPr>
+      </w:pPr>
+      <w:r>
+        <w:rPr>
+          <w:rFonts w:ascii="Times New Roman" w:hAnsi="Times New Roman" w:cs="Times New Roman"/>
+          <w:b/>
+          <w:bCs/>
+          <w:sz w:val="32"/>
+          <w:szCs w:val="32"/>
+          <w:u w:val="single"/>
+        </w:rPr>
+        <w:lastRenderedPageBreak/>
+        <w:t>Target User:</w:t>
+      </w:r>
+    </w:p>
+    <w:p>
+      <w:pPr>
+        <w:jc w:val="both"/>
+        <w:rPr>
+          <w:rFonts w:ascii="Times New Roman" w:hAnsi="Times New Roman" w:cs="Times New Roman"/>
+          <w:sz w:val="24"/>
+          <w:szCs w:val="24"/>
+        </w:rPr>
+      </w:pPr>
+      <w:r>
+        <w:rPr>
+          <w:rFonts w:ascii="Times New Roman" w:hAnsi="Times New Roman" w:cs="Times New Roman"/>
+          <w:sz w:val="24"/>
+          <w:szCs w:val="24"/>
+        </w:rPr>
+        <w:t xml:space="preserve">The primary target users for the 'Khela Ghor' project are gaming enthusiasts and individuals seeking a convenient and engaging desktop gaming experience. The application caters to a diverse audience, including casual gamers looking for a variety of entertaining small games, as well as those interested in friendly </w:t>
+      </w:r>
+      <w:r>
+        <w:rPr>
+          <w:rFonts w:ascii="Times New Roman" w:hAnsi="Times New Roman" w:cs="Times New Roman"/>
+          <w:sz w:val="24"/>
+          <w:szCs w:val="24"/>
+        </w:rPr>
+        <w:t>competition within</w:t>
+      </w:r>
+      <w:r>
+        <w:rPr>
+          <w:rFonts w:ascii="Times New Roman" w:hAnsi="Times New Roman" w:cs="Times New Roman"/>
+          <w:sz w:val="24"/>
+          <w:szCs w:val="24"/>
+        </w:rPr>
+        <w:t xml:space="preserve"> the gaming community. 'Khela Ghor' will be designed to be user-friendly, making it accessible to individuals of varying ages and gaming expertise. By offering a range of games and social features, the project aims to attract users who value a seamless and customizable gaming platform, fostering a sense of community and enjoyment.</w:t>
+      </w:r>
+    </w:p>
+    <w:p>
+      <w:pPr>
+        <w:jc w:val="both"/>
+        <w:rPr>
+          <w:rFonts w:ascii="Times New Roman" w:hAnsi="Times New Roman" w:cs="Times New Roman"/>
+          <w:b/>
+          <w:bCs/>
+          <w:sz w:val="32"/>
+          <w:szCs w:val="32"/>
+          <w:u w:val="single"/>
+        </w:rPr>
+      </w:pPr>
+      <w:r>
+        <w:rPr>
+          <w:rFonts w:ascii="Times New Roman" w:hAnsi="Times New Roman" w:cs="Times New Roman"/>
+          <w:b/>
+          <w:bCs/>
+          <w:sz w:val="32"/>
+          <w:szCs w:val="32"/>
+          <w:u w:val="single"/>
+        </w:rPr>
+        <w:t>Basic Functionality:</w:t>
+      </w:r>
+    </w:p>
+    <w:p>
+      <w:pPr>
+        <w:jc w:val="both"/>
+        <w:rPr>
+          <w:rFonts w:ascii="Times New Roman" w:hAnsi="Times New Roman" w:cs="Times New Roman"/>
+          <w:b/>
+          <w:bCs/>
+          <w:sz w:val="24"/>
+          <w:szCs w:val="24"/>
+          <w:u w:val="single"/>
+        </w:rPr>
+      </w:pPr>
+      <w:r>
+        <w:rPr>
+          <w:rFonts w:ascii="Times New Roman" w:hAnsi="Times New Roman" w:cs="Times New Roman"/>
+          <w:b/>
+          <w:bCs/>
+          <w:sz w:val="24"/>
+          <w:szCs w:val="24"/>
+          <w:u w:val="single"/>
+        </w:rPr>
+        <w:t xml:space="preserve"> Login feature:</w:t>
+      </w:r>
+    </w:p>
+    <w:p>
+      <w:pPr>
+        <w:jc w:val="both"/>
+        <w:rPr>
+          <w:rFonts w:ascii="Times New Roman" w:hAnsi="Times New Roman" w:cs="Times New Roman"/>
+          <w:sz w:val="24"/>
+          <w:szCs w:val="24"/>
+        </w:rPr>
+      </w:pPr>
+      <w:r>
+        <w:rPr>
+          <w:rFonts w:ascii="Times New Roman" w:hAnsi="Times New Roman" w:cs="Times New Roman"/>
+          <w:sz w:val="24"/>
+          <w:szCs w:val="24"/>
+        </w:rPr>
+        <w:t xml:space="preserve">- An user can enter in the app with or </w:t>
+      </w:r>
+      <w:r>
+        <w:rPr>
+          <w:rFonts w:ascii="Times New Roman" w:hAnsi="Times New Roman" w:cs="Times New Roman"/>
+          <w:sz w:val="24"/>
+          <w:szCs w:val="24"/>
+        </w:rPr>
+        <w:t>without</w:t>
+      </w:r>
+      <w:r>
+        <w:rPr>
+          <w:rFonts w:ascii="Times New Roman" w:hAnsi="Times New Roman" w:cs="Times New Roman"/>
+          <w:sz w:val="24"/>
+          <w:szCs w:val="24"/>
+        </w:rPr>
+        <w:t xml:space="preserve"> login.</w:t>
+      </w:r>
+      <w:r>
+        <w:rPr>
+          <w:rFonts w:ascii="Times New Roman" w:hAnsi="Times New Roman" w:cs="Times New Roman"/>
+          <w:sz w:val="24"/>
+          <w:szCs w:val="24"/>
+        </w:rPr>
+        <w:t xml:space="preserve"> </w:t>
+      </w:r>
+      <w:r>
+        <w:rPr>
+          <w:rFonts w:ascii="Times New Roman" w:hAnsi="Times New Roman" w:cs="Times New Roman"/>
+          <w:sz w:val="24"/>
+          <w:szCs w:val="24"/>
+        </w:rPr>
+        <w:t>If an user enter with login then he/she will able to create a 'Khela Ghor'</w:t>
+      </w:r>
+      <w:r>
+        <w:rPr>
+          <w:rFonts w:ascii="Times New Roman" w:hAnsi="Times New Roman" w:cs="Times New Roman"/>
+          <w:sz w:val="24"/>
+          <w:szCs w:val="24"/>
+        </w:rPr>
+        <w:t xml:space="preserve"> </w:t>
+      </w:r>
+      <w:r>
+        <w:rPr>
+          <w:rFonts w:ascii="Times New Roman" w:hAnsi="Times New Roman" w:cs="Times New Roman"/>
+          <w:sz w:val="24"/>
+          <w:szCs w:val="24"/>
+        </w:rPr>
+        <w:t xml:space="preserve">account (user </w:t>
+      </w:r>
+      <w:r>
+        <w:rPr>
+          <w:rFonts w:ascii="Times New Roman" w:hAnsi="Times New Roman" w:cs="Times New Roman"/>
+          <w:sz w:val="24"/>
+          <w:szCs w:val="24"/>
+        </w:rPr>
+        <w:t>account</w:t>
+      </w:r>
+      <w:r>
+        <w:rPr>
+          <w:rFonts w:ascii="Times New Roman" w:hAnsi="Times New Roman" w:cs="Times New Roman"/>
+          <w:sz w:val="24"/>
+          <w:szCs w:val="24"/>
+        </w:rPr>
+        <w:t>)</w:t>
+      </w:r>
+    </w:p>
+    <w:p>
+      <w:pPr>
+        <w:jc w:val="both"/>
+        <w:rPr>
+          <w:rFonts w:ascii="Times New Roman" w:hAnsi="Times New Roman" w:cs="Times New Roman"/>
+          <w:b/>
+          <w:bCs/>
+          <w:sz w:val="24"/>
+          <w:szCs w:val="24"/>
+          <w:u w:val="single"/>
+        </w:rPr>
+      </w:pPr>
+      <w:r>
+        <w:rPr>
+          <w:rFonts w:ascii="Times New Roman" w:hAnsi="Times New Roman" w:cs="Times New Roman"/>
+          <w:b/>
+          <w:bCs/>
+          <w:sz w:val="24"/>
+          <w:szCs w:val="24"/>
+          <w:u w:val="single"/>
+        </w:rPr>
+        <w:t xml:space="preserve"> User Account Management:</w:t>
+      </w:r>
+    </w:p>
+    <w:p>
+      <w:pPr>
+        <w:jc w:val="both"/>
+        <w:rPr>
+          <w:rFonts w:ascii="Times New Roman" w:hAnsi="Times New Roman" w:cs="Times New Roman"/>
+          <w:sz w:val="24"/>
+          <w:szCs w:val="24"/>
+        </w:rPr>
+      </w:pPr>
+      <w:r>
+        <w:rPr>
+          <w:rFonts w:ascii="Times New Roman" w:hAnsi="Times New Roman" w:cs="Times New Roman"/>
+          <w:sz w:val="24"/>
+          <w:szCs w:val="24"/>
+        </w:rPr>
+        <w:t xml:space="preserve"> - Secure user authentication and account creation.</w:t>
+      </w:r>
+    </w:p>
+    <w:p>
+      <w:pPr>
+        <w:jc w:val="both"/>
+        <w:rPr>
+          <w:rFonts w:ascii="Times New Roman" w:hAnsi="Times New Roman" w:cs="Times New Roman"/>
+          <w:sz w:val="24"/>
+          <w:szCs w:val="24"/>
+        </w:rPr>
+      </w:pPr>
+      <w:r>
+        <w:rPr>
+          <w:rFonts w:ascii="Times New Roman" w:hAnsi="Times New Roman" w:cs="Times New Roman"/>
+          <w:sz w:val="24"/>
+          <w:szCs w:val="24"/>
+        </w:rPr>
+        <w:t xml:space="preserve"> - Profile customization with options for unique usernames and avatars.</w:t>
+      </w:r>
+    </w:p>
+    <w:p>
+      <w:pPr>
+        <w:jc w:val="both"/>
+        <w:rPr>
+          <w:rFonts w:ascii="Times New Roman" w:hAnsi="Times New Roman" w:cs="Times New Roman"/>
+          <w:b/>
+          <w:bCs/>
+          <w:sz w:val="24"/>
+          <w:szCs w:val="24"/>
+          <w:u w:val="single"/>
+        </w:rPr>
+      </w:pPr>
+      <w:r>
+        <w:rPr>
+          <w:rFonts w:ascii="Times New Roman" w:hAnsi="Times New Roman" w:cs="Times New Roman"/>
+          <w:b/>
+          <w:bCs/>
+          <w:sz w:val="24"/>
+          <w:szCs w:val="24"/>
+          <w:u w:val="single"/>
+        </w:rPr>
+        <w:t>Game details:</w:t>
+      </w:r>
+    </w:p>
+    <w:p>
+      <w:pPr>
+        <w:jc w:val="both"/>
+        <w:rPr>
+          <w:rFonts w:ascii="Times New Roman" w:hAnsi="Times New Roman" w:cs="Times New Roman"/>
+          <w:sz w:val="24"/>
+          <w:szCs w:val="24"/>
+        </w:rPr>
+      </w:pPr>
+      <w:r>
+        <w:rPr>
+          <w:rFonts w:ascii="Times New Roman" w:hAnsi="Times New Roman" w:cs="Times New Roman"/>
+          <w:sz w:val="24"/>
+          <w:szCs w:val="24"/>
+        </w:rPr>
+        <w:t>-</w:t>
+      </w:r>
+      <w:r>
+        <w:rPr>
+          <w:rFonts w:ascii="Times New Roman" w:hAnsi="Times New Roman" w:cs="Times New Roman"/>
+          <w:sz w:val="24"/>
+          <w:szCs w:val="24"/>
+        </w:rPr>
+        <w:t>The high score of every game can be saved inside the ‘Khela Ghor’ app.</w:t>
+      </w:r>
+    </w:p>
+    <w:p>
+      <w:pPr>
+        <w:jc w:val="both"/>
+        <w:rPr>
+          <w:rFonts w:ascii="Times New Roman" w:hAnsi="Times New Roman" w:cs="Times New Roman"/>
+          <w:sz w:val="24"/>
+          <w:szCs w:val="24"/>
+        </w:rPr>
+      </w:pPr>
+      <w:r>
+        <w:rPr>
+          <w:rFonts w:ascii="Times New Roman" w:hAnsi="Times New Roman" w:cs="Times New Roman"/>
+          <w:b/>
+          <w:bCs/>
+          <w:sz w:val="24"/>
+          <w:szCs w:val="24"/>
+          <w:u w:val="single"/>
+        </w:rPr>
+        <w:t xml:space="preserve"> Game Collection</w:t>
+      </w:r>
+      <w:r>
+        <w:rPr>
+          <w:rFonts w:ascii="Times New Roman" w:hAnsi="Times New Roman" w:cs="Times New Roman"/>
+          <w:sz w:val="24"/>
+          <w:szCs w:val="24"/>
+        </w:rPr>
+        <w:t>:</w:t>
+      </w:r>
+    </w:p>
+    <w:p>
+      <w:pPr>
+        <w:jc w:val="both"/>
+        <w:rPr>
+          <w:rFonts w:ascii="Times New Roman" w:hAnsi="Times New Roman" w:cs="Times New Roman"/>
+          <w:sz w:val="24"/>
+          <w:szCs w:val="24"/>
+        </w:rPr>
+      </w:pPr>
+      <w:r>
+        <w:rPr>
+          <w:rFonts w:ascii="Times New Roman" w:hAnsi="Times New Roman" w:cs="Times New Roman"/>
+          <w:sz w:val="24"/>
+          <w:szCs w:val="24"/>
+        </w:rPr>
+        <w:t xml:space="preserve"> - Access to a diverse collection of small games within the desktop application.</w:t>
+      </w:r>
+    </w:p>
+    <w:p>
+      <w:pPr>
+        <w:jc w:val="both"/>
+        <w:rPr>
+          <w:rFonts w:ascii="Times New Roman" w:hAnsi="Times New Roman" w:cs="Times New Roman"/>
+          <w:sz w:val="24"/>
+          <w:szCs w:val="24"/>
+        </w:rPr>
+      </w:pPr>
+      <w:r>
+        <w:rPr>
+          <w:rFonts w:ascii="Times New Roman" w:hAnsi="Times New Roman" w:cs="Times New Roman"/>
+          <w:sz w:val="24"/>
+          <w:szCs w:val="24"/>
+        </w:rPr>
+        <w:t xml:space="preserve"> - Single-player gaming experiences for users to enjoy.</w:t>
+      </w:r>
+    </w:p>
+    <w:p>
+      <w:pPr>
+        <w:jc w:val="both"/>
+        <w:rPr>
+          <w:rFonts w:ascii="Times New Roman" w:hAnsi="Times New Roman" w:cs="Times New Roman"/>
+          <w:sz w:val="24"/>
+          <w:szCs w:val="24"/>
+        </w:rPr>
+      </w:pPr>
+      <w:r>
+        <w:rPr>
+          <w:rFonts w:ascii="Times New Roman" w:hAnsi="Times New Roman" w:cs="Times New Roman"/>
+          <w:b/>
+          <w:bCs/>
+          <w:sz w:val="24"/>
+          <w:szCs w:val="24"/>
+          <w:u w:val="single"/>
+        </w:rPr>
+        <w:t>Intuitive User Interface:</w:t>
+      </w:r>
+    </w:p>
+    <w:p>
+      <w:pPr>
+        <w:jc w:val="both"/>
+        <w:rPr>
+          <w:rFonts w:ascii="Times New Roman" w:hAnsi="Times New Roman" w:cs="Times New Roman"/>
+          <w:sz w:val="24"/>
+          <w:szCs w:val="24"/>
+        </w:rPr>
+      </w:pPr>
+      <w:r>
+        <w:rPr>
+          <w:rFonts w:ascii="Times New Roman" w:hAnsi="Times New Roman" w:cs="Times New Roman"/>
+          <w:sz w:val="24"/>
+          <w:szCs w:val="24"/>
+        </w:rPr>
+        <w:t xml:space="preserve"> - Design of an intuitive and visually appealing user interface for easy navigation.</w:t>
+      </w:r>
+    </w:p>
+    <w:p>
+      <w:pPr>
+        <w:jc w:val="both"/>
+        <w:rPr>
+          <w:rFonts w:ascii="Times New Roman" w:hAnsi="Times New Roman" w:cs="Times New Roman"/>
+          <w:sz w:val="24"/>
+          <w:szCs w:val="24"/>
+        </w:rPr>
+      </w:pPr>
+      <w:r>
+        <w:rPr>
+          <w:rFonts w:ascii="Times New Roman" w:hAnsi="Times New Roman" w:cs="Times New Roman"/>
+          <w:sz w:val="24"/>
+          <w:szCs w:val="24"/>
+        </w:rPr>
+        <w:t xml:space="preserve"> - Optimized performance to ensure smooth gameplay.</w:t>
+      </w:r>
+    </w:p>
+    <w:p>
+      <w:pPr>
+        <w:jc w:val="both"/>
+        <w:rPr>
+          <w:rFonts w:ascii="Times New Roman" w:hAnsi="Times New Roman" w:cs="Times New Roman"/>
+          <w:b/>
+          <w:bCs/>
+          <w:sz w:val="24"/>
+          <w:szCs w:val="24"/>
+          <w:u w:val="single"/>
+        </w:rPr>
+      </w:pPr>
+      <w:r>
+        <w:rPr>
+          <w:rFonts w:ascii="Times New Roman" w:hAnsi="Times New Roman" w:cs="Times New Roman"/>
+          <w:b/>
+          <w:bCs/>
+          <w:sz w:val="24"/>
+          <w:szCs w:val="24"/>
+          <w:u w:val="single"/>
+        </w:rPr>
+        <w:t xml:space="preserve"> Offline Gaming Support:</w:t>
+      </w:r>
+    </w:p>
+    <w:p>
+      <w:pPr>
+        <w:jc w:val="both"/>
+        <w:rPr>
+          <w:rFonts w:ascii="Times New Roman" w:hAnsi="Times New Roman" w:cs="Times New Roman"/>
+          <w:sz w:val="24"/>
+          <w:szCs w:val="24"/>
+        </w:rPr>
+      </w:pPr>
+      <w:r>
+        <w:rPr>
+          <w:rFonts w:ascii="Times New Roman" w:hAnsi="Times New Roman" w:cs="Times New Roman"/>
+          <w:sz w:val="24"/>
+          <w:szCs w:val="24"/>
+        </w:rPr>
+        <w:t xml:space="preserve"> - Capability for users to play </w:t>
+      </w:r>
+      <w:r>
+        <w:rPr>
+          <w:rFonts w:ascii="Times New Roman" w:hAnsi="Times New Roman" w:cs="Times New Roman"/>
+          <w:sz w:val="24"/>
+          <w:szCs w:val="24"/>
+        </w:rPr>
+        <w:t>games when</w:t>
+      </w:r>
+      <w:r>
+        <w:rPr>
+          <w:rFonts w:ascii="Times New Roman" w:hAnsi="Times New Roman" w:cs="Times New Roman"/>
+          <w:sz w:val="24"/>
+          <w:szCs w:val="24"/>
+        </w:rPr>
+        <w:t xml:space="preserve"> offline, ensuring accessibility.</w:t>
+      </w:r>
+    </w:p>
+    <w:p>
+      <w:pPr>
+        <w:jc w:val="both"/>
+        <w:rPr>
+          <w:rFonts w:ascii="Times New Roman" w:hAnsi="Times New Roman" w:cs="Times New Roman"/>
+          <w:sz w:val="24"/>
+          <w:szCs w:val="24"/>
+        </w:rPr>
+      </w:pPr>
+      <w:r>
+        <w:rPr>
+          <w:rFonts w:ascii="Times New Roman" w:hAnsi="Times New Roman" w:cs="Times New Roman"/>
+          <w:b/>
+          <w:bCs/>
+          <w:sz w:val="24"/>
+          <w:szCs w:val="24"/>
+          <w:u w:val="single"/>
+        </w:rPr>
+        <w:t>Documentation:</w:t>
+      </w:r>
+    </w:p>
+    <w:p>
+      <w:pPr>
+        <w:jc w:val="both"/>
+        <w:rPr>
+          <w:rFonts w:ascii="Times New Roman" w:hAnsi="Times New Roman" w:cs="Times New Roman"/>
+          <w:sz w:val="24"/>
+          <w:szCs w:val="24"/>
+        </w:rPr>
+      </w:pPr>
+      <w:r>
+        <w:rPr>
+          <w:rFonts w:ascii="Times New Roman" w:hAnsi="Times New Roman" w:cs="Times New Roman"/>
+          <w:sz w:val="24"/>
+          <w:szCs w:val="24"/>
+        </w:rPr>
+        <w:t xml:space="preserve"> - Comprehensive documentation for users, including guides on account management, gameplay, and application features.</w:t>
+      </w:r>
+    </w:p>
+    <w:p>
+      <w:pPr>
+        <w:jc w:val="both"/>
+        <w:rPr>
+          <w:rFonts w:ascii="Times New Roman" w:hAnsi="Times New Roman" w:cs="Times New Roman"/>
+          <w:sz w:val="24"/>
+          <w:szCs w:val="24"/>
+        </w:rPr>
+      </w:pPr>
+      <w:r>
+        <w:rPr>
+          <w:rFonts w:ascii="Times New Roman" w:hAnsi="Times New Roman" w:cs="Times New Roman"/>
+          <w:sz w:val="24"/>
+          <w:szCs w:val="24"/>
+        </w:rPr>
+        <w:t xml:space="preserve">This basic functionality serves as the foundation for the 'Khela Ghor' project, providing users with a secure, accessible, and enjoyable gaming experience. Lastly, the features of this project can be </w:t>
+      </w:r>
+      <w:r>
+        <w:rPr>
+          <w:rFonts w:ascii="Times New Roman" w:hAnsi="Times New Roman" w:cs="Times New Roman"/>
+          <w:sz w:val="24"/>
+          <w:szCs w:val="24"/>
+        </w:rPr>
+        <w:t>enriched from</w:t>
+      </w:r>
+      <w:r>
+        <w:rPr>
+          <w:rFonts w:ascii="Times New Roman" w:hAnsi="Times New Roman" w:cs="Times New Roman"/>
+          <w:sz w:val="24"/>
+          <w:szCs w:val="24"/>
+        </w:rPr>
+        <w:t xml:space="preserve"> time to time.</w:t>
       </w:r>
     </w:p>
     <w:sectPr>
@@ -390,6 +1160,241 @@
     </w:sectPr>
   </w:body>
 </w:document>
+</file>
+
+<file path=word/numbering.xml><?xml version="1.0" encoding="utf-8"?>
+<w:numbering xmlns:wpc="http://schemas.microsoft.com/office/word/2010/wordprocessingCanvas" xmlns:cx="http://schemas.microsoft.com/office/drawing/2014/chartex" xmlns:cx1="http://schemas.microsoft.com/office/drawing/2015/9/8/chartex" xmlns:cx2="http://schemas.microsoft.com/office/drawing/2015/10/21/chartex" xmlns:cx3="http://schemas.microsoft.com/office/drawing/2016/5/9/chartex" xmlns:cx4="http://schemas.microsoft.com/office/drawing/2016/5/10/chartex" xmlns:cx5="http://schemas.microsoft.com/office/drawing/2016/5/11/chartex" xmlns:cx6="http://schemas.microsoft.com/office/drawing/2016/5/12/chartex" xmlns:cx7="http://schemas.microsoft.com/office/drawing/2016/5/13/chartex" xmlns:cx8="http://schemas.microsoft.com/office/drawing/2016/5/14/chartex" xmlns:mc="http://schemas.openxmlformats.org/markup-compatibility/2006" xmlns:aink="http://schemas.microsoft.com/office/drawing/2016/ink" xmlns:am3d="http://schemas.microsoft.com/office/drawing/2017/model3d" xmlns:o="urn:schemas-microsoft-com:office:office" xmlns:oel="http://schemas.microsoft.com/office/2019/extlst" xmlns:r="http://schemas.openxmlformats.org/officeDocument/2006/relationships" xmlns:m="http://schemas.openxmlformats.org/officeDocument/2006/math" xmlns:v="urn:schemas-microsoft-com:vml" xmlns:wp14="http://schemas.microsoft.com/office/word/2010/wordprocessingDrawing" xmlns:wp="http://schemas.openxmlformats.org/drawingml/2006/wordprocessingDrawing" xmlns:w10="urn:schemas-microsoft-com:office:word" xmlns:w="http://schemas.openxmlformats.org/wordprocessingml/2006/main" xmlns:w14="http://schemas.microsoft.com/office/word/2010/wordml" xmlns:w15="http://schemas.microsoft.com/office/word/2012/wordml" xmlns:w16cex="http://schemas.microsoft.com/office/word/2018/wordml/cex" xmlns:w16cid="http://schemas.microsoft.com/office/word/2016/wordml/cid" xmlns:w16="http://schemas.microsoft.com/office/word/2018/wordml" xmlns:w16sdtdh="http://schemas.microsoft.com/office/word/2020/wordml/sdtdatahash" xmlns:w16se="http://schemas.microsoft.com/office/word/2015/wordml/symex" xmlns:wpg="http://schemas.microsoft.com/office/word/2010/wordprocessingGroup" xmlns:wpi="http://schemas.microsoft.com/office/word/2010/wordprocessingInk" xmlns:wne="http://schemas.microsoft.com/office/word/2006/wordml" xmlns:wps="http://schemas.microsoft.com/office/word/2010/wordprocessingShape" mc:Ignorable="w14 w15 w16se w16cid w16 w16cex w16sdtdh wp14">
+  <w:abstractNum w:abstractNumId="0" w15:restartNumberingAfterBreak="0">
+    <w:nsid w:val="1D3C3A0C"/>
+    <w:multiLevelType w:val="hybridMultilevel"/>
+    <w:tmpl w:val="01DEF1B2"/>
+    <w:lvl w:ilvl="0" w:tplc="62CA5518">
+      <w:numFmt w:val="bullet"/>
+      <w:lvlText w:val="-"/>
+      <w:lvlJc w:val="left"/>
+      <w:pPr>
+        <w:ind w:left="720" w:hanging="360"/>
+      </w:pPr>
+      <w:rPr>
+        <w:rFonts w:ascii="Times New Roman" w:eastAsiaTheme="minorHAnsi" w:hAnsi="Times New Roman" w:cs="Times New Roman" w:hint="default"/>
+      </w:rPr>
+    </w:lvl>
+    <w:lvl w:ilvl="1" w:tplc="04090003" w:tentative="1">
+      <w:start w:val="1"/>
+      <w:numFmt w:val="bullet"/>
+      <w:lvlText w:val="o"/>
+      <w:lvlJc w:val="left"/>
+      <w:pPr>
+        <w:ind w:left="1440" w:hanging="360"/>
+      </w:pPr>
+      <w:rPr>
+        <w:rFonts w:ascii="Courier New" w:hAnsi="Courier New" w:cs="Courier New" w:hint="default"/>
+      </w:rPr>
+    </w:lvl>
+    <w:lvl w:ilvl="2" w:tplc="04090005" w:tentative="1">
+      <w:start w:val="1"/>
+      <w:numFmt w:val="bullet"/>
+      <w:lvlText w:val=""/>
+      <w:lvlJc w:val="left"/>
+      <w:pPr>
+        <w:ind w:left="2160" w:hanging="360"/>
+      </w:pPr>
+      <w:rPr>
+        <w:rFonts w:ascii="Wingdings" w:hAnsi="Wingdings" w:hint="default"/>
+      </w:rPr>
+    </w:lvl>
+    <w:lvl w:ilvl="3" w:tplc="04090001" w:tentative="1">
+      <w:start w:val="1"/>
+      <w:numFmt w:val="bullet"/>
+      <w:lvlText w:val=""/>
+      <w:lvlJc w:val="left"/>
+      <w:pPr>
+        <w:ind w:left="2880" w:hanging="360"/>
+      </w:pPr>
+      <w:rPr>
+        <w:rFonts w:ascii="Symbol" w:hAnsi="Symbol" w:hint="default"/>
+      </w:rPr>
+    </w:lvl>
+    <w:lvl w:ilvl="4" w:tplc="04090003" w:tentative="1">
+      <w:start w:val="1"/>
+      <w:numFmt w:val="bullet"/>
+      <w:lvlText w:val="o"/>
+      <w:lvlJc w:val="left"/>
+      <w:pPr>
+        <w:ind w:left="3600" w:hanging="360"/>
+      </w:pPr>
+      <w:rPr>
+        <w:rFonts w:ascii="Courier New" w:hAnsi="Courier New" w:cs="Courier New" w:hint="default"/>
+      </w:rPr>
+    </w:lvl>
+    <w:lvl w:ilvl="5" w:tplc="04090005" w:tentative="1">
+      <w:start w:val="1"/>
+      <w:numFmt w:val="bullet"/>
+      <w:lvlText w:val=""/>
+      <w:lvlJc w:val="left"/>
+      <w:pPr>
+        <w:ind w:left="4320" w:hanging="360"/>
+      </w:pPr>
+      <w:rPr>
+        <w:rFonts w:ascii="Wingdings" w:hAnsi="Wingdings" w:hint="default"/>
+      </w:rPr>
+    </w:lvl>
+    <w:lvl w:ilvl="6" w:tplc="04090001" w:tentative="1">
+      <w:start w:val="1"/>
+      <w:numFmt w:val="bullet"/>
+      <w:lvlText w:val=""/>
+      <w:lvlJc w:val="left"/>
+      <w:pPr>
+        <w:ind w:left="5040" w:hanging="360"/>
+      </w:pPr>
+      <w:rPr>
+        <w:rFonts w:ascii="Symbol" w:hAnsi="Symbol" w:hint="default"/>
+      </w:rPr>
+    </w:lvl>
+    <w:lvl w:ilvl="7" w:tplc="04090003" w:tentative="1">
+      <w:start w:val="1"/>
+      <w:numFmt w:val="bullet"/>
+      <w:lvlText w:val="o"/>
+      <w:lvlJc w:val="left"/>
+      <w:pPr>
+        <w:ind w:left="5760" w:hanging="360"/>
+      </w:pPr>
+      <w:rPr>
+        <w:rFonts w:ascii="Courier New" w:hAnsi="Courier New" w:cs="Courier New" w:hint="default"/>
+      </w:rPr>
+    </w:lvl>
+    <w:lvl w:ilvl="8" w:tplc="04090005" w:tentative="1">
+      <w:start w:val="1"/>
+      <w:numFmt w:val="bullet"/>
+      <w:lvlText w:val=""/>
+      <w:lvlJc w:val="left"/>
+      <w:pPr>
+        <w:ind w:left="6480" w:hanging="360"/>
+      </w:pPr>
+      <w:rPr>
+        <w:rFonts w:ascii="Wingdings" w:hAnsi="Wingdings" w:hint="default"/>
+      </w:rPr>
+    </w:lvl>
+  </w:abstractNum>
+  <w:abstractNum w:abstractNumId="1" w15:restartNumberingAfterBreak="0">
+    <w:nsid w:val="45A7582A"/>
+    <w:multiLevelType w:val="hybridMultilevel"/>
+    <w:tmpl w:val="761A60C0"/>
+    <w:lvl w:ilvl="0" w:tplc="C9101038">
+      <w:numFmt w:val="bullet"/>
+      <w:lvlText w:val="-"/>
+      <w:lvlJc w:val="left"/>
+      <w:pPr>
+        <w:ind w:left="720" w:hanging="360"/>
+      </w:pPr>
+      <w:rPr>
+        <w:rFonts w:ascii="Times New Roman" w:eastAsiaTheme="minorHAnsi" w:hAnsi="Times New Roman" w:cs="Times New Roman" w:hint="default"/>
+      </w:rPr>
+    </w:lvl>
+    <w:lvl w:ilvl="1" w:tplc="04090003" w:tentative="1">
+      <w:start w:val="1"/>
+      <w:numFmt w:val="bullet"/>
+      <w:lvlText w:val="o"/>
+      <w:lvlJc w:val="left"/>
+      <w:pPr>
+        <w:ind w:left="1440" w:hanging="360"/>
+      </w:pPr>
+      <w:rPr>
+        <w:rFonts w:ascii="Courier New" w:hAnsi="Courier New" w:cs="Courier New" w:hint="default"/>
+      </w:rPr>
+    </w:lvl>
+    <w:lvl w:ilvl="2" w:tplc="04090005" w:tentative="1">
+      <w:start w:val="1"/>
+      <w:numFmt w:val="bullet"/>
+      <w:lvlText w:val=""/>
+      <w:lvlJc w:val="left"/>
+      <w:pPr>
+        <w:ind w:left="2160" w:hanging="360"/>
+      </w:pPr>
+      <w:rPr>
+        <w:rFonts w:ascii="Wingdings" w:hAnsi="Wingdings" w:hint="default"/>
+      </w:rPr>
+    </w:lvl>
+    <w:lvl w:ilvl="3" w:tplc="04090001" w:tentative="1">
+      <w:start w:val="1"/>
+      <w:numFmt w:val="bullet"/>
+      <w:lvlText w:val=""/>
+      <w:lvlJc w:val="left"/>
+      <w:pPr>
+        <w:ind w:left="2880" w:hanging="360"/>
+      </w:pPr>
+      <w:rPr>
+        <w:rFonts w:ascii="Symbol" w:hAnsi="Symbol" w:hint="default"/>
+      </w:rPr>
+    </w:lvl>
+    <w:lvl w:ilvl="4" w:tplc="04090003" w:tentative="1">
+      <w:start w:val="1"/>
+      <w:numFmt w:val="bullet"/>
+      <w:lvlText w:val="o"/>
+      <w:lvlJc w:val="left"/>
+      <w:pPr>
+        <w:ind w:left="3600" w:hanging="360"/>
+      </w:pPr>
+      <w:rPr>
+        <w:rFonts w:ascii="Courier New" w:hAnsi="Courier New" w:cs="Courier New" w:hint="default"/>
+      </w:rPr>
+    </w:lvl>
+    <w:lvl w:ilvl="5" w:tplc="04090005" w:tentative="1">
+      <w:start w:val="1"/>
+      <w:numFmt w:val="bullet"/>
+      <w:lvlText w:val=""/>
+      <w:lvlJc w:val="left"/>
+      <w:pPr>
+        <w:ind w:left="4320" w:hanging="360"/>
+      </w:pPr>
+      <w:rPr>
+        <w:rFonts w:ascii="Wingdings" w:hAnsi="Wingdings" w:hint="default"/>
+      </w:rPr>
+    </w:lvl>
+    <w:lvl w:ilvl="6" w:tplc="04090001" w:tentative="1">
+      <w:start w:val="1"/>
+      <w:numFmt w:val="bullet"/>
+      <w:lvlText w:val=""/>
+      <w:lvlJc w:val="left"/>
+      <w:pPr>
+        <w:ind w:left="5040" w:hanging="360"/>
+      </w:pPr>
+      <w:rPr>
+        <w:rFonts w:ascii="Symbol" w:hAnsi="Symbol" w:hint="default"/>
+      </w:rPr>
+    </w:lvl>
+    <w:lvl w:ilvl="7" w:tplc="04090003" w:tentative="1">
+      <w:start w:val="1"/>
+      <w:numFmt w:val="bullet"/>
+      <w:lvlText w:val="o"/>
+      <w:lvlJc w:val="left"/>
+      <w:pPr>
+        <w:ind w:left="5760" w:hanging="360"/>
+      </w:pPr>
+      <w:rPr>
+        <w:rFonts w:ascii="Courier New" w:hAnsi="Courier New" w:cs="Courier New" w:hint="default"/>
+      </w:rPr>
+    </w:lvl>
+    <w:lvl w:ilvl="8" w:tplc="04090005" w:tentative="1">
+      <w:start w:val="1"/>
+      <w:numFmt w:val="bullet"/>
+      <w:lvlText w:val=""/>
+      <w:lvlJc w:val="left"/>
+      <w:pPr>
+        <w:ind w:left="6480" w:hanging="360"/>
+      </w:pPr>
+      <w:rPr>
+        <w:rFonts w:ascii="Wingdings" w:hAnsi="Wingdings" w:hint="default"/>
+      </w:rPr>
+    </w:lvl>
+  </w:abstractNum>
+  <w:num w:numId="1" w16cid:durableId="1802962187">
+    <w:abstractNumId w:val="0"/>
+  </w:num>
+  <w:num w:numId="2" w16cid:durableId="738871566">
+    <w:abstractNumId w:val="1"/>
+  </w:num>
+</w:numbering>
 </file>
 
 <file path=word/styles.xml><?xml version="1.0" encoding="utf-8"?>
@@ -792,6 +1797,7 @@
   <w:style w:type="paragraph" w:default="1" w:styleId="Normal">
     <w:name w:val="Normal"/>
     <w:qFormat/>
+    <w:rsid w:val="00387C69"/>
   </w:style>
   <w:style w:type="character" w:default="1" w:styleId="DefaultParagraphFont">
     <w:name w:val="Default Paragraph Font"/>
@@ -819,6 +1825,17 @@
     <w:uiPriority w:val="99"/>
     <w:semiHidden/>
     <w:unhideWhenUsed/>
+  </w:style>
+  <w:style w:type="paragraph" w:styleId="ListParagraph">
+    <w:name w:val="List Paragraph"/>
+    <w:basedOn w:val="Normal"/>
+    <w:uiPriority w:val="34"/>
+    <w:qFormat/>
+    <w:rsid w:val="00F853DB"/>
+    <w:pPr>
+      <w:ind w:left="720"/>
+      <w:contextualSpacing/>
+    </w:pPr>
   </w:style>
 </w:styles>
 </file>

</xml_diff>

<commit_message>
Update c# project proposal
</commit_message>
<xml_diff>
--- a/OBJECT ORIENTED PROGRAMMING 2(C#)/PROJECT PROPOSAL/C#_PROJECT_PROPOSAL.docx
+++ b/OBJECT ORIENTED PROGRAMMING 2(C#)/PROJECT PROPOSAL/C#_PROJECT_PROPOSAL.docx
@@ -105,15 +105,175 @@
           <w:sz w:val="24"/>
           <w:szCs w:val="24"/>
         </w:rPr>
-        <w:t xml:space="preserve">raw C# game development without using any frameworks, </w:t>
-      </w:r>
-      <w:r>
-        <w:rPr>
-          <w:rFonts w:ascii="Times New Roman" w:hAnsi="Times New Roman" w:cs="Times New Roman"/>
-          <w:sz w:val="24"/>
-          <w:szCs w:val="24"/>
-        </w:rPr>
-        <w:t>emphasizing iterative and collaborative practices that have proven successful in similar projects. In the realm of user experience (UX) in game design, the review delves into the significance of player-centric design, user testing, and feedback loops in creating engaging interfaces.</w:t>
+        <w:t xml:space="preserve">raw </w:t>
+      </w:r>
+      <w:r>
+        <w:rPr>
+          <w:rFonts w:ascii="Times New Roman" w:hAnsi="Times New Roman" w:cs="Times New Roman"/>
+          <w:sz w:val="24"/>
+          <w:szCs w:val="24"/>
+        </w:rPr>
+        <w:t xml:space="preserve">C# mini </w:t>
+      </w:r>
+      <w:r>
+        <w:rPr>
+          <w:rFonts w:ascii="Times New Roman" w:hAnsi="Times New Roman" w:cs="Times New Roman"/>
+          <w:sz w:val="24"/>
+          <w:szCs w:val="24"/>
+        </w:rPr>
+        <w:t>game development</w:t>
+      </w:r>
+      <w:r>
+        <w:rPr>
+          <w:rFonts w:ascii="Times New Roman" w:hAnsi="Times New Roman" w:cs="Times New Roman"/>
+          <w:sz w:val="24"/>
+          <w:szCs w:val="24"/>
+        </w:rPr>
+        <w:t xml:space="preserve"> like </w:t>
+      </w:r>
+      <w:r>
+        <w:rPr>
+          <w:rFonts w:ascii="Times New Roman" w:hAnsi="Times New Roman" w:cs="Times New Roman"/>
+          <w:sz w:val="24"/>
+          <w:szCs w:val="24"/>
+        </w:rPr>
+        <w:t>Simple car racing game</w:t>
+      </w:r>
+      <w:r>
+        <w:rPr>
+          <w:rFonts w:ascii="Times New Roman" w:hAnsi="Times New Roman" w:cs="Times New Roman"/>
+          <w:sz w:val="24"/>
+          <w:szCs w:val="24"/>
+        </w:rPr>
+        <w:t xml:space="preserve">, </w:t>
+      </w:r>
+      <w:r>
+        <w:rPr>
+          <w:rFonts w:ascii="Times New Roman" w:hAnsi="Times New Roman" w:cs="Times New Roman"/>
+          <w:sz w:val="24"/>
+          <w:szCs w:val="24"/>
+        </w:rPr>
+        <w:t>Arcade Game (</w:t>
+      </w:r>
+      <w:r>
+        <w:rPr>
+          <w:rFonts w:ascii="Times New Roman" w:hAnsi="Times New Roman" w:cs="Times New Roman"/>
+          <w:sz w:val="24"/>
+          <w:szCs w:val="24"/>
+        </w:rPr>
+        <w:t>Platform</w:t>
+      </w:r>
+      <w:r>
+        <w:rPr>
+          <w:rFonts w:ascii="Times New Roman" w:hAnsi="Times New Roman" w:cs="Times New Roman"/>
+          <w:sz w:val="24"/>
+          <w:szCs w:val="24"/>
+        </w:rPr>
+        <w:t xml:space="preserve"> game)</w:t>
+      </w:r>
+      <w:r>
+        <w:rPr>
+          <w:rFonts w:ascii="Times New Roman" w:hAnsi="Times New Roman" w:cs="Times New Roman"/>
+          <w:sz w:val="24"/>
+          <w:szCs w:val="24"/>
+        </w:rPr>
+        <w:t>,</w:t>
+      </w:r>
+      <w:r>
+        <w:rPr>
+          <w:rFonts w:ascii="Times New Roman" w:hAnsi="Times New Roman" w:cs="Times New Roman"/>
+          <w:sz w:val="24"/>
+          <w:szCs w:val="24"/>
+        </w:rPr>
+        <w:t xml:space="preserve"> Running game avoiding obstacles</w:t>
+      </w:r>
+      <w:r>
+        <w:rPr>
+          <w:rFonts w:ascii="Times New Roman" w:hAnsi="Times New Roman" w:cs="Times New Roman"/>
+          <w:sz w:val="24"/>
+          <w:szCs w:val="24"/>
+        </w:rPr>
+        <w:t xml:space="preserve">, </w:t>
+      </w:r>
+      <w:r>
+        <w:rPr>
+          <w:rFonts w:ascii="Times New Roman" w:hAnsi="Times New Roman" w:cs="Times New Roman"/>
+          <w:sz w:val="24"/>
+          <w:szCs w:val="24"/>
+        </w:rPr>
+        <w:t>Helicopter shooter</w:t>
+      </w:r>
+      <w:r>
+        <w:rPr>
+          <w:rFonts w:ascii="Times New Roman" w:hAnsi="Times New Roman" w:cs="Times New Roman"/>
+          <w:sz w:val="24"/>
+          <w:szCs w:val="24"/>
+        </w:rPr>
+        <w:t>,</w:t>
+      </w:r>
+      <w:r>
+        <w:rPr>
+          <w:rFonts w:ascii="Times New Roman" w:hAnsi="Times New Roman" w:cs="Times New Roman"/>
+          <w:sz w:val="24"/>
+          <w:szCs w:val="24"/>
+        </w:rPr>
+        <w:t xml:space="preserve"> </w:t>
+      </w:r>
+      <w:r>
+        <w:rPr>
+          <w:rFonts w:ascii="Times New Roman" w:hAnsi="Times New Roman" w:cs="Times New Roman"/>
+          <w:sz w:val="24"/>
+          <w:szCs w:val="24"/>
+        </w:rPr>
+        <w:t>Simple snake Game</w:t>
+      </w:r>
+      <w:r>
+        <w:rPr>
+          <w:rFonts w:ascii="Times New Roman" w:hAnsi="Times New Roman" w:cs="Times New Roman"/>
+          <w:sz w:val="24"/>
+          <w:szCs w:val="24"/>
+        </w:rPr>
+        <w:t xml:space="preserve"> without using any frameworks, </w:t>
+      </w:r>
+      <w:r>
+        <w:rPr>
+          <w:rFonts w:ascii="Times New Roman" w:hAnsi="Times New Roman" w:cs="Times New Roman"/>
+          <w:sz w:val="24"/>
+          <w:szCs w:val="24"/>
+        </w:rPr>
+        <w:t xml:space="preserve">emphasizing iterative and collaborative practices that have proven </w:t>
+      </w:r>
+      <w:r>
+        <w:rPr>
+          <w:rFonts w:ascii="Times New Roman" w:hAnsi="Times New Roman" w:cs="Times New Roman"/>
+          <w:sz w:val="24"/>
+          <w:szCs w:val="24"/>
+        </w:rPr>
+        <w:t>success</w:t>
+      </w:r>
+      <w:r>
+        <w:rPr>
+          <w:rFonts w:ascii="Times New Roman" w:hAnsi="Times New Roman" w:cs="Times New Roman"/>
+          <w:sz w:val="24"/>
+          <w:szCs w:val="24"/>
+        </w:rPr>
+        <w:t>f</w:t>
+      </w:r>
+      <w:r>
+        <w:rPr>
+          <w:rFonts w:ascii="Times New Roman" w:hAnsi="Times New Roman" w:cs="Times New Roman"/>
+          <w:sz w:val="24"/>
+          <w:szCs w:val="24"/>
+        </w:rPr>
+        <w:t>ul</w:t>
+      </w:r>
+      <w:r>
+        <w:rPr>
+          <w:rFonts w:ascii="Times New Roman" w:hAnsi="Times New Roman" w:cs="Times New Roman"/>
+          <w:sz w:val="24"/>
+          <w:szCs w:val="24"/>
+        </w:rPr>
+        <w:t xml:space="preserve"> in similar projects. In the realm of user experience (UX) in game design, the review delves into the significance of player-centric design, user testing in creating engaging interfaces.</w:t>
       </w:r>
       <w:r>
         <w:t xml:space="preserve"> </w:t>
@@ -415,9 +575,72 @@
           <w:szCs w:val="32"/>
           <w:u w:val="single"/>
         </w:rPr>
-        <w:t>Objective</w:t>
-      </w:r>
-      <w:r>
+        <w:t>Objective:</w:t>
+      </w:r>
+    </w:p>
+    <w:p>
+      <w:pPr>
+        <w:jc w:val="both"/>
+        <w:rPr>
+          <w:rFonts w:ascii="Times New Roman" w:hAnsi="Times New Roman" w:cs="Times New Roman"/>
+          <w:sz w:val="24"/>
+          <w:szCs w:val="24"/>
+        </w:rPr>
+      </w:pPr>
+      <w:r>
+        <w:rPr>
+          <w:rFonts w:ascii="Times New Roman" w:hAnsi="Times New Roman" w:cs="Times New Roman"/>
+          <w:sz w:val="24"/>
+          <w:szCs w:val="24"/>
+        </w:rPr>
+        <w:t>To develop a desktop application named 'Khela Ghor' in C# using Windows Forms (. Net Framework), providing users with a platform for playing various small games mainly in offline mode.</w:t>
+      </w:r>
+      <w:r>
+        <w:rPr>
+          <w:rFonts w:ascii="Times New Roman" w:hAnsi="Times New Roman" w:cs="Times New Roman"/>
+          <w:sz w:val="24"/>
+          <w:szCs w:val="24"/>
+        </w:rPr>
+        <w:t xml:space="preserve"> </w:t>
+      </w:r>
+      <w:r>
+        <w:rPr>
+          <w:rFonts w:ascii="Times New Roman" w:hAnsi="Times New Roman" w:cs="Times New Roman"/>
+          <w:sz w:val="24"/>
+          <w:szCs w:val="24"/>
+        </w:rPr>
+        <w:t xml:space="preserve">The project also focuses on implementing </w:t>
+      </w:r>
+      <w:proofErr w:type="gramStart"/>
+      <w:r>
+        <w:rPr>
+          <w:rFonts w:ascii="Times New Roman" w:hAnsi="Times New Roman" w:cs="Times New Roman"/>
+          <w:sz w:val="24"/>
+          <w:szCs w:val="24"/>
+        </w:rPr>
+        <w:t xml:space="preserve">a </w:t>
+      </w:r>
+      <w:r>
+        <w:rPr>
+          <w:rFonts w:ascii="Times New Roman" w:hAnsi="Times New Roman" w:cs="Times New Roman"/>
+          <w:sz w:val="24"/>
+          <w:szCs w:val="24"/>
+        </w:rPr>
+        <w:t>secure</w:t>
+      </w:r>
+      <w:proofErr w:type="gramEnd"/>
+      <w:r>
+        <w:rPr>
+          <w:rFonts w:ascii="Times New Roman" w:hAnsi="Times New Roman" w:cs="Times New Roman"/>
+          <w:sz w:val="24"/>
+          <w:szCs w:val="24"/>
+        </w:rPr>
+        <w:t xml:space="preserve"> user account management, allowing customization of profiles, leaderboards, and achievements to enhance user engagement.</w:t>
+      </w:r>
+    </w:p>
+    <w:p>
+      <w:pPr>
+        <w:jc w:val="both"/>
         <w:rPr>
           <w:rFonts w:ascii="Times New Roman" w:hAnsi="Times New Roman" w:cs="Times New Roman"/>
           <w:b/>
@@ -426,86 +649,8 @@
           <w:szCs w:val="32"/>
           <w:u w:val="single"/>
         </w:rPr>
-        <w:t>:</w:t>
-      </w:r>
-    </w:p>
-    <w:p>
-      <w:pPr>
-        <w:jc w:val="both"/>
-        <w:rPr>
-          <w:rFonts w:ascii="Times New Roman" w:hAnsi="Times New Roman" w:cs="Times New Roman"/>
-          <w:sz w:val="24"/>
-          <w:szCs w:val="24"/>
-        </w:rPr>
-      </w:pPr>
-      <w:r>
-        <w:rPr>
-          <w:rFonts w:ascii="Times New Roman" w:hAnsi="Times New Roman" w:cs="Times New Roman"/>
-          <w:sz w:val="24"/>
-          <w:szCs w:val="24"/>
-        </w:rPr>
-        <w:t>To develop a desktop application named 'Khela Ghor' in C# using Windows Forms (. Net Framework), providing users with a platform for playing various small games mainly in offline mode.</w:t>
-      </w:r>
-      <w:r>
-        <w:rPr>
-          <w:rFonts w:ascii="Times New Roman" w:hAnsi="Times New Roman" w:cs="Times New Roman"/>
-          <w:sz w:val="24"/>
-          <w:szCs w:val="24"/>
-        </w:rPr>
-        <w:t xml:space="preserve"> </w:t>
-      </w:r>
-      <w:r>
-        <w:rPr>
-          <w:rFonts w:ascii="Times New Roman" w:hAnsi="Times New Roman" w:cs="Times New Roman"/>
-          <w:sz w:val="24"/>
-          <w:szCs w:val="24"/>
-        </w:rPr>
-        <w:t xml:space="preserve">The project also focuses </w:t>
-      </w:r>
-      <w:r>
-        <w:rPr>
-          <w:rFonts w:ascii="Times New Roman" w:hAnsi="Times New Roman" w:cs="Times New Roman"/>
-          <w:sz w:val="24"/>
-          <w:szCs w:val="24"/>
-        </w:rPr>
-        <w:t>on implementing</w:t>
-      </w:r>
-      <w:r>
-        <w:rPr>
-          <w:rFonts w:ascii="Times New Roman" w:hAnsi="Times New Roman" w:cs="Times New Roman"/>
-          <w:sz w:val="24"/>
-          <w:szCs w:val="24"/>
-        </w:rPr>
-        <w:t xml:space="preserve"> </w:t>
-      </w:r>
-      <w:r>
-        <w:rPr>
-          <w:rFonts w:ascii="Times New Roman" w:hAnsi="Times New Roman" w:cs="Times New Roman"/>
-          <w:sz w:val="24"/>
-          <w:szCs w:val="24"/>
-        </w:rPr>
-        <w:t xml:space="preserve">a </w:t>
-      </w:r>
-      <w:r>
-        <w:rPr>
-          <w:rFonts w:ascii="Times New Roman" w:hAnsi="Times New Roman" w:cs="Times New Roman"/>
-          <w:sz w:val="24"/>
-          <w:szCs w:val="24"/>
-        </w:rPr>
-        <w:t>secure</w:t>
-      </w:r>
-      <w:r>
-        <w:rPr>
-          <w:rFonts w:ascii="Times New Roman" w:hAnsi="Times New Roman" w:cs="Times New Roman"/>
-          <w:sz w:val="24"/>
-          <w:szCs w:val="24"/>
-        </w:rPr>
-        <w:t xml:space="preserve"> user account management, allowing customization of profiles, leaderboards, and achievements to enhance user engagement.</w:t>
-      </w:r>
-    </w:p>
-    <w:p>
-      <w:pPr>
-        <w:jc w:val="both"/>
+      </w:pPr>
+      <w:r>
         <w:rPr>
           <w:rFonts w:ascii="Times New Roman" w:hAnsi="Times New Roman" w:cs="Times New Roman"/>
           <w:b/>
@@ -514,8 +659,30 @@
           <w:szCs w:val="32"/>
           <w:u w:val="single"/>
         </w:rPr>
-      </w:pPr>
-      <w:r>
+        <w:t>Prospective Solution:</w:t>
+      </w:r>
+    </w:p>
+    <w:p>
+      <w:pPr>
+        <w:jc w:val="both"/>
+        <w:rPr>
+          <w:rFonts w:ascii="Times New Roman" w:hAnsi="Times New Roman" w:cs="Times New Roman"/>
+          <w:sz w:val="24"/>
+          <w:szCs w:val="24"/>
+        </w:rPr>
+      </w:pPr>
+      <w:r>
+        <w:rPr>
+          <w:rFonts w:ascii="Times New Roman" w:hAnsi="Times New Roman" w:cs="Times New Roman"/>
+          <w:sz w:val="24"/>
+          <w:szCs w:val="24"/>
+        </w:rPr>
+        <w:t>The 'Khela Ghor' project aims to deliver a versatile desktop application offering a diverse collection of small games within a unified platform. The solution involves implementing a secure and user-friendly environment where players can create accounts, customize profiles, and engage in various mini games to enrich their gaming experiences. By incorporating features such as leaderboards, achievements, high scores 'Khela Ghor' strives to enhance user engagement and create a vibrant gaming community. The prospective solution also emphasizes the importance of offline gaming support, optimized performance, and iterative development of the app. Overall, 'Khela Ghor' seeks to provide a comprehensive and enjoyable gaming experience for users while adhering to best practices in design, functionality, and user interaction.</w:t>
+      </w:r>
+    </w:p>
+    <w:p>
+      <w:pPr>
+        <w:jc w:val="both"/>
         <w:rPr>
           <w:rFonts w:ascii="Times New Roman" w:hAnsi="Times New Roman" w:cs="Times New Roman"/>
           <w:b/>
@@ -524,42 +691,7 @@
           <w:szCs w:val="32"/>
           <w:u w:val="single"/>
         </w:rPr>
-        <w:t>Prospective Solution:</w:t>
-      </w:r>
-    </w:p>
-    <w:p>
-      <w:pPr>
-        <w:jc w:val="both"/>
-        <w:rPr>
-          <w:rFonts w:ascii="Times New Roman" w:hAnsi="Times New Roman" w:cs="Times New Roman"/>
-          <w:sz w:val="24"/>
-          <w:szCs w:val="24"/>
-        </w:rPr>
-      </w:pPr>
-      <w:r>
-        <w:rPr>
-          <w:rFonts w:ascii="Times New Roman" w:hAnsi="Times New Roman" w:cs="Times New Roman"/>
-          <w:sz w:val="24"/>
-          <w:szCs w:val="24"/>
-        </w:rPr>
-        <w:t xml:space="preserve">The 'Khela Ghor' project aims to deliver a versatile desktop application offering a diverse collection of small games within a unified platform. The solution involves implementing a secure and user-friendly environment where players can create accounts, customize profiles, and engage in various mini games to enrich </w:t>
-      </w:r>
-      <w:r>
-        <w:rPr>
-          <w:rFonts w:ascii="Times New Roman" w:hAnsi="Times New Roman" w:cs="Times New Roman"/>
-          <w:sz w:val="24"/>
-          <w:szCs w:val="24"/>
-        </w:rPr>
-        <w:t>their gaming</w:t>
-      </w:r>
-      <w:r>
-        <w:rPr>
-          <w:rFonts w:ascii="Times New Roman" w:hAnsi="Times New Roman" w:cs="Times New Roman"/>
-          <w:sz w:val="24"/>
-          <w:szCs w:val="24"/>
-        </w:rPr>
-        <w:t xml:space="preserve"> experiences. By incorporating features such as leaderboards, achievements, high scores 'Khela Ghor' strives to enhance user engagement and create a vibrant gaming community. The prospective solution also emphasizes the importance of offline gaming support, optimized performance, and iterative development of the app. Overall, 'Khela Ghor' seeks to provide a comprehensive and enjoyable gaming experience for users while adhering to best practices in design, functionality, and user interaction.</w:t>
-      </w:r>
+      </w:pPr>
     </w:p>
     <w:p>
       <w:pPr>
@@ -599,10 +731,7 @@
           <w:u w:val="single"/>
         </w:rPr>
       </w:pPr>
-    </w:p>
-    <w:p>
-      <w:pPr>
-        <w:jc w:val="both"/>
+      <w:r>
         <w:rPr>
           <w:rFonts w:ascii="Times New Roman" w:hAnsi="Times New Roman" w:cs="Times New Roman"/>
           <w:b/>
@@ -611,8 +740,31 @@
           <w:szCs w:val="32"/>
           <w:u w:val="single"/>
         </w:rPr>
-      </w:pPr>
-      <w:r>
+        <w:lastRenderedPageBreak/>
+        <w:t>Target User:</w:t>
+      </w:r>
+    </w:p>
+    <w:p>
+      <w:pPr>
+        <w:jc w:val="both"/>
+        <w:rPr>
+          <w:rFonts w:ascii="Times New Roman" w:hAnsi="Times New Roman" w:cs="Times New Roman"/>
+          <w:sz w:val="24"/>
+          <w:szCs w:val="24"/>
+        </w:rPr>
+      </w:pPr>
+      <w:r>
+        <w:rPr>
+          <w:rFonts w:ascii="Times New Roman" w:hAnsi="Times New Roman" w:cs="Times New Roman"/>
+          <w:sz w:val="24"/>
+          <w:szCs w:val="24"/>
+        </w:rPr>
+        <w:t>The primary target users for the 'Khela Ghor' project are gaming enthusiasts and individuals seeking a convenient and engaging desktop gaming experience. The application caters to a diverse audience, including casual gamers looking for a variety of entertaining small games, as well as those interested in friendly competition within the gaming community. 'Khela Ghor' will be designed to be user-friendly, making it accessible to individuals of varying ages and gaming expertise. By offering a range of games and social features, the project aims to attract users who value a seamless and customizable gaming platform, fostering a sense of community and enjoyment.</w:t>
+      </w:r>
+    </w:p>
+    <w:p>
+      <w:pPr>
+        <w:jc w:val="both"/>
         <w:rPr>
           <w:rFonts w:ascii="Times New Roman" w:hAnsi="Times New Roman" w:cs="Times New Roman"/>
           <w:b/>
@@ -621,47 +773,8 @@
           <w:szCs w:val="32"/>
           <w:u w:val="single"/>
         </w:rPr>
-        <w:lastRenderedPageBreak/>
-        <w:t>Target User:</w:t>
-      </w:r>
-    </w:p>
-    <w:p>
-      <w:pPr>
-        <w:jc w:val="both"/>
-        <w:rPr>
-          <w:rFonts w:ascii="Times New Roman" w:hAnsi="Times New Roman" w:cs="Times New Roman"/>
-          <w:sz w:val="24"/>
-          <w:szCs w:val="24"/>
-        </w:rPr>
-      </w:pPr>
-      <w:r>
-        <w:rPr>
-          <w:rFonts w:ascii="Times New Roman" w:hAnsi="Times New Roman" w:cs="Times New Roman"/>
-          <w:sz w:val="24"/>
-          <w:szCs w:val="24"/>
-        </w:rPr>
-        <w:t xml:space="preserve">The primary target users for the 'Khela Ghor' project are gaming enthusiasts and individuals seeking a convenient and engaging desktop gaming experience. The application caters to a diverse audience, including casual gamers looking for a variety of entertaining small games, as well as those interested in friendly </w:t>
-      </w:r>
-      <w:r>
-        <w:rPr>
-          <w:rFonts w:ascii="Times New Roman" w:hAnsi="Times New Roman" w:cs="Times New Roman"/>
-          <w:sz w:val="24"/>
-          <w:szCs w:val="24"/>
-        </w:rPr>
-        <w:t>competition within</w:t>
-      </w:r>
-      <w:r>
-        <w:rPr>
-          <w:rFonts w:ascii="Times New Roman" w:hAnsi="Times New Roman" w:cs="Times New Roman"/>
-          <w:sz w:val="24"/>
-          <w:szCs w:val="24"/>
-        </w:rPr>
-        <w:t xml:space="preserve"> the gaming community. 'Khela Ghor' will be designed to be user-friendly, making it accessible to individuals of varying ages and gaming expertise. By offering a range of games and social features, the project aims to attract users who value a seamless and customizable gaming platform, fostering a sense of community and enjoyment.</w:t>
-      </w:r>
-    </w:p>
-    <w:p>
-      <w:pPr>
-        <w:jc w:val="both"/>
+      </w:pPr>
+      <w:r>
         <w:rPr>
           <w:rFonts w:ascii="Times New Roman" w:hAnsi="Times New Roman" w:cs="Times New Roman"/>
           <w:b/>
@@ -670,22 +783,22 @@
           <w:szCs w:val="32"/>
           <w:u w:val="single"/>
         </w:rPr>
-      </w:pPr>
-      <w:r>
-        <w:rPr>
-          <w:rFonts w:ascii="Times New Roman" w:hAnsi="Times New Roman" w:cs="Times New Roman"/>
-          <w:b/>
-          <w:bCs/>
-          <w:sz w:val="32"/>
-          <w:szCs w:val="32"/>
+        <w:t>Basic Functionality:</w:t>
+      </w:r>
+    </w:p>
+    <w:p>
+      <w:pPr>
+        <w:jc w:val="both"/>
+        <w:rPr>
+          <w:rFonts w:ascii="Times New Roman" w:hAnsi="Times New Roman" w:cs="Times New Roman"/>
+          <w:b/>
+          <w:bCs/>
+          <w:sz w:val="24"/>
+          <w:szCs w:val="24"/>
           <w:u w:val="single"/>
         </w:rPr>
-        <w:t>Basic Functionality:</w:t>
-      </w:r>
-    </w:p>
-    <w:p>
-      <w:pPr>
-        <w:jc w:val="both"/>
+      </w:pPr>
+      <w:r>
         <w:rPr>
           <w:rFonts w:ascii="Times New Roman" w:hAnsi="Times New Roman" w:cs="Times New Roman"/>
           <w:b/>
@@ -694,8 +807,98 @@
           <w:szCs w:val="24"/>
           <w:u w:val="single"/>
         </w:rPr>
-      </w:pPr>
-      <w:r>
+        <w:t xml:space="preserve"> Login feature:</w:t>
+      </w:r>
+    </w:p>
+    <w:p>
+      <w:pPr>
+        <w:jc w:val="both"/>
+        <w:rPr>
+          <w:rFonts w:ascii="Times New Roman" w:hAnsi="Times New Roman" w:cs="Times New Roman"/>
+          <w:sz w:val="24"/>
+          <w:szCs w:val="24"/>
+        </w:rPr>
+      </w:pPr>
+      <w:r>
+        <w:rPr>
+          <w:rFonts w:ascii="Times New Roman" w:hAnsi="Times New Roman" w:cs="Times New Roman"/>
+          <w:sz w:val="24"/>
+          <w:szCs w:val="24"/>
+        </w:rPr>
+        <w:t xml:space="preserve">- </w:t>
+      </w:r>
+      <w:proofErr w:type="gramStart"/>
+      <w:r>
+        <w:rPr>
+          <w:rFonts w:ascii="Times New Roman" w:hAnsi="Times New Roman" w:cs="Times New Roman"/>
+          <w:sz w:val="24"/>
+          <w:szCs w:val="24"/>
+        </w:rPr>
+        <w:t>An</w:t>
+      </w:r>
+      <w:proofErr w:type="gramEnd"/>
+      <w:r>
+        <w:rPr>
+          <w:rFonts w:ascii="Times New Roman" w:hAnsi="Times New Roman" w:cs="Times New Roman"/>
+          <w:sz w:val="24"/>
+          <w:szCs w:val="24"/>
+        </w:rPr>
+        <w:t xml:space="preserve"> user can enter in the app with or without login.</w:t>
+      </w:r>
+      <w:r>
+        <w:rPr>
+          <w:rFonts w:ascii="Times New Roman" w:hAnsi="Times New Roman" w:cs="Times New Roman"/>
+          <w:sz w:val="24"/>
+          <w:szCs w:val="24"/>
+        </w:rPr>
+        <w:t xml:space="preserve"> </w:t>
+      </w:r>
+      <w:r>
+        <w:rPr>
+          <w:rFonts w:ascii="Times New Roman" w:hAnsi="Times New Roman" w:cs="Times New Roman"/>
+          <w:sz w:val="24"/>
+          <w:szCs w:val="24"/>
+        </w:rPr>
+        <w:t xml:space="preserve">If </w:t>
+      </w:r>
+      <w:proofErr w:type="gramStart"/>
+      <w:r>
+        <w:rPr>
+          <w:rFonts w:ascii="Times New Roman" w:hAnsi="Times New Roman" w:cs="Times New Roman"/>
+          <w:sz w:val="24"/>
+          <w:szCs w:val="24"/>
+        </w:rPr>
+        <w:t>an</w:t>
+      </w:r>
+      <w:proofErr w:type="gramEnd"/>
+      <w:r>
+        <w:rPr>
+          <w:rFonts w:ascii="Times New Roman" w:hAnsi="Times New Roman" w:cs="Times New Roman"/>
+          <w:sz w:val="24"/>
+          <w:szCs w:val="24"/>
+        </w:rPr>
+        <w:t xml:space="preserve"> user enter with login then he/she will able to create a 'Khela Ghor'</w:t>
+      </w:r>
+      <w:r>
+        <w:rPr>
+          <w:rFonts w:ascii="Times New Roman" w:hAnsi="Times New Roman" w:cs="Times New Roman"/>
+          <w:sz w:val="24"/>
+          <w:szCs w:val="24"/>
+        </w:rPr>
+        <w:t xml:space="preserve"> </w:t>
+      </w:r>
+      <w:r>
+        <w:rPr>
+          <w:rFonts w:ascii="Times New Roman" w:hAnsi="Times New Roman" w:cs="Times New Roman"/>
+          <w:sz w:val="24"/>
+          <w:szCs w:val="24"/>
+        </w:rPr>
+        <w:t>account (user account)</w:t>
+      </w:r>
+    </w:p>
+    <w:p>
+      <w:pPr>
+        <w:jc w:val="both"/>
         <w:rPr>
           <w:rFonts w:ascii="Times New Roman" w:hAnsi="Times New Roman" w:cs="Times New Roman"/>
           <w:b/>
@@ -704,41 +907,406 @@
           <w:szCs w:val="24"/>
           <w:u w:val="single"/>
         </w:rPr>
-        <w:t xml:space="preserve"> Login feature:</w:t>
-      </w:r>
-    </w:p>
-    <w:p>
-      <w:pPr>
-        <w:jc w:val="both"/>
-        <w:rPr>
-          <w:rFonts w:ascii="Times New Roman" w:hAnsi="Times New Roman" w:cs="Times New Roman"/>
-          <w:sz w:val="24"/>
-          <w:szCs w:val="24"/>
-        </w:rPr>
-      </w:pPr>
-      <w:r>
-        <w:rPr>
-          <w:rFonts w:ascii="Times New Roman" w:hAnsi="Times New Roman" w:cs="Times New Roman"/>
-          <w:sz w:val="24"/>
-          <w:szCs w:val="24"/>
-        </w:rPr>
-        <w:t xml:space="preserve">- An user can enter in the app with or </w:t>
-      </w:r>
-      <w:r>
-        <w:rPr>
-          <w:rFonts w:ascii="Times New Roman" w:hAnsi="Times New Roman" w:cs="Times New Roman"/>
-          <w:sz w:val="24"/>
-          <w:szCs w:val="24"/>
-        </w:rPr>
-        <w:t>without</w:t>
-      </w:r>
-      <w:r>
-        <w:rPr>
-          <w:rFonts w:ascii="Times New Roman" w:hAnsi="Times New Roman" w:cs="Times New Roman"/>
-          <w:sz w:val="24"/>
-          <w:szCs w:val="24"/>
-        </w:rPr>
-        <w:t xml:space="preserve"> login.</w:t>
+      </w:pPr>
+      <w:r>
+        <w:rPr>
+          <w:rFonts w:ascii="Times New Roman" w:hAnsi="Times New Roman" w:cs="Times New Roman"/>
+          <w:b/>
+          <w:bCs/>
+          <w:sz w:val="24"/>
+          <w:szCs w:val="24"/>
+          <w:u w:val="single"/>
+        </w:rPr>
+        <w:t xml:space="preserve"> User Account Management:</w:t>
+      </w:r>
+    </w:p>
+    <w:p>
+      <w:pPr>
+        <w:jc w:val="both"/>
+        <w:rPr>
+          <w:rFonts w:ascii="Times New Roman" w:hAnsi="Times New Roman" w:cs="Times New Roman"/>
+          <w:sz w:val="24"/>
+          <w:szCs w:val="24"/>
+        </w:rPr>
+      </w:pPr>
+      <w:r>
+        <w:rPr>
+          <w:rFonts w:ascii="Times New Roman" w:hAnsi="Times New Roman" w:cs="Times New Roman"/>
+          <w:sz w:val="24"/>
+          <w:szCs w:val="24"/>
+        </w:rPr>
+        <w:t xml:space="preserve"> - Secure user authentication and account creation.</w:t>
+      </w:r>
+    </w:p>
+    <w:p>
+      <w:pPr>
+        <w:jc w:val="both"/>
+        <w:rPr>
+          <w:rFonts w:ascii="Times New Roman" w:hAnsi="Times New Roman" w:cs="Times New Roman"/>
+          <w:sz w:val="24"/>
+          <w:szCs w:val="24"/>
+        </w:rPr>
+      </w:pPr>
+      <w:r>
+        <w:rPr>
+          <w:rFonts w:ascii="Times New Roman" w:hAnsi="Times New Roman" w:cs="Times New Roman"/>
+          <w:sz w:val="24"/>
+          <w:szCs w:val="24"/>
+        </w:rPr>
+        <w:t xml:space="preserve"> - Profile customization with options for unique usernames and avatars.</w:t>
+      </w:r>
+    </w:p>
+    <w:p>
+      <w:pPr>
+        <w:jc w:val="both"/>
+        <w:rPr>
+          <w:rFonts w:ascii="Times New Roman" w:hAnsi="Times New Roman" w:cs="Times New Roman"/>
+          <w:b/>
+          <w:bCs/>
+          <w:sz w:val="24"/>
+          <w:szCs w:val="24"/>
+          <w:u w:val="single"/>
+        </w:rPr>
+      </w:pPr>
+      <w:r>
+        <w:rPr>
+          <w:rFonts w:ascii="Times New Roman" w:hAnsi="Times New Roman" w:cs="Times New Roman"/>
+          <w:b/>
+          <w:bCs/>
+          <w:sz w:val="24"/>
+          <w:szCs w:val="24"/>
+          <w:u w:val="single"/>
+        </w:rPr>
+        <w:t>Game details:</w:t>
+      </w:r>
+    </w:p>
+    <w:p>
+      <w:pPr>
+        <w:jc w:val="both"/>
+        <w:rPr>
+          <w:rFonts w:ascii="Times New Roman" w:hAnsi="Times New Roman" w:cs="Times New Roman"/>
+          <w:sz w:val="24"/>
+          <w:szCs w:val="24"/>
+        </w:rPr>
+      </w:pPr>
+      <w:r>
+        <w:rPr>
+          <w:rFonts w:ascii="Times New Roman" w:hAnsi="Times New Roman" w:cs="Times New Roman"/>
+          <w:sz w:val="24"/>
+          <w:szCs w:val="24"/>
+        </w:rPr>
+        <w:t>-</w:t>
+      </w:r>
+      <w:r>
+        <w:rPr>
+          <w:rFonts w:ascii="Times New Roman" w:hAnsi="Times New Roman" w:cs="Times New Roman"/>
+          <w:sz w:val="24"/>
+          <w:szCs w:val="24"/>
+        </w:rPr>
+        <w:t>The high</w:t>
+      </w:r>
+      <w:r>
+        <w:rPr>
+          <w:rFonts w:ascii="Times New Roman" w:hAnsi="Times New Roman" w:cs="Times New Roman"/>
+          <w:sz w:val="24"/>
+          <w:szCs w:val="24"/>
+        </w:rPr>
+        <w:t>est</w:t>
+      </w:r>
+      <w:r>
+        <w:rPr>
+          <w:rFonts w:ascii="Times New Roman" w:hAnsi="Times New Roman" w:cs="Times New Roman"/>
+          <w:sz w:val="24"/>
+          <w:szCs w:val="24"/>
+        </w:rPr>
+        <w:t xml:space="preserve"> score</w:t>
+      </w:r>
+      <w:r>
+        <w:rPr>
+          <w:rFonts w:ascii="Times New Roman" w:hAnsi="Times New Roman" w:cs="Times New Roman"/>
+          <w:sz w:val="24"/>
+          <w:szCs w:val="24"/>
+        </w:rPr>
+        <w:t>s</w:t>
+      </w:r>
+      <w:r>
+        <w:rPr>
+          <w:rFonts w:ascii="Times New Roman" w:hAnsi="Times New Roman" w:cs="Times New Roman"/>
+          <w:sz w:val="24"/>
+          <w:szCs w:val="24"/>
+        </w:rPr>
+        <w:t xml:space="preserve"> of every game can be saved inside the ‘Khela Ghor’ app.</w:t>
+      </w:r>
+    </w:p>
+    <w:p>
+      <w:pPr>
+        <w:jc w:val="both"/>
+        <w:rPr>
+          <w:rFonts w:ascii="Times New Roman" w:hAnsi="Times New Roman" w:cs="Times New Roman"/>
+          <w:sz w:val="24"/>
+          <w:szCs w:val="24"/>
+        </w:rPr>
+      </w:pPr>
+      <w:r>
+        <w:rPr>
+          <w:rFonts w:ascii="Times New Roman" w:hAnsi="Times New Roman" w:cs="Times New Roman"/>
+          <w:b/>
+          <w:bCs/>
+          <w:sz w:val="24"/>
+          <w:szCs w:val="24"/>
+          <w:u w:val="single"/>
+        </w:rPr>
+        <w:t xml:space="preserve"> Game Collection</w:t>
+      </w:r>
+      <w:r>
+        <w:rPr>
+          <w:rFonts w:ascii="Times New Roman" w:hAnsi="Times New Roman" w:cs="Times New Roman"/>
+          <w:sz w:val="24"/>
+          <w:szCs w:val="24"/>
+        </w:rPr>
+        <w:t>:</w:t>
+      </w:r>
+    </w:p>
+    <w:p>
+      <w:pPr>
+        <w:jc w:val="both"/>
+        <w:rPr>
+          <w:rFonts w:ascii="Times New Roman" w:hAnsi="Times New Roman" w:cs="Times New Roman"/>
+          <w:sz w:val="24"/>
+          <w:szCs w:val="24"/>
+        </w:rPr>
+      </w:pPr>
+      <w:r>
+        <w:rPr>
+          <w:rFonts w:ascii="Times New Roman" w:hAnsi="Times New Roman" w:cs="Times New Roman"/>
+          <w:sz w:val="24"/>
+          <w:szCs w:val="24"/>
+        </w:rPr>
+        <w:t xml:space="preserve"> - Access to a diverse collection of small games within the desktop application.</w:t>
+      </w:r>
+    </w:p>
+    <w:p>
+      <w:pPr>
+        <w:jc w:val="both"/>
+        <w:rPr>
+          <w:rFonts w:ascii="Times New Roman" w:hAnsi="Times New Roman" w:cs="Times New Roman"/>
+          <w:sz w:val="24"/>
+          <w:szCs w:val="24"/>
+        </w:rPr>
+      </w:pPr>
+      <w:r>
+        <w:rPr>
+          <w:rFonts w:ascii="Times New Roman" w:hAnsi="Times New Roman" w:cs="Times New Roman"/>
+          <w:sz w:val="24"/>
+          <w:szCs w:val="24"/>
+        </w:rPr>
+        <w:t xml:space="preserve"> - Single-player gaming experiences for users to enjoy.</w:t>
+      </w:r>
+    </w:p>
+    <w:p>
+      <w:pPr>
+        <w:jc w:val="both"/>
+        <w:rPr>
+          <w:rFonts w:ascii="Times New Roman" w:hAnsi="Times New Roman" w:cs="Times New Roman"/>
+          <w:sz w:val="24"/>
+          <w:szCs w:val="24"/>
+        </w:rPr>
+      </w:pPr>
+    </w:p>
+    <w:p>
+      <w:pPr>
+        <w:jc w:val="both"/>
+        <w:rPr>
+          <w:rFonts w:ascii="Times New Roman" w:hAnsi="Times New Roman" w:cs="Times New Roman"/>
+          <w:b/>
+          <w:bCs/>
+          <w:sz w:val="48"/>
+          <w:szCs w:val="48"/>
+          <w:u w:val="single"/>
+        </w:rPr>
+      </w:pPr>
+      <w:r>
+        <w:rPr>
+          <w:rFonts w:ascii="Times New Roman" w:hAnsi="Times New Roman" w:cs="Times New Roman"/>
+          <w:b/>
+          <w:bCs/>
+          <w:sz w:val="24"/>
+          <w:szCs w:val="24"/>
+        </w:rPr>
+        <w:t>1</w:t>
+      </w:r>
+      <w:r>
+        <w:rPr>
+          <w:rFonts w:ascii="Times New Roman" w:hAnsi="Times New Roman" w:cs="Times New Roman"/>
+          <w:b/>
+          <w:bCs/>
+          <w:sz w:val="24"/>
+          <w:szCs w:val="24"/>
+        </w:rPr>
+        <w:t>)</w:t>
+      </w:r>
+      <w:r>
+        <w:rPr>
+          <w:rFonts w:ascii="Times New Roman" w:hAnsi="Times New Roman" w:cs="Times New Roman"/>
+          <w:b/>
+          <w:bCs/>
+          <w:sz w:val="24"/>
+          <w:szCs w:val="24"/>
+        </w:rPr>
+        <w:t xml:space="preserve">Simple </w:t>
+      </w:r>
+      <w:r>
+        <w:rPr>
+          <w:rFonts w:ascii="Times New Roman" w:hAnsi="Times New Roman" w:cs="Times New Roman"/>
+          <w:b/>
+          <w:bCs/>
+          <w:sz w:val="24"/>
+          <w:szCs w:val="24"/>
+        </w:rPr>
+        <w:t>Car Racing Game:</w:t>
+      </w:r>
+    </w:p>
+    <w:p>
+      <w:pPr>
+        <w:jc w:val="both"/>
+        <w:rPr>
+          <w:rFonts w:ascii="Times New Roman" w:hAnsi="Times New Roman" w:cs="Times New Roman"/>
+          <w:sz w:val="24"/>
+          <w:szCs w:val="24"/>
+        </w:rPr>
+      </w:pPr>
+      <w:r>
+        <w:rPr>
+          <w:rFonts w:ascii="Times New Roman" w:hAnsi="Times New Roman" w:cs="Times New Roman"/>
+          <w:sz w:val="24"/>
+          <w:szCs w:val="24"/>
+        </w:rPr>
+        <w:t xml:space="preserve">The game features a dynamic road, player-controlled car, </w:t>
+      </w:r>
+      <w:r>
+        <w:rPr>
+          <w:rFonts w:ascii="Times New Roman" w:hAnsi="Times New Roman" w:cs="Times New Roman"/>
+          <w:sz w:val="24"/>
+          <w:szCs w:val="24"/>
+        </w:rPr>
+        <w:t xml:space="preserve">other </w:t>
+      </w:r>
+      <w:r>
+        <w:rPr>
+          <w:rFonts w:ascii="Times New Roman" w:hAnsi="Times New Roman" w:cs="Times New Roman"/>
+          <w:sz w:val="24"/>
+          <w:szCs w:val="24"/>
+        </w:rPr>
+        <w:t>cars</w:t>
+      </w:r>
+      <w:r>
+        <w:rPr>
+          <w:rFonts w:ascii="Times New Roman" w:hAnsi="Times New Roman" w:cs="Times New Roman"/>
+          <w:sz w:val="24"/>
+          <w:szCs w:val="24"/>
+        </w:rPr>
+        <w:t xml:space="preserve"> in the road</w:t>
+      </w:r>
+      <w:r>
+        <w:rPr>
+          <w:rFonts w:ascii="Times New Roman" w:hAnsi="Times New Roman" w:cs="Times New Roman"/>
+          <w:sz w:val="24"/>
+          <w:szCs w:val="24"/>
+        </w:rPr>
+        <w:t xml:space="preserve">, trophies, and an animated explosion. The objective is to drive as far as possible without colliding with other cars. </w:t>
+      </w:r>
+    </w:p>
+    <w:p>
+      <w:pPr>
+        <w:pStyle w:val="ListParagraph"/>
+        <w:numPr>
+          <w:ilvl w:val="0"/>
+          <w:numId w:val="7"/>
+        </w:numPr>
+        <w:jc w:val="both"/>
+        <w:rPr>
+          <w:rFonts w:ascii="Times New Roman" w:hAnsi="Times New Roman" w:cs="Times New Roman"/>
+          <w:sz w:val="24"/>
+          <w:szCs w:val="24"/>
+        </w:rPr>
+      </w:pPr>
+      <w:r>
+        <w:rPr>
+          <w:rFonts w:ascii="Times New Roman" w:hAnsi="Times New Roman" w:cs="Times New Roman"/>
+          <w:sz w:val="24"/>
+          <w:szCs w:val="24"/>
+        </w:rPr>
+        <w:t>The game employs a dynamic road scrolling mechanism, creating a visually engaging experience as the road moves seamlessly, giving the illusion of the player's car advancing through the environment.</w:t>
+      </w:r>
+    </w:p>
+    <w:p>
+      <w:pPr>
+        <w:pStyle w:val="ListParagraph"/>
+        <w:numPr>
+          <w:ilvl w:val="0"/>
+          <w:numId w:val="7"/>
+        </w:numPr>
+        <w:jc w:val="both"/>
+        <w:rPr>
+          <w:rFonts w:ascii="Times New Roman" w:hAnsi="Times New Roman" w:cs="Times New Roman"/>
+          <w:sz w:val="24"/>
+          <w:szCs w:val="24"/>
+        </w:rPr>
+      </w:pPr>
+      <w:r>
+        <w:rPr>
+          <w:rFonts w:ascii="Times New Roman" w:hAnsi="Times New Roman" w:cs="Times New Roman"/>
+          <w:sz w:val="24"/>
+          <w:szCs w:val="24"/>
+        </w:rPr>
+        <w:t xml:space="preserve">Players control a car using responsive left and right arrow keys, aiming to navigate through traffic consisting of cars. </w:t>
+      </w:r>
+    </w:p>
+    <w:p>
+      <w:pPr>
+        <w:pStyle w:val="ListParagraph"/>
+        <w:numPr>
+          <w:ilvl w:val="0"/>
+          <w:numId w:val="7"/>
+        </w:numPr>
+        <w:jc w:val="both"/>
+        <w:rPr>
+          <w:rFonts w:ascii="Times New Roman" w:hAnsi="Times New Roman" w:cs="Times New Roman"/>
+          <w:sz w:val="24"/>
+          <w:szCs w:val="24"/>
+        </w:rPr>
+      </w:pPr>
+      <w:r>
+        <w:rPr>
+          <w:rFonts w:ascii="Times New Roman" w:hAnsi="Times New Roman" w:cs="Times New Roman"/>
+          <w:sz w:val="24"/>
+          <w:szCs w:val="24"/>
+        </w:rPr>
+        <w:t>The game offers a competitive edge with a scoring system that rewards players with bronze, silver, or gold trophies based on their performance, encouraging replay ability and competition among players.</w:t>
+      </w:r>
+    </w:p>
+    <w:p>
+      <w:pPr>
+        <w:pStyle w:val="ListParagraph"/>
+        <w:numPr>
+          <w:ilvl w:val="0"/>
+          <w:numId w:val="7"/>
+        </w:numPr>
+        <w:jc w:val="both"/>
+        <w:rPr>
+          <w:rFonts w:ascii="Times New Roman" w:hAnsi="Times New Roman" w:cs="Times New Roman"/>
+          <w:sz w:val="24"/>
+          <w:szCs w:val="24"/>
+        </w:rPr>
+      </w:pPr>
+      <w:r>
+        <w:rPr>
+          <w:rFonts w:ascii="Times New Roman" w:hAnsi="Times New Roman" w:cs="Times New Roman"/>
+          <w:sz w:val="24"/>
+          <w:szCs w:val="24"/>
+        </w:rPr>
+        <w:lastRenderedPageBreak/>
+        <w:t>Upon collision, an animated explosion is triggered</w:t>
       </w:r>
       <w:r>
         <w:rPr>
@@ -754,7 +1322,46 @@
           <w:sz w:val="24"/>
           <w:szCs w:val="24"/>
         </w:rPr>
-        <w:t>If an user enter with login then he/she will able to create a 'Khela Ghor'</w:t>
+        <w:t>enhancing the gaming experience and providing immediate feedback to the player</w:t>
+      </w:r>
+      <w:r>
+        <w:rPr>
+          <w:rFonts w:ascii="Times New Roman" w:hAnsi="Times New Roman" w:cs="Times New Roman"/>
+          <w:sz w:val="24"/>
+          <w:szCs w:val="24"/>
+        </w:rPr>
+        <w:t xml:space="preserve"> so that players can understand their run is come to an end</w:t>
+      </w:r>
+      <w:r>
+        <w:rPr>
+          <w:rFonts w:ascii="Times New Roman" w:hAnsi="Times New Roman" w:cs="Times New Roman"/>
+          <w:sz w:val="24"/>
+          <w:szCs w:val="24"/>
+        </w:rPr>
+        <w:t>.</w:t>
+      </w:r>
+    </w:p>
+    <w:p>
+      <w:pPr>
+        <w:pStyle w:val="ListParagraph"/>
+        <w:numPr>
+          <w:ilvl w:val="0"/>
+          <w:numId w:val="7"/>
+        </w:numPr>
+        <w:jc w:val="both"/>
+        <w:rPr>
+          <w:rFonts w:ascii="Times New Roman" w:hAnsi="Times New Roman" w:cs="Times New Roman"/>
+          <w:sz w:val="24"/>
+          <w:szCs w:val="24"/>
+        </w:rPr>
+      </w:pPr>
+      <w:r>
+        <w:rPr>
+          <w:rFonts w:ascii="Times New Roman" w:hAnsi="Times New Roman" w:cs="Times New Roman"/>
+          <w:sz w:val="24"/>
+          <w:szCs w:val="24"/>
+        </w:rPr>
+        <w:t>The game keeps track of the player's score</w:t>
       </w:r>
       <w:r>
         <w:rPr>
@@ -770,28 +1377,915 @@
           <w:sz w:val="24"/>
           <w:szCs w:val="24"/>
         </w:rPr>
-        <w:t xml:space="preserve">account (user </w:t>
-      </w:r>
-      <w:r>
-        <w:rPr>
-          <w:rFonts w:ascii="Times New Roman" w:hAnsi="Times New Roman" w:cs="Times New Roman"/>
-          <w:sz w:val="24"/>
-          <w:szCs w:val="24"/>
-        </w:rPr>
-        <w:t>account</w:t>
-      </w:r>
-      <w:r>
-        <w:rPr>
-          <w:rFonts w:ascii="Times New Roman" w:hAnsi="Times New Roman" w:cs="Times New Roman"/>
+        <w:t>and ensures a dynamic and engaging gaming environment.</w:t>
+      </w:r>
+    </w:p>
+    <w:p>
+      <w:pPr>
+        <w:pStyle w:val="ListParagraph"/>
+        <w:numPr>
+          <w:ilvl w:val="0"/>
+          <w:numId w:val="7"/>
+        </w:numPr>
+        <w:jc w:val="both"/>
+        <w:rPr>
+          <w:rFonts w:ascii="Times New Roman" w:hAnsi="Times New Roman" w:cs="Times New Roman"/>
+          <w:sz w:val="24"/>
+          <w:szCs w:val="24"/>
+        </w:rPr>
+      </w:pPr>
+      <w:r>
+        <w:rPr>
+          <w:rFonts w:ascii="Times New Roman" w:hAnsi="Times New Roman" w:cs="Times New Roman"/>
+          <w:sz w:val="24"/>
+          <w:szCs w:val="24"/>
+        </w:rPr>
+        <w:t>A restart button allows players to reset the game, providing a convenient way to replay and improve their performance without restarting the entire application.</w:t>
+      </w:r>
+    </w:p>
+    <w:p>
+      <w:pPr>
+        <w:pStyle w:val="ListParagraph"/>
+        <w:numPr>
+          <w:ilvl w:val="0"/>
+          <w:numId w:val="7"/>
+        </w:numPr>
+        <w:jc w:val="both"/>
+        <w:rPr>
+          <w:rFonts w:ascii="Times New Roman" w:hAnsi="Times New Roman" w:cs="Times New Roman"/>
+          <w:sz w:val="24"/>
+          <w:szCs w:val="24"/>
+        </w:rPr>
+      </w:pPr>
+      <w:r>
+        <w:rPr>
+          <w:rFonts w:ascii="Times New Roman" w:hAnsi="Times New Roman" w:cs="Times New Roman"/>
+          <w:sz w:val="24"/>
+          <w:szCs w:val="24"/>
+        </w:rPr>
+        <w:t>The left and right arrow keys offer precise and responsive control over the player's car, enhancing the player's ability to maneuver through traffic and avoid collisions.</w:t>
+      </w:r>
+    </w:p>
+    <w:p>
+      <w:pPr>
+        <w:jc w:val="both"/>
+        <w:rPr>
+          <w:rFonts w:ascii="Times New Roman" w:hAnsi="Times New Roman" w:cs="Times New Roman"/>
+          <w:sz w:val="24"/>
+          <w:szCs w:val="24"/>
+        </w:rPr>
+      </w:pPr>
+    </w:p>
+    <w:p>
+      <w:pPr>
+        <w:jc w:val="both"/>
+        <w:rPr>
+          <w:rFonts w:ascii="Times New Roman" w:hAnsi="Times New Roman" w:cs="Times New Roman"/>
+          <w:sz w:val="24"/>
+          <w:szCs w:val="24"/>
+        </w:rPr>
+      </w:pPr>
+    </w:p>
+    <w:p>
+      <w:pPr>
+        <w:jc w:val="both"/>
+        <w:rPr>
+          <w:rFonts w:ascii="Times New Roman" w:hAnsi="Times New Roman" w:cs="Times New Roman"/>
+          <w:sz w:val="24"/>
+          <w:szCs w:val="24"/>
+        </w:rPr>
+      </w:pPr>
+      <w:r>
+        <w:rPr>
+          <w:rFonts w:ascii="Times New Roman" w:hAnsi="Times New Roman" w:cs="Times New Roman"/>
+          <w:sz w:val="24"/>
+          <w:szCs w:val="24"/>
+        </w:rPr>
+        <w:t xml:space="preserve">  </w:t>
+      </w:r>
+      <w:r>
+        <w:rPr>
+          <w:rFonts w:ascii="Times New Roman" w:hAnsi="Times New Roman" w:cs="Times New Roman"/>
+          <w:b/>
+          <w:bCs/>
+          <w:sz w:val="24"/>
+          <w:szCs w:val="24"/>
+        </w:rPr>
+        <w:t xml:space="preserve">  2)</w:t>
+      </w:r>
+      <w:r>
+        <w:rPr>
+          <w:rFonts w:ascii="Times New Roman" w:hAnsi="Times New Roman" w:cs="Times New Roman"/>
+          <w:sz w:val="24"/>
+          <w:szCs w:val="24"/>
+        </w:rPr>
+        <w:t xml:space="preserve"> </w:t>
+      </w:r>
+      <w:r>
+        <w:rPr>
+          <w:rFonts w:ascii="Times New Roman" w:hAnsi="Times New Roman" w:cs="Times New Roman"/>
+          <w:b/>
+          <w:bCs/>
+          <w:sz w:val="24"/>
+          <w:szCs w:val="24"/>
+        </w:rPr>
+        <w:t>Running game avoiding obstacles</w:t>
+      </w:r>
+    </w:p>
+    <w:p>
+      <w:pPr>
+        <w:pStyle w:val="ListParagraph"/>
+        <w:numPr>
+          <w:ilvl w:val="0"/>
+          <w:numId w:val="5"/>
+        </w:numPr>
+        <w:jc w:val="both"/>
+        <w:rPr>
+          <w:rFonts w:ascii="Times New Roman" w:hAnsi="Times New Roman" w:cs="Times New Roman"/>
+          <w:sz w:val="24"/>
+          <w:szCs w:val="24"/>
+        </w:rPr>
+      </w:pPr>
+      <w:r>
+        <w:rPr>
+          <w:rFonts w:ascii="Times New Roman" w:hAnsi="Times New Roman" w:cs="Times New Roman"/>
+          <w:sz w:val="24"/>
+          <w:szCs w:val="24"/>
+        </w:rPr>
+        <w:t>Players will be given a character to jump over the obstacles coming in front of them.</w:t>
+      </w:r>
+    </w:p>
+    <w:p>
+      <w:pPr>
+        <w:pStyle w:val="ListParagraph"/>
+        <w:numPr>
+          <w:ilvl w:val="0"/>
+          <w:numId w:val="5"/>
+        </w:numPr>
+        <w:jc w:val="both"/>
+        <w:rPr>
+          <w:rFonts w:ascii="Times New Roman" w:hAnsi="Times New Roman" w:cs="Times New Roman"/>
+          <w:sz w:val="24"/>
+          <w:szCs w:val="24"/>
+        </w:rPr>
+      </w:pPr>
+      <w:r>
+        <w:rPr>
+          <w:rFonts w:ascii="Times New Roman" w:hAnsi="Times New Roman" w:cs="Times New Roman"/>
+          <w:sz w:val="24"/>
+          <w:szCs w:val="24"/>
+        </w:rPr>
+        <w:t>There will be obstacles to stop players. Players must jump over the obstacle and collect the coins to gain more points.</w:t>
+      </w:r>
+    </w:p>
+    <w:p>
+      <w:pPr>
+        <w:pStyle w:val="ListParagraph"/>
+        <w:numPr>
+          <w:ilvl w:val="0"/>
+          <w:numId w:val="5"/>
+        </w:numPr>
+        <w:jc w:val="both"/>
+        <w:rPr>
+          <w:rFonts w:ascii="Times New Roman" w:hAnsi="Times New Roman" w:cs="Times New Roman"/>
+          <w:sz w:val="24"/>
+          <w:szCs w:val="24"/>
+        </w:rPr>
+      </w:pPr>
+      <w:r>
+        <w:rPr>
+          <w:rFonts w:ascii="Times New Roman" w:hAnsi="Times New Roman" w:cs="Times New Roman"/>
+          <w:sz w:val="24"/>
+          <w:szCs w:val="24"/>
+        </w:rPr>
+        <w:t>The high score of the game can be saved and displayed.</w:t>
+      </w:r>
+    </w:p>
+    <w:p>
+      <w:pPr>
+        <w:jc w:val="both"/>
+        <w:rPr>
+          <w:rFonts w:ascii="Times New Roman" w:hAnsi="Times New Roman" w:cs="Times New Roman"/>
+          <w:sz w:val="24"/>
+          <w:szCs w:val="24"/>
+        </w:rPr>
+      </w:pPr>
+    </w:p>
+    <w:p>
+      <w:pPr>
+        <w:jc w:val="both"/>
+        <w:rPr>
+          <w:rFonts w:ascii="Times New Roman" w:hAnsi="Times New Roman" w:cs="Times New Roman"/>
+          <w:b/>
+          <w:bCs/>
+          <w:sz w:val="48"/>
+          <w:szCs w:val="48"/>
+          <w:u w:val="single"/>
+        </w:rPr>
+      </w:pPr>
+      <w:r>
+        <w:rPr>
+          <w:rFonts w:ascii="Times New Roman" w:hAnsi="Times New Roman" w:cs="Times New Roman"/>
+          <w:b/>
+          <w:bCs/>
+          <w:sz w:val="24"/>
+          <w:szCs w:val="24"/>
+        </w:rPr>
+        <w:t>3)</w:t>
+      </w:r>
+      <w:r>
+        <w:rPr>
+          <w:rFonts w:ascii="Times New Roman" w:hAnsi="Times New Roman" w:cs="Times New Roman"/>
+          <w:sz w:val="12"/>
+          <w:szCs w:val="12"/>
+        </w:rPr>
+        <w:t xml:space="preserve"> </w:t>
+      </w:r>
+      <w:r>
+        <w:rPr>
+          <w:rFonts w:ascii="Times New Roman" w:hAnsi="Times New Roman" w:cs="Times New Roman"/>
+          <w:b/>
+          <w:bCs/>
+          <w:sz w:val="24"/>
+          <w:szCs w:val="24"/>
+        </w:rPr>
+        <w:t>Classic Snake Game:</w:t>
+      </w:r>
+    </w:p>
+    <w:p>
+      <w:pPr>
+        <w:jc w:val="both"/>
+        <w:rPr>
+          <w:rFonts w:ascii="Times New Roman" w:hAnsi="Times New Roman" w:cs="Times New Roman"/>
+          <w:sz w:val="24"/>
+          <w:szCs w:val="24"/>
+        </w:rPr>
+      </w:pPr>
+      <w:r>
+        <w:rPr>
+          <w:rFonts w:ascii="Times New Roman" w:hAnsi="Times New Roman" w:cs="Times New Roman"/>
+          <w:sz w:val="24"/>
+          <w:szCs w:val="24"/>
+        </w:rPr>
+        <w:t>The Classic</w:t>
+      </w:r>
+      <w:r>
+        <w:rPr>
+          <w:rFonts w:ascii="Times New Roman" w:hAnsi="Times New Roman" w:cs="Times New Roman"/>
+          <w:sz w:val="24"/>
+          <w:szCs w:val="24"/>
+        </w:rPr>
+        <w:t xml:space="preserve"> Snake Game involves controlling a snake to eat food, growing longer with each meal. Save and share your scores with a snapshot feature.</w:t>
+      </w:r>
+    </w:p>
+    <w:p>
+      <w:pPr>
+        <w:pStyle w:val="ListParagraph"/>
+        <w:numPr>
+          <w:ilvl w:val="0"/>
+          <w:numId w:val="6"/>
+        </w:numPr>
+        <w:jc w:val="both"/>
+        <w:rPr>
+          <w:rFonts w:ascii="Times New Roman" w:hAnsi="Times New Roman" w:cs="Times New Roman"/>
+          <w:sz w:val="24"/>
+          <w:szCs w:val="24"/>
+        </w:rPr>
+      </w:pPr>
+      <w:r>
+        <w:rPr>
+          <w:rFonts w:ascii="Times New Roman" w:hAnsi="Times New Roman" w:cs="Times New Roman"/>
+          <w:sz w:val="24"/>
+          <w:szCs w:val="24"/>
+        </w:rPr>
+        <w:t>Utilizes the Circle class to draw and manage the positions of snake and food objects.</w:t>
+      </w:r>
+    </w:p>
+    <w:p>
+      <w:pPr>
+        <w:pStyle w:val="ListParagraph"/>
+        <w:numPr>
+          <w:ilvl w:val="0"/>
+          <w:numId w:val="6"/>
+        </w:numPr>
+        <w:jc w:val="both"/>
+        <w:rPr>
+          <w:rFonts w:ascii="Times New Roman" w:hAnsi="Times New Roman" w:cs="Times New Roman"/>
+          <w:sz w:val="24"/>
+          <w:szCs w:val="24"/>
+        </w:rPr>
+      </w:pPr>
+      <w:r>
+        <w:rPr>
+          <w:rFonts w:ascii="Times New Roman" w:hAnsi="Times New Roman" w:cs="Times New Roman"/>
+          <w:sz w:val="24"/>
+          <w:szCs w:val="24"/>
+        </w:rPr>
+        <w:t>Responds to key events for snake movement, with options for left, right, up, and down directions.</w:t>
+      </w:r>
+    </w:p>
+    <w:p>
+      <w:pPr>
+        <w:pStyle w:val="ListParagraph"/>
+        <w:numPr>
+          <w:ilvl w:val="0"/>
+          <w:numId w:val="6"/>
+        </w:numPr>
+        <w:jc w:val="both"/>
+        <w:rPr>
+          <w:rFonts w:ascii="Times New Roman" w:hAnsi="Times New Roman" w:cs="Times New Roman"/>
+          <w:sz w:val="24"/>
+          <w:szCs w:val="24"/>
+        </w:rPr>
+      </w:pPr>
+      <w:r>
+        <w:rPr>
+          <w:rFonts w:ascii="Times New Roman" w:hAnsi="Times New Roman" w:cs="Times New Roman"/>
+          <w:sz w:val="24"/>
+          <w:szCs w:val="24"/>
+        </w:rPr>
+        <w:t>Capture and save</w:t>
+      </w:r>
+      <w:r>
+        <w:rPr>
+          <w:rFonts w:ascii="Times New Roman" w:hAnsi="Times New Roman" w:cs="Times New Roman"/>
+          <w:sz w:val="24"/>
+          <w:szCs w:val="24"/>
+        </w:rPr>
+        <w:t xml:space="preserve"> the</w:t>
+      </w:r>
+      <w:r>
+        <w:rPr>
+          <w:rFonts w:ascii="Times New Roman" w:hAnsi="Times New Roman" w:cs="Times New Roman"/>
+          <w:sz w:val="24"/>
+          <w:szCs w:val="24"/>
+        </w:rPr>
+        <w:t xml:space="preserve"> game achievements with a snapshot that includes scores and high scores.</w:t>
+      </w:r>
+    </w:p>
+    <w:p>
+      <w:pPr>
+        <w:pStyle w:val="ListParagraph"/>
+        <w:numPr>
+          <w:ilvl w:val="0"/>
+          <w:numId w:val="6"/>
+        </w:numPr>
+        <w:jc w:val="both"/>
+        <w:rPr>
+          <w:rFonts w:ascii="Times New Roman" w:hAnsi="Times New Roman" w:cs="Times New Roman"/>
+          <w:sz w:val="24"/>
+          <w:szCs w:val="24"/>
+        </w:rPr>
+      </w:pPr>
+      <w:r>
+        <w:rPr>
+          <w:rFonts w:ascii="Times New Roman" w:hAnsi="Times New Roman" w:cs="Times New Roman"/>
+          <w:sz w:val="24"/>
+          <w:szCs w:val="24"/>
+        </w:rPr>
+        <w:t>Tracks and displays the current score, updating as the snake consumes food.</w:t>
+      </w:r>
+    </w:p>
+    <w:p>
+      <w:pPr>
+        <w:pStyle w:val="ListParagraph"/>
+        <w:numPr>
+          <w:ilvl w:val="0"/>
+          <w:numId w:val="6"/>
+        </w:numPr>
+        <w:jc w:val="both"/>
+        <w:rPr>
+          <w:rFonts w:ascii="Times New Roman" w:hAnsi="Times New Roman" w:cs="Times New Roman"/>
+          <w:sz w:val="24"/>
+          <w:szCs w:val="24"/>
+        </w:rPr>
+      </w:pPr>
+      <w:r>
+        <w:rPr>
+          <w:rFonts w:ascii="Times New Roman" w:hAnsi="Times New Roman" w:cs="Times New Roman"/>
+          <w:sz w:val="24"/>
+          <w:szCs w:val="24"/>
+        </w:rPr>
+        <w:t>Detects collisions with the snake's own body, triggering a game over event. Displays the final score and allows restarting.</w:t>
+      </w:r>
+    </w:p>
+    <w:p>
+      <w:pPr>
+        <w:pStyle w:val="ListParagraph"/>
+        <w:numPr>
+          <w:ilvl w:val="0"/>
+          <w:numId w:val="6"/>
+        </w:numPr>
+        <w:jc w:val="both"/>
+        <w:rPr>
+          <w:rFonts w:ascii="Times New Roman" w:hAnsi="Times New Roman" w:cs="Times New Roman"/>
+          <w:sz w:val="24"/>
+          <w:szCs w:val="24"/>
+        </w:rPr>
+      </w:pPr>
+      <w:r>
+        <w:rPr>
+          <w:rFonts w:ascii="Times New Roman" w:hAnsi="Times New Roman" w:cs="Times New Roman"/>
+          <w:sz w:val="24"/>
+          <w:szCs w:val="24"/>
+        </w:rPr>
+        <w:t>Generates food at random positions within the game boundaries for varied gameplay.</w:t>
+      </w:r>
+    </w:p>
+    <w:p>
+      <w:pPr>
+        <w:pStyle w:val="ListParagraph"/>
+        <w:numPr>
+          <w:ilvl w:val="0"/>
+          <w:numId w:val="6"/>
+        </w:numPr>
+        <w:jc w:val="both"/>
+        <w:rPr>
+          <w:rFonts w:ascii="Times New Roman" w:hAnsi="Times New Roman" w:cs="Times New Roman"/>
+          <w:sz w:val="24"/>
+          <w:szCs w:val="24"/>
+        </w:rPr>
+      </w:pPr>
+      <w:r>
+        <w:rPr>
+          <w:rFonts w:ascii="Times New Roman" w:hAnsi="Times New Roman" w:cs="Times New Roman"/>
+          <w:sz w:val="24"/>
+          <w:szCs w:val="24"/>
+        </w:rPr>
+        <w:t>Keeps track of the highest score achieved during gameplay sessions.</w:t>
+      </w:r>
+    </w:p>
+    <w:p>
+      <w:pPr>
+        <w:jc w:val="both"/>
+        <w:rPr>
+          <w:rFonts w:ascii="Times New Roman" w:hAnsi="Times New Roman" w:cs="Times New Roman"/>
+          <w:sz w:val="24"/>
+          <w:szCs w:val="24"/>
+        </w:rPr>
+      </w:pPr>
+    </w:p>
+    <w:p>
+      <w:pPr>
+        <w:jc w:val="both"/>
+        <w:rPr>
+          <w:rFonts w:ascii="Times New Roman" w:hAnsi="Times New Roman" w:cs="Times New Roman"/>
+          <w:b/>
+          <w:bCs/>
+          <w:sz w:val="24"/>
+          <w:szCs w:val="24"/>
+        </w:rPr>
+      </w:pPr>
+      <w:r>
+        <w:rPr>
+          <w:rFonts w:ascii="Times New Roman" w:hAnsi="Times New Roman" w:cs="Times New Roman"/>
+          <w:sz w:val="24"/>
+          <w:szCs w:val="24"/>
+        </w:rPr>
+        <w:t xml:space="preserve">  </w:t>
+      </w:r>
+      <w:r>
+        <w:rPr>
+          <w:rFonts w:ascii="Times New Roman" w:hAnsi="Times New Roman" w:cs="Times New Roman"/>
+          <w:b/>
+          <w:bCs/>
+          <w:sz w:val="24"/>
+          <w:szCs w:val="24"/>
+        </w:rPr>
+        <w:t>4</w:t>
+      </w:r>
+      <w:r>
+        <w:rPr>
+          <w:rFonts w:ascii="Times New Roman" w:hAnsi="Times New Roman" w:cs="Times New Roman"/>
+          <w:b/>
+          <w:bCs/>
           <w:sz w:val="24"/>
           <w:szCs w:val="24"/>
         </w:rPr>
         <w:t>)</w:t>
       </w:r>
-    </w:p>
-    <w:p>
-      <w:pPr>
-        <w:jc w:val="both"/>
+      <w:r>
+        <w:rPr>
+          <w:rFonts w:ascii="Times New Roman" w:hAnsi="Times New Roman" w:cs="Times New Roman"/>
+          <w:b/>
+          <w:bCs/>
+          <w:sz w:val="24"/>
+          <w:szCs w:val="24"/>
+        </w:rPr>
+        <w:t>Arcade game</w:t>
+      </w:r>
+      <w:r>
+        <w:rPr>
+          <w:rFonts w:ascii="Times New Roman" w:hAnsi="Times New Roman" w:cs="Times New Roman"/>
+          <w:b/>
+          <w:bCs/>
+          <w:sz w:val="24"/>
+          <w:szCs w:val="24"/>
+        </w:rPr>
+        <w:t xml:space="preserve"> </w:t>
+      </w:r>
+      <w:r>
+        <w:rPr>
+          <w:rFonts w:ascii="Times New Roman" w:hAnsi="Times New Roman" w:cs="Times New Roman"/>
+          <w:b/>
+          <w:bCs/>
+          <w:sz w:val="24"/>
+          <w:szCs w:val="24"/>
+        </w:rPr>
+        <w:t>(Platform ball bouncing game)</w:t>
+      </w:r>
+    </w:p>
+    <w:p>
+      <w:pPr>
+        <w:pStyle w:val="ListParagraph"/>
+        <w:numPr>
+          <w:ilvl w:val="0"/>
+          <w:numId w:val="4"/>
+        </w:numPr>
+        <w:jc w:val="both"/>
+        <w:rPr>
+          <w:rFonts w:ascii="Times New Roman" w:hAnsi="Times New Roman" w:cs="Times New Roman"/>
+          <w:sz w:val="24"/>
+          <w:szCs w:val="24"/>
+        </w:rPr>
+      </w:pPr>
+      <w:r>
+        <w:rPr>
+          <w:rFonts w:ascii="Times New Roman" w:hAnsi="Times New Roman" w:cs="Times New Roman"/>
+          <w:sz w:val="24"/>
+          <w:szCs w:val="24"/>
+        </w:rPr>
+        <w:t xml:space="preserve">The game will have a </w:t>
+      </w:r>
+      <w:r>
+        <w:rPr>
+          <w:rFonts w:ascii="Times New Roman" w:hAnsi="Times New Roman" w:cs="Times New Roman"/>
+          <w:sz w:val="24"/>
+          <w:szCs w:val="24"/>
+        </w:rPr>
+        <w:t>user-friendly interface that displays the current score, highest score, and any relevant game information.</w:t>
+      </w:r>
+    </w:p>
+    <w:p>
+      <w:pPr>
+        <w:pStyle w:val="ListParagraph"/>
+        <w:numPr>
+          <w:ilvl w:val="0"/>
+          <w:numId w:val="4"/>
+        </w:numPr>
+        <w:jc w:val="both"/>
+        <w:rPr>
+          <w:rFonts w:ascii="Times New Roman" w:hAnsi="Times New Roman" w:cs="Times New Roman"/>
+          <w:sz w:val="24"/>
+          <w:szCs w:val="24"/>
+        </w:rPr>
+      </w:pPr>
+      <w:r>
+        <w:rPr>
+          <w:rFonts w:ascii="Times New Roman" w:hAnsi="Times New Roman" w:cs="Times New Roman"/>
+          <w:sz w:val="24"/>
+          <w:szCs w:val="24"/>
+        </w:rPr>
+        <w:t>The game will have platforms hanging horizontally.</w:t>
+      </w:r>
+    </w:p>
+    <w:p>
+      <w:pPr>
+        <w:pStyle w:val="ListParagraph"/>
+        <w:numPr>
+          <w:ilvl w:val="0"/>
+          <w:numId w:val="4"/>
+        </w:numPr>
+        <w:jc w:val="both"/>
+        <w:rPr>
+          <w:rFonts w:ascii="Times New Roman" w:hAnsi="Times New Roman" w:cs="Times New Roman"/>
+          <w:sz w:val="24"/>
+          <w:szCs w:val="24"/>
+        </w:rPr>
+      </w:pPr>
+      <w:r>
+        <w:rPr>
+          <w:rFonts w:ascii="Times New Roman" w:hAnsi="Times New Roman" w:cs="Times New Roman"/>
+          <w:sz w:val="24"/>
+          <w:szCs w:val="24"/>
+        </w:rPr>
+        <w:t>Players can collect points by gaining coins.</w:t>
+      </w:r>
+    </w:p>
+    <w:p>
+      <w:pPr>
+        <w:pStyle w:val="ListParagraph"/>
+        <w:numPr>
+          <w:ilvl w:val="0"/>
+          <w:numId w:val="4"/>
+        </w:numPr>
+        <w:jc w:val="both"/>
+        <w:rPr>
+          <w:rFonts w:ascii="Times New Roman" w:hAnsi="Times New Roman" w:cs="Times New Roman"/>
+          <w:sz w:val="24"/>
+          <w:szCs w:val="24"/>
+        </w:rPr>
+      </w:pPr>
+      <w:r>
+        <w:rPr>
+          <w:rFonts w:ascii="Times New Roman" w:hAnsi="Times New Roman" w:cs="Times New Roman"/>
+          <w:sz w:val="24"/>
+          <w:szCs w:val="24"/>
+        </w:rPr>
+        <w:lastRenderedPageBreak/>
+        <w:t>There will be blocks to jump.</w:t>
+      </w:r>
+    </w:p>
+    <w:p>
+      <w:pPr>
+        <w:pStyle w:val="ListParagraph"/>
+        <w:numPr>
+          <w:ilvl w:val="0"/>
+          <w:numId w:val="4"/>
+        </w:numPr>
+        <w:jc w:val="both"/>
+        <w:rPr>
+          <w:rFonts w:ascii="Times New Roman" w:hAnsi="Times New Roman" w:cs="Times New Roman"/>
+          <w:sz w:val="24"/>
+          <w:szCs w:val="24"/>
+        </w:rPr>
+      </w:pPr>
+      <w:r>
+        <w:rPr>
+          <w:rFonts w:ascii="Times New Roman" w:hAnsi="Times New Roman" w:cs="Times New Roman"/>
+          <w:sz w:val="24"/>
+          <w:szCs w:val="24"/>
+        </w:rPr>
+        <w:t>A door to end a level.</w:t>
+      </w:r>
+    </w:p>
+    <w:p>
+      <w:pPr>
+        <w:pStyle w:val="ListParagraph"/>
+        <w:numPr>
+          <w:ilvl w:val="0"/>
+          <w:numId w:val="4"/>
+        </w:numPr>
+        <w:jc w:val="both"/>
+        <w:rPr>
+          <w:rFonts w:ascii="Times New Roman" w:hAnsi="Times New Roman" w:cs="Times New Roman"/>
+          <w:sz w:val="24"/>
+          <w:szCs w:val="24"/>
+        </w:rPr>
+      </w:pPr>
+      <w:r>
+        <w:rPr>
+          <w:rFonts w:ascii="Times New Roman" w:hAnsi="Times New Roman" w:cs="Times New Roman"/>
+          <w:sz w:val="24"/>
+          <w:szCs w:val="24"/>
+        </w:rPr>
+        <w:t>The high score of the game can be saved.</w:t>
+      </w:r>
+    </w:p>
+    <w:p>
+      <w:pPr>
+        <w:jc w:val="both"/>
+        <w:rPr>
+          <w:rFonts w:ascii="Times New Roman" w:hAnsi="Times New Roman" w:cs="Times New Roman"/>
+          <w:sz w:val="24"/>
+          <w:szCs w:val="24"/>
+        </w:rPr>
+      </w:pPr>
+    </w:p>
+    <w:p>
+      <w:pPr>
+        <w:jc w:val="both"/>
+        <w:rPr>
+          <w:rFonts w:ascii="Times New Roman" w:hAnsi="Times New Roman" w:cs="Times New Roman"/>
+          <w:b/>
+          <w:bCs/>
+          <w:sz w:val="24"/>
+          <w:szCs w:val="24"/>
+        </w:rPr>
+      </w:pPr>
+      <w:r>
+        <w:rPr>
+          <w:rFonts w:ascii="Times New Roman" w:hAnsi="Times New Roman" w:cs="Times New Roman"/>
+          <w:b/>
+          <w:bCs/>
+          <w:sz w:val="24"/>
+          <w:szCs w:val="24"/>
+        </w:rPr>
+        <w:t xml:space="preserve">5) </w:t>
+      </w:r>
+      <w:r>
+        <w:rPr>
+          <w:rFonts w:ascii="Times New Roman" w:hAnsi="Times New Roman" w:cs="Times New Roman"/>
+          <w:b/>
+          <w:bCs/>
+          <w:sz w:val="24"/>
+          <w:szCs w:val="24"/>
+        </w:rPr>
+        <w:t>Helicopter shooter</w:t>
+      </w:r>
+    </w:p>
+    <w:p>
+      <w:pPr>
+        <w:pStyle w:val="ListParagraph"/>
+        <w:numPr>
+          <w:ilvl w:val="0"/>
+          <w:numId w:val="8"/>
+        </w:numPr>
+        <w:jc w:val="both"/>
+        <w:rPr>
+          <w:rFonts w:ascii="Times New Roman" w:hAnsi="Times New Roman" w:cs="Times New Roman"/>
+          <w:b/>
+          <w:bCs/>
+          <w:sz w:val="24"/>
+          <w:szCs w:val="24"/>
+        </w:rPr>
+      </w:pPr>
+      <w:r>
+        <w:rPr>
+          <w:rFonts w:ascii="Times New Roman" w:hAnsi="Times New Roman" w:cs="Times New Roman"/>
+          <w:sz w:val="24"/>
+          <w:szCs w:val="24"/>
+        </w:rPr>
+        <w:t>A Helicopter will be given to the player to control.</w:t>
+      </w:r>
+    </w:p>
+    <w:p>
+      <w:pPr>
+        <w:pStyle w:val="ListParagraph"/>
+        <w:numPr>
+          <w:ilvl w:val="0"/>
+          <w:numId w:val="8"/>
+        </w:numPr>
+        <w:jc w:val="both"/>
+        <w:rPr>
+          <w:rFonts w:ascii="Times New Roman" w:hAnsi="Times New Roman" w:cs="Times New Roman"/>
+          <w:b/>
+          <w:bCs/>
+          <w:sz w:val="24"/>
+          <w:szCs w:val="24"/>
+        </w:rPr>
+      </w:pPr>
+      <w:r>
+        <w:rPr>
+          <w:rFonts w:ascii="Times New Roman" w:hAnsi="Times New Roman" w:cs="Times New Roman"/>
+          <w:sz w:val="24"/>
+          <w:szCs w:val="24"/>
+        </w:rPr>
+        <w:t>Players can move the Helicopter with the arrow keys.</w:t>
+      </w:r>
+    </w:p>
+    <w:p>
+      <w:pPr>
+        <w:pStyle w:val="ListParagraph"/>
+        <w:numPr>
+          <w:ilvl w:val="0"/>
+          <w:numId w:val="8"/>
+        </w:numPr>
+        <w:jc w:val="both"/>
+        <w:rPr>
+          <w:rFonts w:ascii="Times New Roman" w:hAnsi="Times New Roman" w:cs="Times New Roman"/>
+          <w:b/>
+          <w:bCs/>
+          <w:sz w:val="24"/>
+          <w:szCs w:val="24"/>
+        </w:rPr>
+      </w:pPr>
+      <w:r>
+        <w:rPr>
+          <w:rFonts w:ascii="Times New Roman" w:hAnsi="Times New Roman" w:cs="Times New Roman"/>
+          <w:sz w:val="24"/>
+          <w:szCs w:val="24"/>
+        </w:rPr>
+        <w:t xml:space="preserve">Players can eliminate the enemy vehicles by firing them with the Helicopter. </w:t>
+      </w:r>
+    </w:p>
+    <w:p>
+      <w:pPr>
+        <w:pStyle w:val="ListParagraph"/>
+        <w:numPr>
+          <w:ilvl w:val="0"/>
+          <w:numId w:val="8"/>
+        </w:numPr>
+        <w:jc w:val="both"/>
+        <w:rPr>
+          <w:rFonts w:ascii="Times New Roman" w:hAnsi="Times New Roman" w:cs="Times New Roman"/>
+          <w:b/>
+          <w:bCs/>
+          <w:sz w:val="24"/>
+          <w:szCs w:val="24"/>
+        </w:rPr>
+      </w:pPr>
+      <w:r>
+        <w:rPr>
+          <w:rFonts w:ascii="Times New Roman" w:hAnsi="Times New Roman" w:cs="Times New Roman"/>
+          <w:sz w:val="24"/>
+          <w:szCs w:val="24"/>
+        </w:rPr>
+        <w:t>Some horizontal block will be displayed to stop players Helicopter.</w:t>
+      </w:r>
+    </w:p>
+    <w:p>
+      <w:pPr>
+        <w:pStyle w:val="ListParagraph"/>
+        <w:numPr>
+          <w:ilvl w:val="0"/>
+          <w:numId w:val="8"/>
+        </w:numPr>
+        <w:jc w:val="both"/>
+        <w:rPr>
+          <w:rFonts w:ascii="Times New Roman" w:hAnsi="Times New Roman" w:cs="Times New Roman"/>
+          <w:b/>
+          <w:bCs/>
+          <w:sz w:val="24"/>
+          <w:szCs w:val="24"/>
+        </w:rPr>
+      </w:pPr>
+      <w:r>
+        <w:rPr>
+          <w:rFonts w:ascii="Times New Roman" w:hAnsi="Times New Roman" w:cs="Times New Roman"/>
+          <w:sz w:val="24"/>
+          <w:szCs w:val="24"/>
+        </w:rPr>
+        <w:t>A real time scoring of the game will be displayed.</w:t>
+      </w:r>
+    </w:p>
+    <w:p>
+      <w:pPr>
+        <w:pStyle w:val="ListParagraph"/>
+        <w:numPr>
+          <w:ilvl w:val="0"/>
+          <w:numId w:val="8"/>
+        </w:numPr>
+        <w:jc w:val="both"/>
+        <w:rPr>
+          <w:rFonts w:ascii="Times New Roman" w:hAnsi="Times New Roman" w:cs="Times New Roman"/>
+          <w:b/>
+          <w:bCs/>
+          <w:sz w:val="24"/>
+          <w:szCs w:val="24"/>
+        </w:rPr>
+      </w:pPr>
+      <w:r>
+        <w:rPr>
+          <w:rFonts w:ascii="Times New Roman" w:hAnsi="Times New Roman" w:cs="Times New Roman"/>
+          <w:sz w:val="24"/>
+          <w:szCs w:val="24"/>
+        </w:rPr>
+        <w:t xml:space="preserve">A </w:t>
+      </w:r>
+      <w:r>
+        <w:rPr>
+          <w:rFonts w:ascii="Times New Roman" w:hAnsi="Times New Roman" w:cs="Times New Roman"/>
+          <w:sz w:val="24"/>
+          <w:szCs w:val="24"/>
+        </w:rPr>
+        <w:t>player’s</w:t>
+      </w:r>
+      <w:r>
+        <w:rPr>
+          <w:rFonts w:ascii="Times New Roman" w:hAnsi="Times New Roman" w:cs="Times New Roman"/>
+          <w:sz w:val="24"/>
+          <w:szCs w:val="24"/>
+        </w:rPr>
+        <w:t xml:space="preserve"> run will be over when he/ she </w:t>
+      </w:r>
+      <w:r>
+        <w:rPr>
+          <w:rFonts w:ascii="Times New Roman" w:hAnsi="Times New Roman" w:cs="Times New Roman"/>
+          <w:sz w:val="24"/>
+          <w:szCs w:val="24"/>
+        </w:rPr>
+        <w:t>hits</w:t>
+      </w:r>
+      <w:r>
+        <w:rPr>
+          <w:rFonts w:ascii="Times New Roman" w:hAnsi="Times New Roman" w:cs="Times New Roman"/>
+          <w:sz w:val="24"/>
+          <w:szCs w:val="24"/>
+        </w:rPr>
+        <w:t xml:space="preserve"> the blocks.</w:t>
+      </w:r>
+    </w:p>
+    <w:p>
+      <w:pPr>
+        <w:jc w:val="both"/>
+        <w:rPr>
+          <w:rFonts w:ascii="Times New Roman" w:hAnsi="Times New Roman" w:cs="Times New Roman"/>
+          <w:sz w:val="24"/>
+          <w:szCs w:val="24"/>
+        </w:rPr>
+      </w:pPr>
+    </w:p>
+    <w:p>
+      <w:pPr>
+        <w:jc w:val="both"/>
+        <w:rPr>
+          <w:rFonts w:ascii="Times New Roman" w:hAnsi="Times New Roman" w:cs="Times New Roman"/>
+          <w:sz w:val="24"/>
+          <w:szCs w:val="24"/>
+        </w:rPr>
+      </w:pPr>
+      <w:r>
         <w:rPr>
           <w:rFonts w:ascii="Times New Roman" w:hAnsi="Times New Roman" w:cs="Times New Roman"/>
           <w:b/>
@@ -800,8 +2294,48 @@
           <w:szCs w:val="24"/>
           <w:u w:val="single"/>
         </w:rPr>
-      </w:pPr>
-      <w:r>
+        <w:t>Intuitive User Interface:</w:t>
+      </w:r>
+    </w:p>
+    <w:p>
+      <w:pPr>
+        <w:jc w:val="both"/>
+        <w:rPr>
+          <w:rFonts w:ascii="Times New Roman" w:hAnsi="Times New Roman" w:cs="Times New Roman"/>
+          <w:sz w:val="24"/>
+          <w:szCs w:val="24"/>
+        </w:rPr>
+      </w:pPr>
+      <w:r>
+        <w:rPr>
+          <w:rFonts w:ascii="Times New Roman" w:hAnsi="Times New Roman" w:cs="Times New Roman"/>
+          <w:sz w:val="24"/>
+          <w:szCs w:val="24"/>
+        </w:rPr>
+        <w:t xml:space="preserve"> - Design of an intuitive and visually appealing user interface for easy navigation.</w:t>
+      </w:r>
+    </w:p>
+    <w:p>
+      <w:pPr>
+        <w:jc w:val="both"/>
+        <w:rPr>
+          <w:rFonts w:ascii="Times New Roman" w:hAnsi="Times New Roman" w:cs="Times New Roman"/>
+          <w:sz w:val="24"/>
+          <w:szCs w:val="24"/>
+        </w:rPr>
+      </w:pPr>
+      <w:r>
+        <w:rPr>
+          <w:rFonts w:ascii="Times New Roman" w:hAnsi="Times New Roman" w:cs="Times New Roman"/>
+          <w:sz w:val="24"/>
+          <w:szCs w:val="24"/>
+        </w:rPr>
+        <w:t xml:space="preserve"> - Optimized performance to ensure smooth gameplay.</w:t>
+      </w:r>
+    </w:p>
+    <w:p>
+      <w:pPr>
+        <w:jc w:val="both"/>
         <w:rPr>
           <w:rFonts w:ascii="Times New Roman" w:hAnsi="Times New Roman" w:cs="Times New Roman"/>
           <w:b/>
@@ -810,48 +2344,8 @@
           <w:szCs w:val="24"/>
           <w:u w:val="single"/>
         </w:rPr>
-        <w:t xml:space="preserve"> User Account Management:</w:t>
-      </w:r>
-    </w:p>
-    <w:p>
-      <w:pPr>
-        <w:jc w:val="both"/>
-        <w:rPr>
-          <w:rFonts w:ascii="Times New Roman" w:hAnsi="Times New Roman" w:cs="Times New Roman"/>
-          <w:sz w:val="24"/>
-          <w:szCs w:val="24"/>
-        </w:rPr>
-      </w:pPr>
-      <w:r>
-        <w:rPr>
-          <w:rFonts w:ascii="Times New Roman" w:hAnsi="Times New Roman" w:cs="Times New Roman"/>
-          <w:sz w:val="24"/>
-          <w:szCs w:val="24"/>
-        </w:rPr>
-        <w:t xml:space="preserve"> - Secure user authentication and account creation.</w:t>
-      </w:r>
-    </w:p>
-    <w:p>
-      <w:pPr>
-        <w:jc w:val="both"/>
-        <w:rPr>
-          <w:rFonts w:ascii="Times New Roman" w:hAnsi="Times New Roman" w:cs="Times New Roman"/>
-          <w:sz w:val="24"/>
-          <w:szCs w:val="24"/>
-        </w:rPr>
-      </w:pPr>
-      <w:r>
-        <w:rPr>
-          <w:rFonts w:ascii="Times New Roman" w:hAnsi="Times New Roman" w:cs="Times New Roman"/>
-          <w:sz w:val="24"/>
-          <w:szCs w:val="24"/>
-        </w:rPr>
-        <w:t xml:space="preserve"> - Profile customization with options for unique usernames and avatars.</w:t>
-      </w:r>
-    </w:p>
-    <w:p>
-      <w:pPr>
-        <w:jc w:val="both"/>
+      </w:pPr>
+      <w:r>
         <w:rPr>
           <w:rFonts w:ascii="Times New Roman" w:hAnsi="Times New Roman" w:cs="Times New Roman"/>
           <w:b/>
@@ -860,188 +2354,6 @@
           <w:szCs w:val="24"/>
           <w:u w:val="single"/>
         </w:rPr>
-      </w:pPr>
-      <w:r>
-        <w:rPr>
-          <w:rFonts w:ascii="Times New Roman" w:hAnsi="Times New Roman" w:cs="Times New Roman"/>
-          <w:b/>
-          <w:bCs/>
-          <w:sz w:val="24"/>
-          <w:szCs w:val="24"/>
-          <w:u w:val="single"/>
-        </w:rPr>
-        <w:t>Game details:</w:t>
-      </w:r>
-    </w:p>
-    <w:p>
-      <w:pPr>
-        <w:jc w:val="both"/>
-        <w:rPr>
-          <w:rFonts w:ascii="Times New Roman" w:hAnsi="Times New Roman" w:cs="Times New Roman"/>
-          <w:sz w:val="24"/>
-          <w:szCs w:val="24"/>
-        </w:rPr>
-      </w:pPr>
-      <w:r>
-        <w:rPr>
-          <w:rFonts w:ascii="Times New Roman" w:hAnsi="Times New Roman" w:cs="Times New Roman"/>
-          <w:sz w:val="24"/>
-          <w:szCs w:val="24"/>
-        </w:rPr>
-        <w:t>-</w:t>
-      </w:r>
-      <w:r>
-        <w:rPr>
-          <w:rFonts w:ascii="Times New Roman" w:hAnsi="Times New Roman" w:cs="Times New Roman"/>
-          <w:sz w:val="24"/>
-          <w:szCs w:val="24"/>
-        </w:rPr>
-        <w:t>The high score of every game can be saved inside the ‘Khela Ghor’ app.</w:t>
-      </w:r>
-    </w:p>
-    <w:p>
-      <w:pPr>
-        <w:jc w:val="both"/>
-        <w:rPr>
-          <w:rFonts w:ascii="Times New Roman" w:hAnsi="Times New Roman" w:cs="Times New Roman"/>
-          <w:sz w:val="24"/>
-          <w:szCs w:val="24"/>
-        </w:rPr>
-      </w:pPr>
-      <w:r>
-        <w:rPr>
-          <w:rFonts w:ascii="Times New Roman" w:hAnsi="Times New Roman" w:cs="Times New Roman"/>
-          <w:b/>
-          <w:bCs/>
-          <w:sz w:val="24"/>
-          <w:szCs w:val="24"/>
-          <w:u w:val="single"/>
-        </w:rPr>
-        <w:t xml:space="preserve"> Game Collection</w:t>
-      </w:r>
-      <w:r>
-        <w:rPr>
-          <w:rFonts w:ascii="Times New Roman" w:hAnsi="Times New Roman" w:cs="Times New Roman"/>
-          <w:sz w:val="24"/>
-          <w:szCs w:val="24"/>
-        </w:rPr>
-        <w:t>:</w:t>
-      </w:r>
-    </w:p>
-    <w:p>
-      <w:pPr>
-        <w:jc w:val="both"/>
-        <w:rPr>
-          <w:rFonts w:ascii="Times New Roman" w:hAnsi="Times New Roman" w:cs="Times New Roman"/>
-          <w:sz w:val="24"/>
-          <w:szCs w:val="24"/>
-        </w:rPr>
-      </w:pPr>
-      <w:r>
-        <w:rPr>
-          <w:rFonts w:ascii="Times New Roman" w:hAnsi="Times New Roman" w:cs="Times New Roman"/>
-          <w:sz w:val="24"/>
-          <w:szCs w:val="24"/>
-        </w:rPr>
-        <w:t xml:space="preserve"> - Access to a diverse collection of small games within the desktop application.</w:t>
-      </w:r>
-    </w:p>
-    <w:p>
-      <w:pPr>
-        <w:jc w:val="both"/>
-        <w:rPr>
-          <w:rFonts w:ascii="Times New Roman" w:hAnsi="Times New Roman" w:cs="Times New Roman"/>
-          <w:sz w:val="24"/>
-          <w:szCs w:val="24"/>
-        </w:rPr>
-      </w:pPr>
-      <w:r>
-        <w:rPr>
-          <w:rFonts w:ascii="Times New Roman" w:hAnsi="Times New Roman" w:cs="Times New Roman"/>
-          <w:sz w:val="24"/>
-          <w:szCs w:val="24"/>
-        </w:rPr>
-        <w:t xml:space="preserve"> - Single-player gaming experiences for users to enjoy.</w:t>
-      </w:r>
-    </w:p>
-    <w:p>
-      <w:pPr>
-        <w:jc w:val="both"/>
-        <w:rPr>
-          <w:rFonts w:ascii="Times New Roman" w:hAnsi="Times New Roman" w:cs="Times New Roman"/>
-          <w:sz w:val="24"/>
-          <w:szCs w:val="24"/>
-        </w:rPr>
-      </w:pPr>
-      <w:r>
-        <w:rPr>
-          <w:rFonts w:ascii="Times New Roman" w:hAnsi="Times New Roman" w:cs="Times New Roman"/>
-          <w:b/>
-          <w:bCs/>
-          <w:sz w:val="24"/>
-          <w:szCs w:val="24"/>
-          <w:u w:val="single"/>
-        </w:rPr>
-        <w:t>Intuitive User Interface:</w:t>
-      </w:r>
-    </w:p>
-    <w:p>
-      <w:pPr>
-        <w:jc w:val="both"/>
-        <w:rPr>
-          <w:rFonts w:ascii="Times New Roman" w:hAnsi="Times New Roman" w:cs="Times New Roman"/>
-          <w:sz w:val="24"/>
-          <w:szCs w:val="24"/>
-        </w:rPr>
-      </w:pPr>
-      <w:r>
-        <w:rPr>
-          <w:rFonts w:ascii="Times New Roman" w:hAnsi="Times New Roman" w:cs="Times New Roman"/>
-          <w:sz w:val="24"/>
-          <w:szCs w:val="24"/>
-        </w:rPr>
-        <w:t xml:space="preserve"> - Design of an intuitive and visually appealing user interface for easy navigation.</w:t>
-      </w:r>
-    </w:p>
-    <w:p>
-      <w:pPr>
-        <w:jc w:val="both"/>
-        <w:rPr>
-          <w:rFonts w:ascii="Times New Roman" w:hAnsi="Times New Roman" w:cs="Times New Roman"/>
-          <w:sz w:val="24"/>
-          <w:szCs w:val="24"/>
-        </w:rPr>
-      </w:pPr>
-      <w:r>
-        <w:rPr>
-          <w:rFonts w:ascii="Times New Roman" w:hAnsi="Times New Roman" w:cs="Times New Roman"/>
-          <w:sz w:val="24"/>
-          <w:szCs w:val="24"/>
-        </w:rPr>
-        <w:t xml:space="preserve"> - Optimized performance to ensure smooth gameplay.</w:t>
-      </w:r>
-    </w:p>
-    <w:p>
-      <w:pPr>
-        <w:jc w:val="both"/>
-        <w:rPr>
-          <w:rFonts w:ascii="Times New Roman" w:hAnsi="Times New Roman" w:cs="Times New Roman"/>
-          <w:b/>
-          <w:bCs/>
-          <w:sz w:val="24"/>
-          <w:szCs w:val="24"/>
-          <w:u w:val="single"/>
-        </w:rPr>
-      </w:pPr>
-      <w:r>
-        <w:rPr>
-          <w:rFonts w:ascii="Times New Roman" w:hAnsi="Times New Roman" w:cs="Times New Roman"/>
-          <w:b/>
-          <w:bCs/>
-          <w:sz w:val="24"/>
-          <w:szCs w:val="24"/>
-          <w:u w:val="single"/>
-        </w:rPr>
         <w:t xml:space="preserve"> Offline Gaming Support:</w:t>
       </w:r>
     </w:p>
@@ -1060,96 +2372,25 @@
           <w:sz w:val="24"/>
           <w:szCs w:val="24"/>
         </w:rPr>
-        <w:t xml:space="preserve"> - Capability for users to play </w:t>
-      </w:r>
-      <w:r>
-        <w:rPr>
-          <w:rFonts w:ascii="Times New Roman" w:hAnsi="Times New Roman" w:cs="Times New Roman"/>
-          <w:sz w:val="24"/>
-          <w:szCs w:val="24"/>
-        </w:rPr>
-        <w:t>games when</w:t>
-      </w:r>
-      <w:r>
-        <w:rPr>
-          <w:rFonts w:ascii="Times New Roman" w:hAnsi="Times New Roman" w:cs="Times New Roman"/>
-          <w:sz w:val="24"/>
-          <w:szCs w:val="24"/>
-        </w:rPr>
-        <w:t xml:space="preserve"> offline, ensuring accessibility.</w:t>
-      </w:r>
-    </w:p>
-    <w:p>
-      <w:pPr>
-        <w:jc w:val="both"/>
-        <w:rPr>
-          <w:rFonts w:ascii="Times New Roman" w:hAnsi="Times New Roman" w:cs="Times New Roman"/>
-          <w:sz w:val="24"/>
-          <w:szCs w:val="24"/>
-        </w:rPr>
-      </w:pPr>
-      <w:r>
-        <w:rPr>
-          <w:rFonts w:ascii="Times New Roman" w:hAnsi="Times New Roman" w:cs="Times New Roman"/>
-          <w:b/>
-          <w:bCs/>
-          <w:sz w:val="24"/>
-          <w:szCs w:val="24"/>
-          <w:u w:val="single"/>
-        </w:rPr>
-        <w:t>Documentation:</w:t>
-      </w:r>
-    </w:p>
-    <w:p>
-      <w:pPr>
-        <w:jc w:val="both"/>
-        <w:rPr>
-          <w:rFonts w:ascii="Times New Roman" w:hAnsi="Times New Roman" w:cs="Times New Roman"/>
-          <w:sz w:val="24"/>
-          <w:szCs w:val="24"/>
-        </w:rPr>
-      </w:pPr>
-      <w:r>
-        <w:rPr>
-          <w:rFonts w:ascii="Times New Roman" w:hAnsi="Times New Roman" w:cs="Times New Roman"/>
-          <w:sz w:val="24"/>
-          <w:szCs w:val="24"/>
-        </w:rPr>
-        <w:t xml:space="preserve"> - Comprehensive documentation for users, including guides on account management, gameplay, and application features.</w:t>
-      </w:r>
-    </w:p>
-    <w:p>
-      <w:pPr>
-        <w:jc w:val="both"/>
-        <w:rPr>
-          <w:rFonts w:ascii="Times New Roman" w:hAnsi="Times New Roman" w:cs="Times New Roman"/>
-          <w:sz w:val="24"/>
-          <w:szCs w:val="24"/>
-        </w:rPr>
-      </w:pPr>
-      <w:r>
-        <w:rPr>
-          <w:rFonts w:ascii="Times New Roman" w:hAnsi="Times New Roman" w:cs="Times New Roman"/>
-          <w:sz w:val="24"/>
-          <w:szCs w:val="24"/>
-        </w:rPr>
-        <w:t xml:space="preserve">This basic functionality serves as the foundation for the 'Khela Ghor' project, providing users with a secure, accessible, and enjoyable gaming experience. Lastly, the features of this project can be </w:t>
-      </w:r>
-      <w:r>
-        <w:rPr>
-          <w:rFonts w:ascii="Times New Roman" w:hAnsi="Times New Roman" w:cs="Times New Roman"/>
-          <w:sz w:val="24"/>
-          <w:szCs w:val="24"/>
-        </w:rPr>
-        <w:t>enriched from</w:t>
-      </w:r>
-      <w:r>
-        <w:rPr>
-          <w:rFonts w:ascii="Times New Roman" w:hAnsi="Times New Roman" w:cs="Times New Roman"/>
-          <w:sz w:val="24"/>
-          <w:szCs w:val="24"/>
-        </w:rPr>
-        <w:t xml:space="preserve"> time to time.</w:t>
+        <w:t xml:space="preserve"> - Capability for users to play games when offline, ensuring accessibility.</w:t>
+      </w:r>
+    </w:p>
+    <w:p>
+      <w:pPr>
+        <w:jc w:val="both"/>
+        <w:rPr>
+          <w:rFonts w:ascii="Times New Roman" w:hAnsi="Times New Roman" w:cs="Times New Roman"/>
+          <w:sz w:val="24"/>
+          <w:szCs w:val="24"/>
+        </w:rPr>
+      </w:pPr>
+      <w:r>
+        <w:rPr>
+          <w:rFonts w:ascii="Times New Roman" w:hAnsi="Times New Roman" w:cs="Times New Roman"/>
+          <w:sz w:val="24"/>
+          <w:szCs w:val="24"/>
+        </w:rPr>
+        <w:t>This basic functionality serves as the foundation for the 'Khela Ghor' project, providing users with a secure, accessible, and enjoyable gaming experience. Lastly, the features of this project can be enriched from time to time.</w:t>
       </w:r>
     </w:p>
     <w:sectPr>
@@ -1165,6 +2406,119 @@
 <file path=word/numbering.xml><?xml version="1.0" encoding="utf-8"?>
 <w:numbering xmlns:wpc="http://schemas.microsoft.com/office/word/2010/wordprocessingCanvas" xmlns:cx="http://schemas.microsoft.com/office/drawing/2014/chartex" xmlns:cx1="http://schemas.microsoft.com/office/drawing/2015/9/8/chartex" xmlns:cx2="http://schemas.microsoft.com/office/drawing/2015/10/21/chartex" xmlns:cx3="http://schemas.microsoft.com/office/drawing/2016/5/9/chartex" xmlns:cx4="http://schemas.microsoft.com/office/drawing/2016/5/10/chartex" xmlns:cx5="http://schemas.microsoft.com/office/drawing/2016/5/11/chartex" xmlns:cx6="http://schemas.microsoft.com/office/drawing/2016/5/12/chartex" xmlns:cx7="http://schemas.microsoft.com/office/drawing/2016/5/13/chartex" xmlns:cx8="http://schemas.microsoft.com/office/drawing/2016/5/14/chartex" xmlns:mc="http://schemas.openxmlformats.org/markup-compatibility/2006" xmlns:aink="http://schemas.microsoft.com/office/drawing/2016/ink" xmlns:am3d="http://schemas.microsoft.com/office/drawing/2017/model3d" xmlns:o="urn:schemas-microsoft-com:office:office" xmlns:oel="http://schemas.microsoft.com/office/2019/extlst" xmlns:r="http://schemas.openxmlformats.org/officeDocument/2006/relationships" xmlns:m="http://schemas.openxmlformats.org/officeDocument/2006/math" xmlns:v="urn:schemas-microsoft-com:vml" xmlns:wp14="http://schemas.microsoft.com/office/word/2010/wordprocessingDrawing" xmlns:wp="http://schemas.openxmlformats.org/drawingml/2006/wordprocessingDrawing" xmlns:w10="urn:schemas-microsoft-com:office:word" xmlns:w="http://schemas.openxmlformats.org/wordprocessingml/2006/main" xmlns:w14="http://schemas.microsoft.com/office/word/2010/wordml" xmlns:w15="http://schemas.microsoft.com/office/word/2012/wordml" xmlns:w16cex="http://schemas.microsoft.com/office/word/2018/wordml/cex" xmlns:w16cid="http://schemas.microsoft.com/office/word/2016/wordml/cid" xmlns:w16="http://schemas.microsoft.com/office/word/2018/wordml" xmlns:w16sdtdh="http://schemas.microsoft.com/office/word/2020/wordml/sdtdatahash" xmlns:w16se="http://schemas.microsoft.com/office/word/2015/wordml/symex" xmlns:wpg="http://schemas.microsoft.com/office/word/2010/wordprocessingGroup" xmlns:wpi="http://schemas.microsoft.com/office/word/2010/wordprocessingInk" xmlns:wne="http://schemas.microsoft.com/office/word/2006/wordml" xmlns:wps="http://schemas.microsoft.com/office/word/2010/wordprocessingShape" mc:Ignorable="w14 w15 w16se w16cid w16 w16cex w16sdtdh wp14">
   <w:abstractNum w:abstractNumId="0" w15:restartNumberingAfterBreak="0">
+    <w:nsid w:val="0FCF2EA6"/>
+    <w:multiLevelType w:val="hybridMultilevel"/>
+    <w:tmpl w:val="EDE63F40"/>
+    <w:lvl w:ilvl="0" w:tplc="04090001">
+      <w:start w:val="1"/>
+      <w:numFmt w:val="bullet"/>
+      <w:lvlText w:val=""/>
+      <w:lvlJc w:val="left"/>
+      <w:pPr>
+        <w:ind w:left="720" w:hanging="360"/>
+      </w:pPr>
+      <w:rPr>
+        <w:rFonts w:ascii="Symbol" w:hAnsi="Symbol" w:hint="default"/>
+      </w:rPr>
+    </w:lvl>
+    <w:lvl w:ilvl="1" w:tplc="04090003" w:tentative="1">
+      <w:start w:val="1"/>
+      <w:numFmt w:val="bullet"/>
+      <w:lvlText w:val="o"/>
+      <w:lvlJc w:val="left"/>
+      <w:pPr>
+        <w:ind w:left="1440" w:hanging="360"/>
+      </w:pPr>
+      <w:rPr>
+        <w:rFonts w:ascii="Courier New" w:hAnsi="Courier New" w:cs="Courier New" w:hint="default"/>
+      </w:rPr>
+    </w:lvl>
+    <w:lvl w:ilvl="2" w:tplc="04090005" w:tentative="1">
+      <w:start w:val="1"/>
+      <w:numFmt w:val="bullet"/>
+      <w:lvlText w:val=""/>
+      <w:lvlJc w:val="left"/>
+      <w:pPr>
+        <w:ind w:left="2160" w:hanging="360"/>
+      </w:pPr>
+      <w:rPr>
+        <w:rFonts w:ascii="Wingdings" w:hAnsi="Wingdings" w:hint="default"/>
+      </w:rPr>
+    </w:lvl>
+    <w:lvl w:ilvl="3" w:tplc="04090001" w:tentative="1">
+      <w:start w:val="1"/>
+      <w:numFmt w:val="bullet"/>
+      <w:lvlText w:val=""/>
+      <w:lvlJc w:val="left"/>
+      <w:pPr>
+        <w:ind w:left="2880" w:hanging="360"/>
+      </w:pPr>
+      <w:rPr>
+        <w:rFonts w:ascii="Symbol" w:hAnsi="Symbol" w:hint="default"/>
+      </w:rPr>
+    </w:lvl>
+    <w:lvl w:ilvl="4" w:tplc="04090003" w:tentative="1">
+      <w:start w:val="1"/>
+      <w:numFmt w:val="bullet"/>
+      <w:lvlText w:val="o"/>
+      <w:lvlJc w:val="left"/>
+      <w:pPr>
+        <w:ind w:left="3600" w:hanging="360"/>
+      </w:pPr>
+      <w:rPr>
+        <w:rFonts w:ascii="Courier New" w:hAnsi="Courier New" w:cs="Courier New" w:hint="default"/>
+      </w:rPr>
+    </w:lvl>
+    <w:lvl w:ilvl="5" w:tplc="04090005" w:tentative="1">
+      <w:start w:val="1"/>
+      <w:numFmt w:val="bullet"/>
+      <w:lvlText w:val=""/>
+      <w:lvlJc w:val="left"/>
+      <w:pPr>
+        <w:ind w:left="4320" w:hanging="360"/>
+      </w:pPr>
+      <w:rPr>
+        <w:rFonts w:ascii="Wingdings" w:hAnsi="Wingdings" w:hint="default"/>
+      </w:rPr>
+    </w:lvl>
+    <w:lvl w:ilvl="6" w:tplc="04090001" w:tentative="1">
+      <w:start w:val="1"/>
+      <w:numFmt w:val="bullet"/>
+      <w:lvlText w:val=""/>
+      <w:lvlJc w:val="left"/>
+      <w:pPr>
+        <w:ind w:left="5040" w:hanging="360"/>
+      </w:pPr>
+      <w:rPr>
+        <w:rFonts w:ascii="Symbol" w:hAnsi="Symbol" w:hint="default"/>
+      </w:rPr>
+    </w:lvl>
+    <w:lvl w:ilvl="7" w:tplc="04090003" w:tentative="1">
+      <w:start w:val="1"/>
+      <w:numFmt w:val="bullet"/>
+      <w:lvlText w:val="o"/>
+      <w:lvlJc w:val="left"/>
+      <w:pPr>
+        <w:ind w:left="5760" w:hanging="360"/>
+      </w:pPr>
+      <w:rPr>
+        <w:rFonts w:ascii="Courier New" w:hAnsi="Courier New" w:cs="Courier New" w:hint="default"/>
+      </w:rPr>
+    </w:lvl>
+    <w:lvl w:ilvl="8" w:tplc="04090005" w:tentative="1">
+      <w:start w:val="1"/>
+      <w:numFmt w:val="bullet"/>
+      <w:lvlText w:val=""/>
+      <w:lvlJc w:val="left"/>
+      <w:pPr>
+        <w:ind w:left="6480" w:hanging="360"/>
+      </w:pPr>
+      <w:rPr>
+        <w:rFonts w:ascii="Wingdings" w:hAnsi="Wingdings" w:hint="default"/>
+      </w:rPr>
+    </w:lvl>
+  </w:abstractNum>
+  <w:abstractNum w:abstractNumId="1" w15:restartNumberingAfterBreak="0">
     <w:nsid w:val="1D3C3A0C"/>
     <w:multiLevelType w:val="hybridMultilevel"/>
     <w:tmpl w:val="01DEF1B2"/>
@@ -1276,7 +2630,233 @@
       </w:rPr>
     </w:lvl>
   </w:abstractNum>
-  <w:abstractNum w:abstractNumId="1" w15:restartNumberingAfterBreak="0">
+  <w:abstractNum w:abstractNumId="2" w15:restartNumberingAfterBreak="0">
+    <w:nsid w:val="251837FA"/>
+    <w:multiLevelType w:val="hybridMultilevel"/>
+    <w:tmpl w:val="59267D88"/>
+    <w:lvl w:ilvl="0" w:tplc="04090001">
+      <w:start w:val="1"/>
+      <w:numFmt w:val="bullet"/>
+      <w:lvlText w:val=""/>
+      <w:lvlJc w:val="left"/>
+      <w:pPr>
+        <w:ind w:left="958" w:hanging="360"/>
+      </w:pPr>
+      <w:rPr>
+        <w:rFonts w:ascii="Symbol" w:hAnsi="Symbol" w:hint="default"/>
+      </w:rPr>
+    </w:lvl>
+    <w:lvl w:ilvl="1" w:tplc="04090003" w:tentative="1">
+      <w:start w:val="1"/>
+      <w:numFmt w:val="bullet"/>
+      <w:lvlText w:val="o"/>
+      <w:lvlJc w:val="left"/>
+      <w:pPr>
+        <w:ind w:left="1678" w:hanging="360"/>
+      </w:pPr>
+      <w:rPr>
+        <w:rFonts w:ascii="Courier New" w:hAnsi="Courier New" w:cs="Courier New" w:hint="default"/>
+      </w:rPr>
+    </w:lvl>
+    <w:lvl w:ilvl="2" w:tplc="04090005" w:tentative="1">
+      <w:start w:val="1"/>
+      <w:numFmt w:val="bullet"/>
+      <w:lvlText w:val=""/>
+      <w:lvlJc w:val="left"/>
+      <w:pPr>
+        <w:ind w:left="2398" w:hanging="360"/>
+      </w:pPr>
+      <w:rPr>
+        <w:rFonts w:ascii="Wingdings" w:hAnsi="Wingdings" w:hint="default"/>
+      </w:rPr>
+    </w:lvl>
+    <w:lvl w:ilvl="3" w:tplc="04090001" w:tentative="1">
+      <w:start w:val="1"/>
+      <w:numFmt w:val="bullet"/>
+      <w:lvlText w:val=""/>
+      <w:lvlJc w:val="left"/>
+      <w:pPr>
+        <w:ind w:left="3118" w:hanging="360"/>
+      </w:pPr>
+      <w:rPr>
+        <w:rFonts w:ascii="Symbol" w:hAnsi="Symbol" w:hint="default"/>
+      </w:rPr>
+    </w:lvl>
+    <w:lvl w:ilvl="4" w:tplc="04090003" w:tentative="1">
+      <w:start w:val="1"/>
+      <w:numFmt w:val="bullet"/>
+      <w:lvlText w:val="o"/>
+      <w:lvlJc w:val="left"/>
+      <w:pPr>
+        <w:ind w:left="3838" w:hanging="360"/>
+      </w:pPr>
+      <w:rPr>
+        <w:rFonts w:ascii="Courier New" w:hAnsi="Courier New" w:cs="Courier New" w:hint="default"/>
+      </w:rPr>
+    </w:lvl>
+    <w:lvl w:ilvl="5" w:tplc="04090005" w:tentative="1">
+      <w:start w:val="1"/>
+      <w:numFmt w:val="bullet"/>
+      <w:lvlText w:val=""/>
+      <w:lvlJc w:val="left"/>
+      <w:pPr>
+        <w:ind w:left="4558" w:hanging="360"/>
+      </w:pPr>
+      <w:rPr>
+        <w:rFonts w:ascii="Wingdings" w:hAnsi="Wingdings" w:hint="default"/>
+      </w:rPr>
+    </w:lvl>
+    <w:lvl w:ilvl="6" w:tplc="04090001" w:tentative="1">
+      <w:start w:val="1"/>
+      <w:numFmt w:val="bullet"/>
+      <w:lvlText w:val=""/>
+      <w:lvlJc w:val="left"/>
+      <w:pPr>
+        <w:ind w:left="5278" w:hanging="360"/>
+      </w:pPr>
+      <w:rPr>
+        <w:rFonts w:ascii="Symbol" w:hAnsi="Symbol" w:hint="default"/>
+      </w:rPr>
+    </w:lvl>
+    <w:lvl w:ilvl="7" w:tplc="04090003" w:tentative="1">
+      <w:start w:val="1"/>
+      <w:numFmt w:val="bullet"/>
+      <w:lvlText w:val="o"/>
+      <w:lvlJc w:val="left"/>
+      <w:pPr>
+        <w:ind w:left="5998" w:hanging="360"/>
+      </w:pPr>
+      <w:rPr>
+        <w:rFonts w:ascii="Courier New" w:hAnsi="Courier New" w:cs="Courier New" w:hint="default"/>
+      </w:rPr>
+    </w:lvl>
+    <w:lvl w:ilvl="8" w:tplc="04090005" w:tentative="1">
+      <w:start w:val="1"/>
+      <w:numFmt w:val="bullet"/>
+      <w:lvlText w:val=""/>
+      <w:lvlJc w:val="left"/>
+      <w:pPr>
+        <w:ind w:left="6718" w:hanging="360"/>
+      </w:pPr>
+      <w:rPr>
+        <w:rFonts w:ascii="Wingdings" w:hAnsi="Wingdings" w:hint="default"/>
+      </w:rPr>
+    </w:lvl>
+  </w:abstractNum>
+  <w:abstractNum w:abstractNumId="3" w15:restartNumberingAfterBreak="0">
+    <w:nsid w:val="2D154150"/>
+    <w:multiLevelType w:val="hybridMultilevel"/>
+    <w:tmpl w:val="53C622B4"/>
+    <w:lvl w:ilvl="0" w:tplc="04090001">
+      <w:start w:val="1"/>
+      <w:numFmt w:val="bullet"/>
+      <w:lvlText w:val=""/>
+      <w:lvlJc w:val="left"/>
+      <w:pPr>
+        <w:ind w:left="774" w:hanging="360"/>
+      </w:pPr>
+      <w:rPr>
+        <w:rFonts w:ascii="Symbol" w:hAnsi="Symbol" w:hint="default"/>
+      </w:rPr>
+    </w:lvl>
+    <w:lvl w:ilvl="1" w:tplc="04090003" w:tentative="1">
+      <w:start w:val="1"/>
+      <w:numFmt w:val="bullet"/>
+      <w:lvlText w:val="o"/>
+      <w:lvlJc w:val="left"/>
+      <w:pPr>
+        <w:ind w:left="1494" w:hanging="360"/>
+      </w:pPr>
+      <w:rPr>
+        <w:rFonts w:ascii="Courier New" w:hAnsi="Courier New" w:cs="Courier New" w:hint="default"/>
+      </w:rPr>
+    </w:lvl>
+    <w:lvl w:ilvl="2" w:tplc="04090005" w:tentative="1">
+      <w:start w:val="1"/>
+      <w:numFmt w:val="bullet"/>
+      <w:lvlText w:val=""/>
+      <w:lvlJc w:val="left"/>
+      <w:pPr>
+        <w:ind w:left="2214" w:hanging="360"/>
+      </w:pPr>
+      <w:rPr>
+        <w:rFonts w:ascii="Wingdings" w:hAnsi="Wingdings" w:hint="default"/>
+      </w:rPr>
+    </w:lvl>
+    <w:lvl w:ilvl="3" w:tplc="04090001" w:tentative="1">
+      <w:start w:val="1"/>
+      <w:numFmt w:val="bullet"/>
+      <w:lvlText w:val=""/>
+      <w:lvlJc w:val="left"/>
+      <w:pPr>
+        <w:ind w:left="2934" w:hanging="360"/>
+      </w:pPr>
+      <w:rPr>
+        <w:rFonts w:ascii="Symbol" w:hAnsi="Symbol" w:hint="default"/>
+      </w:rPr>
+    </w:lvl>
+    <w:lvl w:ilvl="4" w:tplc="04090003" w:tentative="1">
+      <w:start w:val="1"/>
+      <w:numFmt w:val="bullet"/>
+      <w:lvlText w:val="o"/>
+      <w:lvlJc w:val="left"/>
+      <w:pPr>
+        <w:ind w:left="3654" w:hanging="360"/>
+      </w:pPr>
+      <w:rPr>
+        <w:rFonts w:ascii="Courier New" w:hAnsi="Courier New" w:cs="Courier New" w:hint="default"/>
+      </w:rPr>
+    </w:lvl>
+    <w:lvl w:ilvl="5" w:tplc="04090005" w:tentative="1">
+      <w:start w:val="1"/>
+      <w:numFmt w:val="bullet"/>
+      <w:lvlText w:val=""/>
+      <w:lvlJc w:val="left"/>
+      <w:pPr>
+        <w:ind w:left="4374" w:hanging="360"/>
+      </w:pPr>
+      <w:rPr>
+        <w:rFonts w:ascii="Wingdings" w:hAnsi="Wingdings" w:hint="default"/>
+      </w:rPr>
+    </w:lvl>
+    <w:lvl w:ilvl="6" w:tplc="04090001" w:tentative="1">
+      <w:start w:val="1"/>
+      <w:numFmt w:val="bullet"/>
+      <w:lvlText w:val=""/>
+      <w:lvlJc w:val="left"/>
+      <w:pPr>
+        <w:ind w:left="5094" w:hanging="360"/>
+      </w:pPr>
+      <w:rPr>
+        <w:rFonts w:ascii="Symbol" w:hAnsi="Symbol" w:hint="default"/>
+      </w:rPr>
+    </w:lvl>
+    <w:lvl w:ilvl="7" w:tplc="04090003" w:tentative="1">
+      <w:start w:val="1"/>
+      <w:numFmt w:val="bullet"/>
+      <w:lvlText w:val="o"/>
+      <w:lvlJc w:val="left"/>
+      <w:pPr>
+        <w:ind w:left="5814" w:hanging="360"/>
+      </w:pPr>
+      <w:rPr>
+        <w:rFonts w:ascii="Courier New" w:hAnsi="Courier New" w:cs="Courier New" w:hint="default"/>
+      </w:rPr>
+    </w:lvl>
+    <w:lvl w:ilvl="8" w:tplc="04090005" w:tentative="1">
+      <w:start w:val="1"/>
+      <w:numFmt w:val="bullet"/>
+      <w:lvlText w:val=""/>
+      <w:lvlJc w:val="left"/>
+      <w:pPr>
+        <w:ind w:left="6534" w:hanging="360"/>
+      </w:pPr>
+      <w:rPr>
+        <w:rFonts w:ascii="Wingdings" w:hAnsi="Wingdings" w:hint="default"/>
+      </w:rPr>
+    </w:lvl>
+  </w:abstractNum>
+  <w:abstractNum w:abstractNumId="4" w15:restartNumberingAfterBreak="0">
     <w:nsid w:val="45A7582A"/>
     <w:multiLevelType w:val="hybridMultilevel"/>
     <w:tmpl w:val="761A60C0"/>
@@ -1388,11 +2968,368 @@
       </w:rPr>
     </w:lvl>
   </w:abstractNum>
+  <w:abstractNum w:abstractNumId="5" w15:restartNumberingAfterBreak="0">
+    <w:nsid w:val="5A900A46"/>
+    <w:multiLevelType w:val="hybridMultilevel"/>
+    <w:tmpl w:val="99B2DC72"/>
+    <w:lvl w:ilvl="0" w:tplc="04090001">
+      <w:start w:val="1"/>
+      <w:numFmt w:val="bullet"/>
+      <w:lvlText w:val=""/>
+      <w:lvlJc w:val="left"/>
+      <w:pPr>
+        <w:ind w:left="720" w:hanging="360"/>
+      </w:pPr>
+      <w:rPr>
+        <w:rFonts w:ascii="Symbol" w:hAnsi="Symbol" w:hint="default"/>
+      </w:rPr>
+    </w:lvl>
+    <w:lvl w:ilvl="1" w:tplc="04090003" w:tentative="1">
+      <w:start w:val="1"/>
+      <w:numFmt w:val="bullet"/>
+      <w:lvlText w:val="o"/>
+      <w:lvlJc w:val="left"/>
+      <w:pPr>
+        <w:ind w:left="1440" w:hanging="360"/>
+      </w:pPr>
+      <w:rPr>
+        <w:rFonts w:ascii="Courier New" w:hAnsi="Courier New" w:cs="Courier New" w:hint="default"/>
+      </w:rPr>
+    </w:lvl>
+    <w:lvl w:ilvl="2" w:tplc="04090005" w:tentative="1">
+      <w:start w:val="1"/>
+      <w:numFmt w:val="bullet"/>
+      <w:lvlText w:val=""/>
+      <w:lvlJc w:val="left"/>
+      <w:pPr>
+        <w:ind w:left="2160" w:hanging="360"/>
+      </w:pPr>
+      <w:rPr>
+        <w:rFonts w:ascii="Wingdings" w:hAnsi="Wingdings" w:hint="default"/>
+      </w:rPr>
+    </w:lvl>
+    <w:lvl w:ilvl="3" w:tplc="04090001" w:tentative="1">
+      <w:start w:val="1"/>
+      <w:numFmt w:val="bullet"/>
+      <w:lvlText w:val=""/>
+      <w:lvlJc w:val="left"/>
+      <w:pPr>
+        <w:ind w:left="2880" w:hanging="360"/>
+      </w:pPr>
+      <w:rPr>
+        <w:rFonts w:ascii="Symbol" w:hAnsi="Symbol" w:hint="default"/>
+      </w:rPr>
+    </w:lvl>
+    <w:lvl w:ilvl="4" w:tplc="04090003" w:tentative="1">
+      <w:start w:val="1"/>
+      <w:numFmt w:val="bullet"/>
+      <w:lvlText w:val="o"/>
+      <w:lvlJc w:val="left"/>
+      <w:pPr>
+        <w:ind w:left="3600" w:hanging="360"/>
+      </w:pPr>
+      <w:rPr>
+        <w:rFonts w:ascii="Courier New" w:hAnsi="Courier New" w:cs="Courier New" w:hint="default"/>
+      </w:rPr>
+    </w:lvl>
+    <w:lvl w:ilvl="5" w:tplc="04090005" w:tentative="1">
+      <w:start w:val="1"/>
+      <w:numFmt w:val="bullet"/>
+      <w:lvlText w:val=""/>
+      <w:lvlJc w:val="left"/>
+      <w:pPr>
+        <w:ind w:left="4320" w:hanging="360"/>
+      </w:pPr>
+      <w:rPr>
+        <w:rFonts w:ascii="Wingdings" w:hAnsi="Wingdings" w:hint="default"/>
+      </w:rPr>
+    </w:lvl>
+    <w:lvl w:ilvl="6" w:tplc="04090001" w:tentative="1">
+      <w:start w:val="1"/>
+      <w:numFmt w:val="bullet"/>
+      <w:lvlText w:val=""/>
+      <w:lvlJc w:val="left"/>
+      <w:pPr>
+        <w:ind w:left="5040" w:hanging="360"/>
+      </w:pPr>
+      <w:rPr>
+        <w:rFonts w:ascii="Symbol" w:hAnsi="Symbol" w:hint="default"/>
+      </w:rPr>
+    </w:lvl>
+    <w:lvl w:ilvl="7" w:tplc="04090003" w:tentative="1">
+      <w:start w:val="1"/>
+      <w:numFmt w:val="bullet"/>
+      <w:lvlText w:val="o"/>
+      <w:lvlJc w:val="left"/>
+      <w:pPr>
+        <w:ind w:left="5760" w:hanging="360"/>
+      </w:pPr>
+      <w:rPr>
+        <w:rFonts w:ascii="Courier New" w:hAnsi="Courier New" w:cs="Courier New" w:hint="default"/>
+      </w:rPr>
+    </w:lvl>
+    <w:lvl w:ilvl="8" w:tplc="04090005" w:tentative="1">
+      <w:start w:val="1"/>
+      <w:numFmt w:val="bullet"/>
+      <w:lvlText w:val=""/>
+      <w:lvlJc w:val="left"/>
+      <w:pPr>
+        <w:ind w:left="6480" w:hanging="360"/>
+      </w:pPr>
+      <w:rPr>
+        <w:rFonts w:ascii="Wingdings" w:hAnsi="Wingdings" w:hint="default"/>
+      </w:rPr>
+    </w:lvl>
+  </w:abstractNum>
+  <w:abstractNum w:abstractNumId="6" w15:restartNumberingAfterBreak="0">
+    <w:nsid w:val="6073761D"/>
+    <w:multiLevelType w:val="hybridMultilevel"/>
+    <w:tmpl w:val="EDB4CBC0"/>
+    <w:lvl w:ilvl="0" w:tplc="04090001">
+      <w:start w:val="1"/>
+      <w:numFmt w:val="bullet"/>
+      <w:lvlText w:val=""/>
+      <w:lvlJc w:val="left"/>
+      <w:pPr>
+        <w:ind w:left="720" w:hanging="360"/>
+      </w:pPr>
+      <w:rPr>
+        <w:rFonts w:ascii="Symbol" w:hAnsi="Symbol" w:hint="default"/>
+      </w:rPr>
+    </w:lvl>
+    <w:lvl w:ilvl="1" w:tplc="04090003" w:tentative="1">
+      <w:start w:val="1"/>
+      <w:numFmt w:val="bullet"/>
+      <w:lvlText w:val="o"/>
+      <w:lvlJc w:val="left"/>
+      <w:pPr>
+        <w:ind w:left="1440" w:hanging="360"/>
+      </w:pPr>
+      <w:rPr>
+        <w:rFonts w:ascii="Courier New" w:hAnsi="Courier New" w:cs="Courier New" w:hint="default"/>
+      </w:rPr>
+    </w:lvl>
+    <w:lvl w:ilvl="2" w:tplc="04090005" w:tentative="1">
+      <w:start w:val="1"/>
+      <w:numFmt w:val="bullet"/>
+      <w:lvlText w:val=""/>
+      <w:lvlJc w:val="left"/>
+      <w:pPr>
+        <w:ind w:left="2160" w:hanging="360"/>
+      </w:pPr>
+      <w:rPr>
+        <w:rFonts w:ascii="Wingdings" w:hAnsi="Wingdings" w:hint="default"/>
+      </w:rPr>
+    </w:lvl>
+    <w:lvl w:ilvl="3" w:tplc="04090001" w:tentative="1">
+      <w:start w:val="1"/>
+      <w:numFmt w:val="bullet"/>
+      <w:lvlText w:val=""/>
+      <w:lvlJc w:val="left"/>
+      <w:pPr>
+        <w:ind w:left="2880" w:hanging="360"/>
+      </w:pPr>
+      <w:rPr>
+        <w:rFonts w:ascii="Symbol" w:hAnsi="Symbol" w:hint="default"/>
+      </w:rPr>
+    </w:lvl>
+    <w:lvl w:ilvl="4" w:tplc="04090003" w:tentative="1">
+      <w:start w:val="1"/>
+      <w:numFmt w:val="bullet"/>
+      <w:lvlText w:val="o"/>
+      <w:lvlJc w:val="left"/>
+      <w:pPr>
+        <w:ind w:left="3600" w:hanging="360"/>
+      </w:pPr>
+      <w:rPr>
+        <w:rFonts w:ascii="Courier New" w:hAnsi="Courier New" w:cs="Courier New" w:hint="default"/>
+      </w:rPr>
+    </w:lvl>
+    <w:lvl w:ilvl="5" w:tplc="04090005" w:tentative="1">
+      <w:start w:val="1"/>
+      <w:numFmt w:val="bullet"/>
+      <w:lvlText w:val=""/>
+      <w:lvlJc w:val="left"/>
+      <w:pPr>
+        <w:ind w:left="4320" w:hanging="360"/>
+      </w:pPr>
+      <w:rPr>
+        <w:rFonts w:ascii="Wingdings" w:hAnsi="Wingdings" w:hint="default"/>
+      </w:rPr>
+    </w:lvl>
+    <w:lvl w:ilvl="6" w:tplc="04090001" w:tentative="1">
+      <w:start w:val="1"/>
+      <w:numFmt w:val="bullet"/>
+      <w:lvlText w:val=""/>
+      <w:lvlJc w:val="left"/>
+      <w:pPr>
+        <w:ind w:left="5040" w:hanging="360"/>
+      </w:pPr>
+      <w:rPr>
+        <w:rFonts w:ascii="Symbol" w:hAnsi="Symbol" w:hint="default"/>
+      </w:rPr>
+    </w:lvl>
+    <w:lvl w:ilvl="7" w:tplc="04090003" w:tentative="1">
+      <w:start w:val="1"/>
+      <w:numFmt w:val="bullet"/>
+      <w:lvlText w:val="o"/>
+      <w:lvlJc w:val="left"/>
+      <w:pPr>
+        <w:ind w:left="5760" w:hanging="360"/>
+      </w:pPr>
+      <w:rPr>
+        <w:rFonts w:ascii="Courier New" w:hAnsi="Courier New" w:cs="Courier New" w:hint="default"/>
+      </w:rPr>
+    </w:lvl>
+    <w:lvl w:ilvl="8" w:tplc="04090005" w:tentative="1">
+      <w:start w:val="1"/>
+      <w:numFmt w:val="bullet"/>
+      <w:lvlText w:val=""/>
+      <w:lvlJc w:val="left"/>
+      <w:pPr>
+        <w:ind w:left="6480" w:hanging="360"/>
+      </w:pPr>
+      <w:rPr>
+        <w:rFonts w:ascii="Wingdings" w:hAnsi="Wingdings" w:hint="default"/>
+      </w:rPr>
+    </w:lvl>
+  </w:abstractNum>
+  <w:abstractNum w:abstractNumId="7" w15:restartNumberingAfterBreak="0">
+    <w:nsid w:val="76852DB3"/>
+    <w:multiLevelType w:val="hybridMultilevel"/>
+    <w:tmpl w:val="99060688"/>
+    <w:lvl w:ilvl="0" w:tplc="04090001">
+      <w:start w:val="1"/>
+      <w:numFmt w:val="bullet"/>
+      <w:lvlText w:val=""/>
+      <w:lvlJc w:val="left"/>
+      <w:pPr>
+        <w:ind w:left="720" w:hanging="360"/>
+      </w:pPr>
+      <w:rPr>
+        <w:rFonts w:ascii="Symbol" w:hAnsi="Symbol" w:hint="default"/>
+      </w:rPr>
+    </w:lvl>
+    <w:lvl w:ilvl="1" w:tplc="04090003" w:tentative="1">
+      <w:start w:val="1"/>
+      <w:numFmt w:val="bullet"/>
+      <w:lvlText w:val="o"/>
+      <w:lvlJc w:val="left"/>
+      <w:pPr>
+        <w:ind w:left="1440" w:hanging="360"/>
+      </w:pPr>
+      <w:rPr>
+        <w:rFonts w:ascii="Courier New" w:hAnsi="Courier New" w:cs="Courier New" w:hint="default"/>
+      </w:rPr>
+    </w:lvl>
+    <w:lvl w:ilvl="2" w:tplc="04090005" w:tentative="1">
+      <w:start w:val="1"/>
+      <w:numFmt w:val="bullet"/>
+      <w:lvlText w:val=""/>
+      <w:lvlJc w:val="left"/>
+      <w:pPr>
+        <w:ind w:left="2160" w:hanging="360"/>
+      </w:pPr>
+      <w:rPr>
+        <w:rFonts w:ascii="Wingdings" w:hAnsi="Wingdings" w:hint="default"/>
+      </w:rPr>
+    </w:lvl>
+    <w:lvl w:ilvl="3" w:tplc="04090001" w:tentative="1">
+      <w:start w:val="1"/>
+      <w:numFmt w:val="bullet"/>
+      <w:lvlText w:val=""/>
+      <w:lvlJc w:val="left"/>
+      <w:pPr>
+        <w:ind w:left="2880" w:hanging="360"/>
+      </w:pPr>
+      <w:rPr>
+        <w:rFonts w:ascii="Symbol" w:hAnsi="Symbol" w:hint="default"/>
+      </w:rPr>
+    </w:lvl>
+    <w:lvl w:ilvl="4" w:tplc="04090003" w:tentative="1">
+      <w:start w:val="1"/>
+      <w:numFmt w:val="bullet"/>
+      <w:lvlText w:val="o"/>
+      <w:lvlJc w:val="left"/>
+      <w:pPr>
+        <w:ind w:left="3600" w:hanging="360"/>
+      </w:pPr>
+      <w:rPr>
+        <w:rFonts w:ascii="Courier New" w:hAnsi="Courier New" w:cs="Courier New" w:hint="default"/>
+      </w:rPr>
+    </w:lvl>
+    <w:lvl w:ilvl="5" w:tplc="04090005" w:tentative="1">
+      <w:start w:val="1"/>
+      <w:numFmt w:val="bullet"/>
+      <w:lvlText w:val=""/>
+      <w:lvlJc w:val="left"/>
+      <w:pPr>
+        <w:ind w:left="4320" w:hanging="360"/>
+      </w:pPr>
+      <w:rPr>
+        <w:rFonts w:ascii="Wingdings" w:hAnsi="Wingdings" w:hint="default"/>
+      </w:rPr>
+    </w:lvl>
+    <w:lvl w:ilvl="6" w:tplc="04090001" w:tentative="1">
+      <w:start w:val="1"/>
+      <w:numFmt w:val="bullet"/>
+      <w:lvlText w:val=""/>
+      <w:lvlJc w:val="left"/>
+      <w:pPr>
+        <w:ind w:left="5040" w:hanging="360"/>
+      </w:pPr>
+      <w:rPr>
+        <w:rFonts w:ascii="Symbol" w:hAnsi="Symbol" w:hint="default"/>
+      </w:rPr>
+    </w:lvl>
+    <w:lvl w:ilvl="7" w:tplc="04090003" w:tentative="1">
+      <w:start w:val="1"/>
+      <w:numFmt w:val="bullet"/>
+      <w:lvlText w:val="o"/>
+      <w:lvlJc w:val="left"/>
+      <w:pPr>
+        <w:ind w:left="5760" w:hanging="360"/>
+      </w:pPr>
+      <w:rPr>
+        <w:rFonts w:ascii="Courier New" w:hAnsi="Courier New" w:cs="Courier New" w:hint="default"/>
+      </w:rPr>
+    </w:lvl>
+    <w:lvl w:ilvl="8" w:tplc="04090005" w:tentative="1">
+      <w:start w:val="1"/>
+      <w:numFmt w:val="bullet"/>
+      <w:lvlText w:val=""/>
+      <w:lvlJc w:val="left"/>
+      <w:pPr>
+        <w:ind w:left="6480" w:hanging="360"/>
+      </w:pPr>
+      <w:rPr>
+        <w:rFonts w:ascii="Wingdings" w:hAnsi="Wingdings" w:hint="default"/>
+      </w:rPr>
+    </w:lvl>
+  </w:abstractNum>
   <w:num w:numId="1" w16cid:durableId="1802962187">
+    <w:abstractNumId w:val="1"/>
+  </w:num>
+  <w:num w:numId="2" w16cid:durableId="738871566">
+    <w:abstractNumId w:val="4"/>
+  </w:num>
+  <w:num w:numId="3" w16cid:durableId="890650862">
+    <w:abstractNumId w:val="2"/>
+  </w:num>
+  <w:num w:numId="4" w16cid:durableId="1156800371">
+    <w:abstractNumId w:val="7"/>
+  </w:num>
+  <w:num w:numId="5" w16cid:durableId="1512063542">
+    <w:abstractNumId w:val="6"/>
+  </w:num>
+  <w:num w:numId="6" w16cid:durableId="200753363">
     <w:abstractNumId w:val="0"/>
   </w:num>
-  <w:num w:numId="2" w16cid:durableId="738871566">
-    <w:abstractNumId w:val="1"/>
+  <w:num w:numId="7" w16cid:durableId="456877016">
+    <w:abstractNumId w:val="3"/>
+  </w:num>
+  <w:num w:numId="8" w16cid:durableId="1195271210">
+    <w:abstractNumId w:val="5"/>
   </w:num>
 </w:numbering>
 </file>

</xml_diff>

<commit_message>
updated c# project proposal
</commit_message>
<xml_diff>
--- a/OBJECT ORIENTED PROGRAMMING 2(C#)/PROJECT PROPOSAL/C#_PROJECT_PROPOSAL.docx
+++ b/OBJECT ORIENTED PROGRAMMING 2(C#)/PROJECT PROPOSAL/C#_PROJECT_PROPOSAL.docx
@@ -7,48 +7,341 @@
         <w:jc w:val="both"/>
         <w:rPr>
           <w:rFonts w:ascii="Times New Roman" w:hAnsi="Times New Roman" w:cs="Times New Roman"/>
-          <w:sz w:val="24"/>
-          <w:szCs w:val="24"/>
-        </w:rPr>
-      </w:pPr>
-      <w:r>
-        <w:rPr>
-          <w:rFonts w:ascii="Times New Roman" w:hAnsi="Times New Roman" w:cs="Times New Roman"/>
           <w:b/>
           <w:bCs/>
           <w:sz w:val="32"/>
           <w:szCs w:val="32"/>
           <w:u w:val="single"/>
         </w:rPr>
-        <w:t>Title</w:t>
-      </w:r>
-      <w:r>
-        <w:rPr>
-          <w:rFonts w:ascii="Times New Roman" w:hAnsi="Times New Roman" w:cs="Times New Roman"/>
-          <w:b/>
-          <w:bCs/>
-          <w:sz w:val="24"/>
-          <w:szCs w:val="24"/>
-        </w:rPr>
-        <w:t>:</w:t>
-      </w:r>
-      <w:r>
-        <w:rPr>
-          <w:rFonts w:ascii="Times New Roman" w:hAnsi="Times New Roman" w:cs="Times New Roman"/>
-          <w:sz w:val="24"/>
-          <w:szCs w:val="24"/>
-        </w:rPr>
-        <w:t xml:space="preserve"> Khela Ghor (Collection of mini games)</w:t>
-      </w:r>
-    </w:p>
-    <w:p>
-      <w:pPr>
-        <w:jc w:val="both"/>
-        <w:rPr>
-          <w:rFonts w:ascii="Times New Roman" w:hAnsi="Times New Roman" w:cs="Times New Roman"/>
-        </w:rPr>
-      </w:pPr>
-      <w:r>
+      </w:pPr>
+    </w:p>
+    <w:p>
+      <w:pPr>
+        <w:spacing w:after="0"/>
+        <w:jc w:val="center"/>
+        <w:rPr>
+          <w:rFonts w:ascii="Times New Roman" w:hAnsi="Times New Roman" w:cs="Times New Roman"/>
+          <w:b/>
+          <w:bCs/>
+          <w:sz w:val="28"/>
+          <w:szCs w:val="28"/>
+          <w:u w:val="single"/>
+        </w:rPr>
+      </w:pPr>
+      <w:r>
+        <w:rPr>
+          <w:rFonts w:ascii="Times New Roman" w:hAnsi="Times New Roman" w:cs="Times New Roman"/>
+          <w:noProof/>
+          <w:sz w:val="28"/>
+          <w:szCs w:val="28"/>
+        </w:rPr>
+        <w:drawing>
+          <wp:inline distT="0" distB="0" distL="0" distR="0" wp14:anchorId="3C738135" wp14:editId="7FB56189">
+            <wp:extent cx="1828285" cy="1808590"/>
+            <wp:effectExtent l="0" t="0" r="635" b="1270"/>
+            <wp:docPr id="40" name="Picture 40"/>
+            <wp:cNvGraphicFramePr>
+              <a:graphicFrameLocks xmlns:a="http://schemas.openxmlformats.org/drawingml/2006/main" noChangeAspect="1"/>
+            </wp:cNvGraphicFramePr>
+            <a:graphic xmlns:a="http://schemas.openxmlformats.org/drawingml/2006/main">
+              <a:graphicData uri="http://schemas.openxmlformats.org/drawingml/2006/picture">
+                <pic:pic xmlns:pic="http://schemas.openxmlformats.org/drawingml/2006/picture">
+                  <pic:nvPicPr>
+                    <pic:cNvPr id="40" name="Picture 40"/>
+                    <pic:cNvPicPr/>
+                  </pic:nvPicPr>
+                  <pic:blipFill>
+                    <a:blip r:embed="rId5" cstate="print">
+                      <a:extLst>
+                        <a:ext uri="{28A0092B-C50C-407E-A947-70E740481C1C}">
+                          <a14:useLocalDpi xmlns:a14="http://schemas.microsoft.com/office/drawing/2010/main" val="0"/>
+                        </a:ext>
+                      </a:extLst>
+                    </a:blip>
+                    <a:stretch>
+                      <a:fillRect/>
+                    </a:stretch>
+                  </pic:blipFill>
+                  <pic:spPr>
+                    <a:xfrm>
+                      <a:off x="0" y="0"/>
+                      <a:ext cx="1829341" cy="1809635"/>
+                    </a:xfrm>
+                    <a:prstGeom prst="rect">
+                      <a:avLst/>
+                    </a:prstGeom>
+                  </pic:spPr>
+                </pic:pic>
+              </a:graphicData>
+            </a:graphic>
+          </wp:inline>
+        </w:drawing>
+      </w:r>
+    </w:p>
+    <w:p>
+      <w:pPr>
+        <w:rPr>
+          <w:rFonts w:ascii="Times New Roman" w:hAnsi="Times New Roman" w:cs="Times New Roman"/>
+          <w:b/>
+          <w:bCs/>
+          <w:sz w:val="28"/>
+          <w:szCs w:val="28"/>
+        </w:rPr>
+      </w:pPr>
+    </w:p>
+    <w:p>
+      <w:pPr>
+        <w:rPr>
+          <w:rFonts w:ascii="Times New Roman" w:hAnsi="Times New Roman" w:cs="Times New Roman"/>
+          <w:b/>
+          <w:bCs/>
+          <w:sz w:val="28"/>
+          <w:szCs w:val="28"/>
+        </w:rPr>
+      </w:pPr>
+      <w:r>
+        <w:rPr>
+          <w:rFonts w:ascii="Times New Roman" w:hAnsi="Times New Roman" w:cs="Times New Roman"/>
+          <w:b/>
+          <w:bCs/>
+          <w:sz w:val="28"/>
+          <w:szCs w:val="28"/>
+        </w:rPr>
+        <w:t xml:space="preserve">         AMERICAN INTERNATIONAL UNIVERSITY – BANGLADESH</w:t>
+      </w:r>
+    </w:p>
+    <w:p>
+      <w:pPr>
+        <w:jc w:val="center"/>
+        <w:rPr>
+          <w:rFonts w:ascii="Times New Roman" w:hAnsi="Times New Roman" w:cs="Times New Roman"/>
+          <w:b/>
+          <w:bCs/>
+          <w:sz w:val="28"/>
+          <w:szCs w:val="28"/>
+        </w:rPr>
+      </w:pPr>
+    </w:p>
+    <w:p>
+      <w:pPr>
+        <w:jc w:val="center"/>
+        <w:rPr>
+          <w:rFonts w:ascii="Times New Roman" w:hAnsi="Times New Roman" w:cs="Times New Roman"/>
+          <w:b/>
+          <w:bCs/>
+          <w:smallCaps/>
+          <w:sz w:val="40"/>
+          <w:szCs w:val="40"/>
+        </w:rPr>
+      </w:pPr>
+      <w:r>
+        <w:rPr>
+          <w:rFonts w:ascii="Times New Roman" w:hAnsi="Times New Roman" w:cs="Times New Roman"/>
+          <w:b/>
+          <w:bCs/>
+          <w:smallCaps/>
+          <w:sz w:val="40"/>
+          <w:szCs w:val="40"/>
+        </w:rPr>
+        <w:t>OBJECT ORIENTED PROGRAMMING 2</w:t>
+      </w:r>
+    </w:p>
+    <w:p>
+      <w:pPr>
+        <w:jc w:val="center"/>
+        <w:rPr>
+          <w:rFonts w:ascii="Times New Roman" w:hAnsi="Times New Roman" w:cs="Times New Roman"/>
+          <w:b/>
+          <w:bCs/>
+          <w:sz w:val="40"/>
+          <w:szCs w:val="40"/>
+        </w:rPr>
+      </w:pPr>
+      <w:r>
+        <w:rPr>
+          <w:rFonts w:ascii="Times New Roman" w:hAnsi="Times New Roman" w:cs="Times New Roman"/>
+          <w:b/>
+          <w:bCs/>
+          <w:sz w:val="40"/>
+          <w:szCs w:val="40"/>
+        </w:rPr>
+        <w:t>Project Proposal</w:t>
+      </w:r>
+    </w:p>
+    <w:p>
+      <w:pPr>
+        <w:jc w:val="center"/>
+        <w:rPr>
+          <w:rFonts w:ascii="Times New Roman" w:hAnsi="Times New Roman" w:cs="Times New Roman"/>
+          <w:b/>
+          <w:bCs/>
+          <w:sz w:val="28"/>
+          <w:szCs w:val="28"/>
+        </w:rPr>
+      </w:pPr>
+      <w:r>
+        <w:rPr>
+          <w:rFonts w:ascii="Times New Roman" w:hAnsi="Times New Roman" w:cs="Times New Roman"/>
+          <w:b/>
+          <w:bCs/>
+          <w:sz w:val="28"/>
+          <w:szCs w:val="28"/>
+        </w:rPr>
+        <w:t>FALL 2023-2024</w:t>
+      </w:r>
+    </w:p>
+    <w:p>
+      <w:pPr>
+        <w:jc w:val="center"/>
+        <w:rPr>
+          <w:rFonts w:ascii="Times New Roman" w:hAnsi="Times New Roman" w:cs="Times New Roman"/>
+          <w:b/>
+          <w:bCs/>
+          <w:sz w:val="28"/>
+          <w:szCs w:val="28"/>
+        </w:rPr>
+      </w:pPr>
+    </w:p>
+    <w:p>
+      <w:pPr>
+        <w:jc w:val="center"/>
+        <w:rPr>
+          <w:rFonts w:ascii="Times New Roman" w:hAnsi="Times New Roman" w:cs="Times New Roman"/>
+          <w:b/>
+          <w:bCs/>
+          <w:sz w:val="28"/>
+          <w:szCs w:val="28"/>
+          <w:u w:val="single"/>
+        </w:rPr>
+      </w:pPr>
+      <w:r>
+        <w:rPr>
+          <w:rFonts w:ascii="Times New Roman" w:hAnsi="Times New Roman" w:cs="Times New Roman"/>
+          <w:sz w:val="28"/>
+          <w:szCs w:val="28"/>
+          <w:u w:val="single"/>
+        </w:rPr>
+        <w:t>Supervise By</w:t>
+      </w:r>
+    </w:p>
+    <w:p>
+      <w:pPr>
+        <w:jc w:val="center"/>
+        <w:rPr>
+          <w:rFonts w:ascii="Times New Roman" w:eastAsia="Times New Roman" w:hAnsi="Times New Roman" w:cs="Times New Roman"/>
+          <w:b/>
+          <w:bCs/>
+          <w:color w:val="242424"/>
+          <w:sz w:val="32"/>
+          <w:szCs w:val="32"/>
+        </w:rPr>
+      </w:pPr>
+      <w:r>
+        <w:rPr>
+          <w:rFonts w:ascii="Times New Roman" w:eastAsia="Times New Roman" w:hAnsi="Times New Roman" w:cs="Times New Roman"/>
+          <w:b/>
+          <w:bCs/>
+          <w:color w:val="242424"/>
+          <w:sz w:val="32"/>
+          <w:szCs w:val="32"/>
+        </w:rPr>
+        <w:t>TONNY SHEKHA KAR</w:t>
+      </w:r>
+    </w:p>
+    <w:p>
+      <w:pPr>
+        <w:jc w:val="center"/>
+        <w:rPr>
+          <w:rFonts w:ascii="Times New Roman" w:eastAsia="Times New Roman" w:hAnsi="Times New Roman" w:cs="Times New Roman"/>
+          <w:b/>
+          <w:bCs/>
+          <w:color w:val="242424"/>
+          <w:sz w:val="32"/>
+          <w:szCs w:val="32"/>
+        </w:rPr>
+      </w:pPr>
+      <w:r>
+        <w:rPr>
+          <w:rFonts w:ascii="Times New Roman" w:eastAsia="Times New Roman" w:hAnsi="Times New Roman" w:cs="Times New Roman"/>
+          <w:b/>
+          <w:bCs/>
+          <w:color w:val="242424"/>
+          <w:sz w:val="32"/>
+          <w:szCs w:val="32"/>
+        </w:rPr>
+        <w:t>Project T</w:t>
+      </w:r>
+      <w:r>
+        <w:rPr>
+          <w:rFonts w:ascii="Times New Roman" w:eastAsia="Times New Roman" w:hAnsi="Times New Roman" w:cs="Times New Roman"/>
+          <w:b/>
+          <w:bCs/>
+          <w:color w:val="242424"/>
+          <w:sz w:val="32"/>
+          <w:szCs w:val="32"/>
+        </w:rPr>
+        <w:t>itle</w:t>
+      </w:r>
+      <w:r>
+        <w:rPr>
+          <w:rFonts w:ascii="Times New Roman" w:eastAsia="Times New Roman" w:hAnsi="Times New Roman" w:cs="Times New Roman"/>
+          <w:b/>
+          <w:bCs/>
+          <w:color w:val="242424"/>
+          <w:sz w:val="32"/>
+          <w:szCs w:val="32"/>
+        </w:rPr>
+        <w:t xml:space="preserve">:  </w:t>
+      </w:r>
+      <w:r>
+        <w:rPr>
+          <w:rFonts w:ascii="Times New Roman" w:hAnsi="Times New Roman" w:cs="Times New Roman"/>
+          <w:b/>
+          <w:bCs/>
+          <w:sz w:val="32"/>
+          <w:szCs w:val="32"/>
+        </w:rPr>
+        <w:t>Khela Ghor (Collection of mini games)</w:t>
+      </w:r>
+    </w:p>
+    <w:p>
+      <w:pPr>
+        <w:jc w:val="center"/>
+        <w:rPr>
+          <w:rFonts w:ascii="Times New Roman" w:eastAsia="Times New Roman" w:hAnsi="Times New Roman" w:cs="Times New Roman"/>
+          <w:b/>
+          <w:bCs/>
+          <w:color w:val="242424"/>
+          <w:sz w:val="32"/>
+          <w:szCs w:val="32"/>
+        </w:rPr>
+      </w:pPr>
+      <w:r>
+        <w:rPr>
+          <w:rFonts w:ascii="Times New Roman" w:eastAsia="Times New Roman" w:hAnsi="Times New Roman" w:cs="Times New Roman"/>
+          <w:b/>
+          <w:bCs/>
+          <w:color w:val="242424"/>
+          <w:sz w:val="32"/>
+          <w:szCs w:val="32"/>
+        </w:rPr>
+        <w:t xml:space="preserve">Section: </w:t>
+      </w:r>
+      <w:r>
+        <w:rPr>
+          <w:rFonts w:ascii="Times New Roman" w:eastAsia="Times New Roman" w:hAnsi="Times New Roman" w:cs="Times New Roman"/>
+          <w:b/>
+          <w:bCs/>
+          <w:color w:val="242424"/>
+          <w:sz w:val="32"/>
+          <w:szCs w:val="32"/>
+        </w:rPr>
+        <w:t>I</w:t>
+      </w:r>
+    </w:p>
+    <w:p>
+      <w:pPr>
+        <w:jc w:val="center"/>
         <w:rPr>
           <w:rFonts w:ascii="Times New Roman" w:hAnsi="Times New Roman" w:cs="Times New Roman"/>
           <w:b/>
@@ -57,506 +350,262 @@
           <w:szCs w:val="32"/>
           <w:u w:val="single"/>
         </w:rPr>
-        <w:t>Literature review</w:t>
-      </w:r>
-      <w:r>
-        <w:rPr>
-          <w:rFonts w:ascii="Times New Roman" w:hAnsi="Times New Roman" w:cs="Times New Roman"/>
-        </w:rPr>
-        <w:t>:</w:t>
-      </w:r>
-    </w:p>
-    <w:p>
-      <w:pPr>
-        <w:jc w:val="both"/>
-        <w:rPr>
-          <w:rFonts w:ascii="Times New Roman" w:hAnsi="Times New Roman" w:cs="Times New Roman"/>
-          <w:sz w:val="24"/>
-          <w:szCs w:val="24"/>
-        </w:rPr>
-      </w:pPr>
-      <w:r>
-        <w:rPr>
-          <w:rFonts w:ascii="Times New Roman" w:hAnsi="Times New Roman" w:cs="Times New Roman"/>
-          <w:sz w:val="24"/>
-          <w:szCs w:val="24"/>
-        </w:rPr>
-        <w:t>The literature review for the</w:t>
-      </w:r>
-      <w:r>
-        <w:rPr>
-          <w:rFonts w:ascii="Times New Roman" w:hAnsi="Times New Roman" w:cs="Times New Roman"/>
-          <w:sz w:val="24"/>
-          <w:szCs w:val="24"/>
-        </w:rPr>
-        <w:t xml:space="preserve"> Khela Ghor</w:t>
-      </w:r>
-      <w:r>
-        <w:rPr>
-          <w:rFonts w:ascii="Times New Roman" w:hAnsi="Times New Roman" w:cs="Times New Roman"/>
-          <w:sz w:val="24"/>
-          <w:szCs w:val="24"/>
-        </w:rPr>
-        <w:t xml:space="preserve"> project in C# encompasses a comprehensive exploration of key domains in game development. Focusing on methodologies, the study investigates </w:t>
-      </w:r>
-      <w:r>
-        <w:rPr>
-          <w:rFonts w:ascii="Times New Roman" w:hAnsi="Times New Roman" w:cs="Times New Roman"/>
-          <w:sz w:val="24"/>
-          <w:szCs w:val="24"/>
-        </w:rPr>
-        <w:t xml:space="preserve">raw </w:t>
-      </w:r>
-      <w:r>
-        <w:rPr>
-          <w:rFonts w:ascii="Times New Roman" w:hAnsi="Times New Roman" w:cs="Times New Roman"/>
-          <w:sz w:val="24"/>
-          <w:szCs w:val="24"/>
-        </w:rPr>
-        <w:t xml:space="preserve">C# mini </w:t>
-      </w:r>
-      <w:r>
-        <w:rPr>
-          <w:rFonts w:ascii="Times New Roman" w:hAnsi="Times New Roman" w:cs="Times New Roman"/>
-          <w:sz w:val="24"/>
-          <w:szCs w:val="24"/>
-        </w:rPr>
-        <w:t>game development</w:t>
-      </w:r>
-      <w:r>
-        <w:rPr>
-          <w:rFonts w:ascii="Times New Roman" w:hAnsi="Times New Roman" w:cs="Times New Roman"/>
-          <w:sz w:val="24"/>
-          <w:szCs w:val="24"/>
-        </w:rPr>
-        <w:t xml:space="preserve"> like </w:t>
-      </w:r>
-      <w:r>
-        <w:rPr>
-          <w:rFonts w:ascii="Times New Roman" w:hAnsi="Times New Roman" w:cs="Times New Roman"/>
-          <w:sz w:val="24"/>
-          <w:szCs w:val="24"/>
-        </w:rPr>
-        <w:t>Simple car racing game</w:t>
-      </w:r>
-      <w:r>
-        <w:rPr>
-          <w:rFonts w:ascii="Times New Roman" w:hAnsi="Times New Roman" w:cs="Times New Roman"/>
-          <w:sz w:val="24"/>
-          <w:szCs w:val="24"/>
-        </w:rPr>
-        <w:t xml:space="preserve">, </w:t>
-      </w:r>
-      <w:r>
-        <w:rPr>
-          <w:rFonts w:ascii="Times New Roman" w:hAnsi="Times New Roman" w:cs="Times New Roman"/>
-          <w:sz w:val="24"/>
-          <w:szCs w:val="24"/>
-        </w:rPr>
-        <w:t>Arcade Game (</w:t>
-      </w:r>
-      <w:r>
-        <w:rPr>
-          <w:rFonts w:ascii="Times New Roman" w:hAnsi="Times New Roman" w:cs="Times New Roman"/>
-          <w:sz w:val="24"/>
-          <w:szCs w:val="24"/>
-        </w:rPr>
-        <w:t>Platform</w:t>
-      </w:r>
-      <w:r>
-        <w:rPr>
-          <w:rFonts w:ascii="Times New Roman" w:hAnsi="Times New Roman" w:cs="Times New Roman"/>
-          <w:sz w:val="24"/>
-          <w:szCs w:val="24"/>
-        </w:rPr>
-        <w:t xml:space="preserve"> game)</w:t>
-      </w:r>
-      <w:r>
-        <w:rPr>
-          <w:rFonts w:ascii="Times New Roman" w:hAnsi="Times New Roman" w:cs="Times New Roman"/>
-          <w:sz w:val="24"/>
-          <w:szCs w:val="24"/>
-        </w:rPr>
-        <w:t>,</w:t>
-      </w:r>
-      <w:r>
-        <w:rPr>
-          <w:rFonts w:ascii="Times New Roman" w:hAnsi="Times New Roman" w:cs="Times New Roman"/>
-          <w:sz w:val="24"/>
-          <w:szCs w:val="24"/>
-        </w:rPr>
-        <w:t xml:space="preserve"> Running game avoiding obstacles</w:t>
-      </w:r>
-      <w:r>
-        <w:rPr>
-          <w:rFonts w:ascii="Times New Roman" w:hAnsi="Times New Roman" w:cs="Times New Roman"/>
-          <w:sz w:val="24"/>
-          <w:szCs w:val="24"/>
-        </w:rPr>
-        <w:t xml:space="preserve">, </w:t>
-      </w:r>
-      <w:r>
-        <w:rPr>
-          <w:rFonts w:ascii="Times New Roman" w:hAnsi="Times New Roman" w:cs="Times New Roman"/>
-          <w:sz w:val="24"/>
-          <w:szCs w:val="24"/>
-        </w:rPr>
-        <w:t>Helicopter shooter</w:t>
-      </w:r>
-      <w:r>
-        <w:rPr>
-          <w:rFonts w:ascii="Times New Roman" w:hAnsi="Times New Roman" w:cs="Times New Roman"/>
-          <w:sz w:val="24"/>
-          <w:szCs w:val="24"/>
-        </w:rPr>
-        <w:t>,</w:t>
-      </w:r>
-      <w:r>
-        <w:rPr>
-          <w:rFonts w:ascii="Times New Roman" w:hAnsi="Times New Roman" w:cs="Times New Roman"/>
-          <w:sz w:val="24"/>
-          <w:szCs w:val="24"/>
-        </w:rPr>
-        <w:t xml:space="preserve"> </w:t>
-      </w:r>
-      <w:r>
-        <w:rPr>
-          <w:rFonts w:ascii="Times New Roman" w:hAnsi="Times New Roman" w:cs="Times New Roman"/>
-          <w:sz w:val="24"/>
-          <w:szCs w:val="24"/>
-        </w:rPr>
-        <w:t>Simple snake Game</w:t>
-      </w:r>
-      <w:r>
-        <w:rPr>
-          <w:rFonts w:ascii="Times New Roman" w:hAnsi="Times New Roman" w:cs="Times New Roman"/>
-          <w:sz w:val="24"/>
-          <w:szCs w:val="24"/>
-        </w:rPr>
-        <w:t xml:space="preserve"> without using any frameworks, </w:t>
-      </w:r>
-      <w:r>
-        <w:rPr>
-          <w:rFonts w:ascii="Times New Roman" w:hAnsi="Times New Roman" w:cs="Times New Roman"/>
-          <w:sz w:val="24"/>
-          <w:szCs w:val="24"/>
-        </w:rPr>
-        <w:t xml:space="preserve">emphasizing iterative and collaborative practices that have proven </w:t>
-      </w:r>
-      <w:r>
-        <w:rPr>
-          <w:rFonts w:ascii="Times New Roman" w:hAnsi="Times New Roman" w:cs="Times New Roman"/>
-          <w:sz w:val="24"/>
-          <w:szCs w:val="24"/>
-        </w:rPr>
-        <w:t>success</w:t>
-      </w:r>
-      <w:r>
-        <w:rPr>
-          <w:rFonts w:ascii="Times New Roman" w:hAnsi="Times New Roman" w:cs="Times New Roman"/>
-          <w:sz w:val="24"/>
-          <w:szCs w:val="24"/>
-        </w:rPr>
-        <w:t>f</w:t>
-      </w:r>
-      <w:r>
-        <w:rPr>
-          <w:rFonts w:ascii="Times New Roman" w:hAnsi="Times New Roman" w:cs="Times New Roman"/>
-          <w:sz w:val="24"/>
-          <w:szCs w:val="24"/>
-        </w:rPr>
-        <w:t>ul</w:t>
-      </w:r>
-      <w:r>
-        <w:rPr>
-          <w:rFonts w:ascii="Times New Roman" w:hAnsi="Times New Roman" w:cs="Times New Roman"/>
-          <w:sz w:val="24"/>
-          <w:szCs w:val="24"/>
-        </w:rPr>
-        <w:t xml:space="preserve"> in similar projects. In the realm of user experience (UX) in game design, the review delves into the significance of player-centric design, user testing in creating engaging interfaces.</w:t>
-      </w:r>
-      <w:r>
-        <w:t xml:space="preserve"> </w:t>
-      </w:r>
-      <w:r>
-        <w:rPr>
-          <w:rFonts w:ascii="Times New Roman" w:hAnsi="Times New Roman" w:cs="Times New Roman"/>
-          <w:sz w:val="24"/>
-          <w:szCs w:val="24"/>
-        </w:rPr>
-        <w:t>Examining user experience in game design, the</w:t>
-      </w:r>
-      <w:r>
-        <w:rPr>
-          <w:rFonts w:ascii="Times New Roman" w:hAnsi="Times New Roman" w:cs="Times New Roman"/>
-          <w:sz w:val="24"/>
-          <w:szCs w:val="24"/>
-        </w:rPr>
-        <w:t xml:space="preserve"> </w:t>
-      </w:r>
-      <w:r>
-        <w:rPr>
-          <w:rFonts w:ascii="Times New Roman" w:hAnsi="Times New Roman" w:cs="Times New Roman"/>
-          <w:sz w:val="24"/>
-          <w:szCs w:val="24"/>
-        </w:rPr>
-        <w:t xml:space="preserve">project </w:t>
-      </w:r>
-      <w:r>
-        <w:rPr>
-          <w:rFonts w:ascii="Times New Roman" w:hAnsi="Times New Roman" w:cs="Times New Roman"/>
-          <w:sz w:val="24"/>
-          <w:szCs w:val="24"/>
-        </w:rPr>
-        <w:t>focuses</w:t>
-      </w:r>
-      <w:r>
-        <w:rPr>
-          <w:rFonts w:ascii="Times New Roman" w:hAnsi="Times New Roman" w:cs="Times New Roman"/>
-          <w:sz w:val="24"/>
-          <w:szCs w:val="24"/>
-        </w:rPr>
-        <w:t xml:space="preserve"> on the challenges and advantages associated with building intuitive interfaces and engaging gameplay experiences</w:t>
-      </w:r>
-      <w:r>
-        <w:rPr>
-          <w:rFonts w:ascii="Times New Roman" w:hAnsi="Times New Roman" w:cs="Times New Roman"/>
-          <w:sz w:val="24"/>
-          <w:szCs w:val="24"/>
-        </w:rPr>
-        <w:t xml:space="preserve"> </w:t>
-      </w:r>
-      <w:r>
-        <w:rPr>
-          <w:rFonts w:ascii="Times New Roman" w:hAnsi="Times New Roman" w:cs="Times New Roman"/>
-          <w:sz w:val="24"/>
-          <w:szCs w:val="24"/>
-        </w:rPr>
-        <w:t>th</w:t>
-      </w:r>
-      <w:r>
-        <w:rPr>
-          <w:rFonts w:ascii="Times New Roman" w:hAnsi="Times New Roman" w:cs="Times New Roman"/>
-          <w:sz w:val="24"/>
-          <w:szCs w:val="24"/>
-        </w:rPr>
-        <w:t xml:space="preserve">at </w:t>
-      </w:r>
-      <w:r>
-        <w:rPr>
-          <w:rFonts w:ascii="Times New Roman" w:hAnsi="Times New Roman" w:cs="Times New Roman"/>
-          <w:sz w:val="24"/>
-          <w:szCs w:val="24"/>
-        </w:rPr>
-        <w:t>reliance on native C# capabilities.</w:t>
-      </w:r>
-      <w:r>
-        <w:t xml:space="preserve"> </w:t>
-      </w:r>
-      <w:r>
-        <w:rPr>
-          <w:rFonts w:ascii="Times New Roman" w:hAnsi="Times New Roman" w:cs="Times New Roman"/>
-          <w:sz w:val="24"/>
-          <w:szCs w:val="24"/>
-        </w:rPr>
-        <w:t>The literature review places particular emphasis on optimizing game performance, graphics rendering, and achieving a seamless user interface tailored for desktop environments</w:t>
-      </w:r>
-      <w:r>
-        <w:rPr>
-          <w:rFonts w:ascii="Times New Roman" w:hAnsi="Times New Roman" w:cs="Times New Roman"/>
-          <w:sz w:val="24"/>
-          <w:szCs w:val="24"/>
-        </w:rPr>
-        <w:t>.</w:t>
-      </w:r>
-      <w:r>
-        <w:rPr>
-          <w:rFonts w:ascii="Times New Roman" w:hAnsi="Times New Roman" w:cs="Times New Roman"/>
-          <w:sz w:val="24"/>
-          <w:szCs w:val="24"/>
-        </w:rPr>
-        <w:t xml:space="preserve"> </w:t>
-      </w:r>
-      <w:r>
-        <w:rPr>
-          <w:rFonts w:ascii="Times New Roman" w:hAnsi="Times New Roman" w:cs="Times New Roman"/>
-          <w:sz w:val="24"/>
-          <w:szCs w:val="24"/>
-        </w:rPr>
-        <w:t xml:space="preserve">Additionally, the </w:t>
-      </w:r>
-      <w:r>
-        <w:rPr>
-          <w:rFonts w:ascii="Times New Roman" w:hAnsi="Times New Roman" w:cs="Times New Roman"/>
-          <w:sz w:val="24"/>
-          <w:szCs w:val="24"/>
-        </w:rPr>
-        <w:t xml:space="preserve">Khela Ghor project </w:t>
-      </w:r>
-      <w:r>
-        <w:rPr>
-          <w:rFonts w:ascii="Times New Roman" w:hAnsi="Times New Roman" w:cs="Times New Roman"/>
-          <w:sz w:val="24"/>
-          <w:szCs w:val="24"/>
-        </w:rPr>
-        <w:t xml:space="preserve">explores the implementation of </w:t>
-      </w:r>
-      <w:r>
-        <w:rPr>
-          <w:rFonts w:ascii="Times New Roman" w:hAnsi="Times New Roman" w:cs="Times New Roman"/>
-          <w:sz w:val="24"/>
-          <w:szCs w:val="24"/>
-        </w:rPr>
-        <w:t xml:space="preserve">login </w:t>
-      </w:r>
-      <w:r>
-        <w:rPr>
-          <w:rFonts w:ascii="Times New Roman" w:hAnsi="Times New Roman" w:cs="Times New Roman"/>
-          <w:sz w:val="24"/>
-          <w:szCs w:val="24"/>
-        </w:rPr>
-        <w:t>features</w:t>
-      </w:r>
-      <w:r>
-        <w:rPr>
-          <w:rFonts w:ascii="Times New Roman" w:hAnsi="Times New Roman" w:cs="Times New Roman"/>
-          <w:sz w:val="24"/>
-          <w:szCs w:val="24"/>
-        </w:rPr>
-        <w:t xml:space="preserve">, custom features </w:t>
-      </w:r>
-      <w:r>
-        <w:rPr>
-          <w:rFonts w:ascii="Times New Roman" w:hAnsi="Times New Roman" w:cs="Times New Roman"/>
-          <w:sz w:val="24"/>
-          <w:szCs w:val="24"/>
-        </w:rPr>
-        <w:t xml:space="preserve">within games, such as </w:t>
-      </w:r>
-      <w:r>
-        <w:rPr>
-          <w:rFonts w:ascii="Times New Roman" w:hAnsi="Times New Roman" w:cs="Times New Roman"/>
-          <w:sz w:val="24"/>
-          <w:szCs w:val="24"/>
-        </w:rPr>
-        <w:t xml:space="preserve">save scores, </w:t>
-      </w:r>
-      <w:r>
-        <w:rPr>
-          <w:rFonts w:ascii="Times New Roman" w:hAnsi="Times New Roman" w:cs="Times New Roman"/>
-          <w:sz w:val="24"/>
-          <w:szCs w:val="24"/>
-        </w:rPr>
-        <w:t xml:space="preserve">leaderboards </w:t>
-      </w:r>
-      <w:r>
-        <w:rPr>
-          <w:rFonts w:ascii="Times New Roman" w:hAnsi="Times New Roman" w:cs="Times New Roman"/>
-          <w:sz w:val="24"/>
-          <w:szCs w:val="24"/>
-        </w:rPr>
-        <w:t>etc.</w:t>
-      </w:r>
-      <w:r>
-        <w:rPr>
-          <w:rFonts w:ascii="Times New Roman" w:hAnsi="Times New Roman" w:cs="Times New Roman"/>
-          <w:sz w:val="24"/>
-          <w:szCs w:val="24"/>
-        </w:rPr>
-        <w:t xml:space="preserve"> through custom-built solutions in C#.</w:t>
-      </w:r>
-      <w:r>
-        <w:rPr>
-          <w:rFonts w:ascii="Times New Roman" w:hAnsi="Times New Roman" w:cs="Times New Roman"/>
-          <w:sz w:val="24"/>
-          <w:szCs w:val="24"/>
-        </w:rPr>
-        <w:t xml:space="preserve"> </w:t>
-      </w:r>
-      <w:r>
-        <w:rPr>
-          <w:rFonts w:ascii="Times New Roman" w:hAnsi="Times New Roman" w:cs="Times New Roman"/>
-          <w:sz w:val="24"/>
-          <w:szCs w:val="24"/>
-        </w:rPr>
-        <w:t xml:space="preserve">This literature review serves as a foundation for understanding the unique challenges and opportunities associated with developing a </w:t>
-      </w:r>
-      <w:r>
-        <w:rPr>
-          <w:rFonts w:ascii="Times New Roman" w:hAnsi="Times New Roman" w:cs="Times New Roman"/>
-          <w:sz w:val="24"/>
-          <w:szCs w:val="24"/>
-        </w:rPr>
-        <w:t>desktop</w:t>
-      </w:r>
-      <w:r>
-        <w:rPr>
-          <w:rFonts w:ascii="Times New Roman" w:hAnsi="Times New Roman" w:cs="Times New Roman"/>
-          <w:sz w:val="24"/>
-          <w:szCs w:val="24"/>
-        </w:rPr>
-        <w:t xml:space="preserve"> based</w:t>
-      </w:r>
-      <w:r>
-        <w:rPr>
-          <w:rFonts w:ascii="Times New Roman" w:hAnsi="Times New Roman" w:cs="Times New Roman"/>
-          <w:sz w:val="24"/>
-          <w:szCs w:val="24"/>
-        </w:rPr>
-        <w:t xml:space="preserve"> mini games collection app named ‘Khela Ghor’ </w:t>
-      </w:r>
-      <w:r>
-        <w:rPr>
-          <w:rFonts w:ascii="Times New Roman" w:hAnsi="Times New Roman" w:cs="Times New Roman"/>
-          <w:sz w:val="24"/>
-          <w:szCs w:val="24"/>
-        </w:rPr>
-        <w:t>without</w:t>
-      </w:r>
-      <w:r>
-        <w:rPr>
-          <w:rFonts w:ascii="Times New Roman" w:hAnsi="Times New Roman" w:cs="Times New Roman"/>
-          <w:sz w:val="24"/>
-          <w:szCs w:val="24"/>
-        </w:rPr>
-        <w:t xml:space="preserve"> using </w:t>
-      </w:r>
-      <w:r>
-        <w:rPr>
-          <w:rFonts w:ascii="Times New Roman" w:hAnsi="Times New Roman" w:cs="Times New Roman"/>
-          <w:sz w:val="24"/>
-          <w:szCs w:val="24"/>
-        </w:rPr>
-        <w:t xml:space="preserve">any </w:t>
-      </w:r>
-      <w:r>
-        <w:rPr>
-          <w:rFonts w:ascii="Times New Roman" w:hAnsi="Times New Roman" w:cs="Times New Roman"/>
-          <w:sz w:val="24"/>
-          <w:szCs w:val="24"/>
-        </w:rPr>
-        <w:t>external</w:t>
-      </w:r>
-      <w:r>
-        <w:rPr>
-          <w:rFonts w:ascii="Times New Roman" w:hAnsi="Times New Roman" w:cs="Times New Roman"/>
-          <w:sz w:val="24"/>
-          <w:szCs w:val="24"/>
-        </w:rPr>
-        <w:t xml:space="preserve"> frameworks</w:t>
-      </w:r>
-      <w:r>
-        <w:rPr>
-          <w:rFonts w:ascii="Times New Roman" w:hAnsi="Times New Roman" w:cs="Times New Roman"/>
-          <w:sz w:val="24"/>
-          <w:szCs w:val="24"/>
-        </w:rPr>
-        <w:t>.</w:t>
-      </w:r>
-    </w:p>
-    <w:p>
-      <w:pPr>
-        <w:jc w:val="both"/>
+      </w:pPr>
+    </w:p>
+    <w:p>
+      <w:pPr>
+        <w:rPr>
+          <w:rFonts w:ascii="Times New Roman" w:hAnsi="Times New Roman" w:cs="Times New Roman"/>
+          <w:sz w:val="32"/>
+          <w:szCs w:val="32"/>
+        </w:rPr>
+      </w:pPr>
+      <w:r>
+        <w:rPr>
+          <w:rFonts w:ascii="Times New Roman" w:hAnsi="Times New Roman" w:cs="Times New Roman"/>
+          <w:sz w:val="28"/>
+          <w:szCs w:val="28"/>
+          <w:u w:val="single"/>
+        </w:rPr>
+        <w:t>Group members:</w:t>
+      </w:r>
+    </w:p>
+    <w:tbl>
+      <w:tblPr>
+        <w:tblStyle w:val="TableGrid"/>
+        <w:tblW w:w="0" w:type="auto"/>
+        <w:tblLook w:val="04A0" w:firstRow="1" w:lastRow="0" w:firstColumn="1" w:lastColumn="0" w:noHBand="0" w:noVBand="1"/>
+      </w:tblPr>
+      <w:tblGrid>
+        <w:gridCol w:w="4675"/>
+        <w:gridCol w:w="4675"/>
+      </w:tblGrid>
+      <w:tr>
+        <w:tc>
+          <w:tcPr>
+            <w:tcW w:w="4675" w:type="dxa"/>
+          </w:tcPr>
+          <w:p>
+            <w:pPr>
+              <w:jc w:val="center"/>
+              <w:rPr>
+                <w:rFonts w:ascii="Times New Roman" w:hAnsi="Times New Roman" w:cs="Times New Roman"/>
+                <w:b/>
+                <w:bCs/>
+                <w:sz w:val="28"/>
+                <w:szCs w:val="28"/>
+              </w:rPr>
+            </w:pPr>
+            <w:r>
+              <w:rPr>
+                <w:rFonts w:ascii="Times New Roman" w:hAnsi="Times New Roman" w:cs="Times New Roman"/>
+                <w:b/>
+                <w:bCs/>
+                <w:sz w:val="28"/>
+                <w:szCs w:val="28"/>
+              </w:rPr>
+              <w:t>NAME</w:t>
+            </w:r>
+          </w:p>
+        </w:tc>
+        <w:tc>
+          <w:tcPr>
+            <w:tcW w:w="4675" w:type="dxa"/>
+          </w:tcPr>
+          <w:p>
+            <w:pPr>
+              <w:jc w:val="center"/>
+              <w:rPr>
+                <w:rFonts w:ascii="Times New Roman" w:hAnsi="Times New Roman" w:cs="Times New Roman"/>
+                <w:b/>
+                <w:bCs/>
+                <w:sz w:val="28"/>
+                <w:szCs w:val="28"/>
+              </w:rPr>
+            </w:pPr>
+            <w:r>
+              <w:rPr>
+                <w:rFonts w:ascii="Times New Roman" w:hAnsi="Times New Roman" w:cs="Times New Roman"/>
+                <w:b/>
+                <w:bCs/>
+                <w:sz w:val="28"/>
+                <w:szCs w:val="28"/>
+              </w:rPr>
+              <w:t>ID</w:t>
+            </w:r>
+          </w:p>
+        </w:tc>
+      </w:tr>
+      <w:tr>
+        <w:trPr>
+          <w:trHeight w:val="368"/>
+        </w:trPr>
+        <w:tc>
+          <w:tcPr>
+            <w:tcW w:w="4675" w:type="dxa"/>
+          </w:tcPr>
+          <w:p>
+            <w:pPr>
+              <w:jc w:val="center"/>
+              <w:rPr>
+                <w:rFonts w:ascii="Times New Roman" w:hAnsi="Times New Roman" w:cs="Times New Roman"/>
+              </w:rPr>
+            </w:pPr>
+            <w:r>
+              <w:rPr>
+                <w:rFonts w:ascii="Times New Roman" w:hAnsi="Times New Roman" w:cs="Times New Roman"/>
+              </w:rPr>
+              <w:t>MD. SHOHANUR RAHMAN SHOHAN</w:t>
+            </w:r>
+          </w:p>
+        </w:tc>
+        <w:tc>
+          <w:tcPr>
+            <w:tcW w:w="4675" w:type="dxa"/>
+          </w:tcPr>
+          <w:p>
+            <w:pPr>
+              <w:jc w:val="center"/>
+              <w:rPr>
+                <w:rFonts w:ascii="Times New Roman" w:hAnsi="Times New Roman" w:cs="Times New Roman"/>
+              </w:rPr>
+            </w:pPr>
+            <w:r>
+              <w:rPr>
+                <w:rFonts w:ascii="Times New Roman" w:hAnsi="Times New Roman" w:cs="Times New Roman"/>
+              </w:rPr>
+              <w:t>22-4</w:t>
+            </w:r>
+            <w:r>
+              <w:rPr>
+                <w:rFonts w:ascii="Times New Roman" w:hAnsi="Times New Roman" w:cs="Times New Roman"/>
+              </w:rPr>
+              <w:t>6013-1</w:t>
+            </w:r>
+          </w:p>
+        </w:tc>
+      </w:tr>
+      <w:tr>
+        <w:trPr>
+          <w:trHeight w:val="332"/>
+        </w:trPr>
+        <w:tc>
+          <w:tcPr>
+            <w:tcW w:w="4675" w:type="dxa"/>
+          </w:tcPr>
+          <w:p>
+            <w:pPr>
+              <w:jc w:val="center"/>
+              <w:rPr>
+                <w:rFonts w:ascii="Times New Roman" w:hAnsi="Times New Roman" w:cs="Times New Roman"/>
+              </w:rPr>
+            </w:pPr>
+            <w:r>
+              <w:rPr>
+                <w:rFonts w:ascii="Times New Roman" w:hAnsi="Times New Roman" w:cs="Times New Roman"/>
+              </w:rPr>
+              <w:t>FARJANA YESMIN OPI</w:t>
+            </w:r>
+          </w:p>
+        </w:tc>
+        <w:tc>
+          <w:tcPr>
+            <w:tcW w:w="4675" w:type="dxa"/>
+          </w:tcPr>
+          <w:p>
+            <w:pPr>
+              <w:jc w:val="center"/>
+              <w:rPr>
+                <w:rFonts w:ascii="Times New Roman" w:hAnsi="Times New Roman" w:cs="Times New Roman"/>
+              </w:rPr>
+            </w:pPr>
+            <w:r>
+              <w:rPr>
+                <w:rFonts w:ascii="Times New Roman" w:hAnsi="Times New Roman" w:cs="Times New Roman"/>
+              </w:rPr>
+              <w:t>22-47018-1</w:t>
+            </w:r>
+          </w:p>
+        </w:tc>
+      </w:tr>
+      <w:tr>
+        <w:trPr>
+          <w:trHeight w:val="350"/>
+        </w:trPr>
+        <w:tc>
+          <w:tcPr>
+            <w:tcW w:w="4675" w:type="dxa"/>
+          </w:tcPr>
+          <w:p>
+            <w:pPr>
+              <w:jc w:val="center"/>
+              <w:rPr>
+                <w:rFonts w:ascii="Times New Roman" w:hAnsi="Times New Roman" w:cs="Times New Roman"/>
+              </w:rPr>
+            </w:pPr>
+            <w:r>
+              <w:rPr>
+                <w:rFonts w:ascii="Times New Roman" w:hAnsi="Times New Roman" w:cs="Times New Roman"/>
+              </w:rPr>
+              <w:t>MD. ABU TOWSIF</w:t>
+            </w:r>
+          </w:p>
+        </w:tc>
+        <w:tc>
+          <w:tcPr>
+            <w:tcW w:w="4675" w:type="dxa"/>
+          </w:tcPr>
+          <w:p>
+            <w:pPr>
+              <w:jc w:val="center"/>
+              <w:rPr>
+                <w:rFonts w:ascii="Times New Roman" w:hAnsi="Times New Roman" w:cs="Times New Roman"/>
+              </w:rPr>
+            </w:pPr>
+            <w:r>
+              <w:rPr>
+                <w:rFonts w:ascii="Times New Roman" w:hAnsi="Times New Roman" w:cs="Times New Roman"/>
+              </w:rPr>
+              <w:t>22-47019-1</w:t>
+            </w:r>
+          </w:p>
+        </w:tc>
+      </w:tr>
+    </w:tbl>
+    <w:p>
+      <w:pPr>
+        <w:jc w:val="center"/>
+        <w:rPr>
+          <w:rFonts w:ascii="Times New Roman" w:hAnsi="Times New Roman" w:cs="Times New Roman"/>
+          <w:b/>
+          <w:bCs/>
+          <w:sz w:val="28"/>
+          <w:szCs w:val="28"/>
+          <w:u w:val="single"/>
+        </w:rPr>
+      </w:pPr>
+      <w:r>
+        <w:rPr>
+          <w:rFonts w:ascii="Times New Roman" w:hAnsi="Times New Roman" w:cs="Times New Roman"/>
+          <w:b/>
+          <w:bCs/>
+          <w:sz w:val="28"/>
+          <w:szCs w:val="28"/>
+          <w:u w:val="single"/>
+        </w:rPr>
+        <w:br w:type="page"/>
+      </w:r>
+    </w:p>
+    <w:p>
+      <w:pPr>
+        <w:jc w:val="both"/>
+        <w:rPr>
+          <w:rFonts w:ascii="Times New Roman" w:hAnsi="Times New Roman" w:cs="Times New Roman"/>
+          <w:sz w:val="24"/>
+          <w:szCs w:val="24"/>
+        </w:rPr>
+      </w:pPr>
+      <w:r>
         <w:rPr>
           <w:rFonts w:ascii="Times New Roman" w:hAnsi="Times New Roman" w:cs="Times New Roman"/>
           <w:b/>
@@ -565,6 +614,34 @@
           <w:szCs w:val="32"/>
           <w:u w:val="single"/>
         </w:rPr>
+        <w:lastRenderedPageBreak/>
+        <w:t>Title</w:t>
+      </w:r>
+      <w:r>
+        <w:rPr>
+          <w:rFonts w:ascii="Times New Roman" w:hAnsi="Times New Roman" w:cs="Times New Roman"/>
+          <w:b/>
+          <w:bCs/>
+          <w:sz w:val="24"/>
+          <w:szCs w:val="24"/>
+        </w:rPr>
+        <w:t>:</w:t>
+      </w:r>
+      <w:r>
+        <w:rPr>
+          <w:rFonts w:ascii="Times New Roman" w:hAnsi="Times New Roman" w:cs="Times New Roman"/>
+          <w:sz w:val="24"/>
+          <w:szCs w:val="24"/>
+        </w:rPr>
+        <w:t xml:space="preserve"> Khela Ghor (Collection of mini games)</w:t>
+      </w:r>
+    </w:p>
+    <w:p>
+      <w:pPr>
+        <w:jc w:val="both"/>
+        <w:rPr>
+          <w:rFonts w:ascii="Times New Roman" w:hAnsi="Times New Roman" w:cs="Times New Roman"/>
+        </w:rPr>
       </w:pPr>
       <w:r>
         <w:rPr>
@@ -575,25 +652,143 @@
           <w:szCs w:val="32"/>
           <w:u w:val="single"/>
         </w:rPr>
-        <w:t>Objective:</w:t>
-      </w:r>
-    </w:p>
-    <w:p>
-      <w:pPr>
-        <w:jc w:val="both"/>
-        <w:rPr>
-          <w:rFonts w:ascii="Times New Roman" w:hAnsi="Times New Roman" w:cs="Times New Roman"/>
-          <w:sz w:val="24"/>
-          <w:szCs w:val="24"/>
-        </w:rPr>
-      </w:pPr>
-      <w:r>
-        <w:rPr>
-          <w:rFonts w:ascii="Times New Roman" w:hAnsi="Times New Roman" w:cs="Times New Roman"/>
-          <w:sz w:val="24"/>
-          <w:szCs w:val="24"/>
-        </w:rPr>
-        <w:t>To develop a desktop application named 'Khela Ghor' in C# using Windows Forms (. Net Framework), providing users with a platform for playing various small games mainly in offline mode.</w:t>
+        <w:t>Literature review</w:t>
+      </w:r>
+      <w:r>
+        <w:rPr>
+          <w:rFonts w:ascii="Times New Roman" w:hAnsi="Times New Roman" w:cs="Times New Roman"/>
+        </w:rPr>
+        <w:t>:</w:t>
+      </w:r>
+    </w:p>
+    <w:p>
+      <w:pPr>
+        <w:jc w:val="both"/>
+        <w:rPr>
+          <w:rFonts w:ascii="Times New Roman" w:hAnsi="Times New Roman" w:cs="Times New Roman"/>
+          <w:sz w:val="24"/>
+          <w:szCs w:val="24"/>
+        </w:rPr>
+      </w:pPr>
+      <w:r>
+        <w:rPr>
+          <w:rFonts w:ascii="Times New Roman" w:hAnsi="Times New Roman" w:cs="Times New Roman"/>
+          <w:sz w:val="24"/>
+          <w:szCs w:val="24"/>
+        </w:rPr>
+        <w:t>The literature review for the</w:t>
+      </w:r>
+      <w:r>
+        <w:rPr>
+          <w:rFonts w:ascii="Times New Roman" w:hAnsi="Times New Roman" w:cs="Times New Roman"/>
+          <w:sz w:val="24"/>
+          <w:szCs w:val="24"/>
+        </w:rPr>
+        <w:t xml:space="preserve"> Khela Ghor</w:t>
+      </w:r>
+      <w:r>
+        <w:rPr>
+          <w:rFonts w:ascii="Times New Roman" w:hAnsi="Times New Roman" w:cs="Times New Roman"/>
+          <w:sz w:val="24"/>
+          <w:szCs w:val="24"/>
+        </w:rPr>
+        <w:t xml:space="preserve"> project in C# encompasses a comprehensive exploration of key domains in game development. Focusing on methodologies, the study investigates </w:t>
+      </w:r>
+      <w:r>
+        <w:rPr>
+          <w:rFonts w:ascii="Times New Roman" w:hAnsi="Times New Roman" w:cs="Times New Roman"/>
+          <w:sz w:val="24"/>
+          <w:szCs w:val="24"/>
+        </w:rPr>
+        <w:t xml:space="preserve">raw </w:t>
+      </w:r>
+      <w:r>
+        <w:rPr>
+          <w:rFonts w:ascii="Times New Roman" w:hAnsi="Times New Roman" w:cs="Times New Roman"/>
+          <w:sz w:val="24"/>
+          <w:szCs w:val="24"/>
+        </w:rPr>
+        <w:t xml:space="preserve">C# mini </w:t>
+      </w:r>
+      <w:r>
+        <w:rPr>
+          <w:rFonts w:ascii="Times New Roman" w:hAnsi="Times New Roman" w:cs="Times New Roman"/>
+          <w:sz w:val="24"/>
+          <w:szCs w:val="24"/>
+        </w:rPr>
+        <w:t>game development</w:t>
+      </w:r>
+      <w:r>
+        <w:rPr>
+          <w:rFonts w:ascii="Times New Roman" w:hAnsi="Times New Roman" w:cs="Times New Roman"/>
+          <w:sz w:val="24"/>
+          <w:szCs w:val="24"/>
+        </w:rPr>
+        <w:t xml:space="preserve"> like </w:t>
+      </w:r>
+      <w:r>
+        <w:rPr>
+          <w:rFonts w:ascii="Times New Roman" w:hAnsi="Times New Roman" w:cs="Times New Roman"/>
+          <w:sz w:val="24"/>
+          <w:szCs w:val="24"/>
+        </w:rPr>
+        <w:t>Simple car racing game</w:t>
+      </w:r>
+      <w:r>
+        <w:rPr>
+          <w:rFonts w:ascii="Times New Roman" w:hAnsi="Times New Roman" w:cs="Times New Roman"/>
+          <w:sz w:val="24"/>
+          <w:szCs w:val="24"/>
+        </w:rPr>
+        <w:t xml:space="preserve">, </w:t>
+      </w:r>
+      <w:r>
+        <w:rPr>
+          <w:rFonts w:ascii="Times New Roman" w:hAnsi="Times New Roman" w:cs="Times New Roman"/>
+          <w:sz w:val="24"/>
+          <w:szCs w:val="24"/>
+        </w:rPr>
+        <w:t>Arcade Game (Platform game)</w:t>
+      </w:r>
+      <w:r>
+        <w:rPr>
+          <w:rFonts w:ascii="Times New Roman" w:hAnsi="Times New Roman" w:cs="Times New Roman"/>
+          <w:sz w:val="24"/>
+          <w:szCs w:val="24"/>
+        </w:rPr>
+        <w:t>,</w:t>
+      </w:r>
+      <w:r>
+        <w:rPr>
+          <w:rFonts w:ascii="Times New Roman" w:hAnsi="Times New Roman" w:cs="Times New Roman"/>
+          <w:sz w:val="24"/>
+          <w:szCs w:val="24"/>
+        </w:rPr>
+        <w:t xml:space="preserve"> Running game avoiding obstacles</w:t>
+      </w:r>
+      <w:r>
+        <w:rPr>
+          <w:rFonts w:ascii="Times New Roman" w:hAnsi="Times New Roman" w:cs="Times New Roman"/>
+          <w:sz w:val="24"/>
+          <w:szCs w:val="24"/>
+        </w:rPr>
+        <w:t xml:space="preserve">, </w:t>
+      </w:r>
+      <w:r>
+        <w:rPr>
+          <w:rFonts w:ascii="Times New Roman" w:hAnsi="Times New Roman" w:cs="Times New Roman"/>
+          <w:sz w:val="24"/>
+          <w:szCs w:val="24"/>
+        </w:rPr>
+        <w:t>Helicopter shooter</w:t>
+      </w:r>
+      <w:r>
+        <w:rPr>
+          <w:rFonts w:ascii="Times New Roman" w:hAnsi="Times New Roman" w:cs="Times New Roman"/>
+          <w:sz w:val="24"/>
+          <w:szCs w:val="24"/>
+        </w:rPr>
+        <w:t>,</w:t>
       </w:r>
       <w:r>
         <w:rPr>
@@ -609,33 +804,333 @@
           <w:sz w:val="24"/>
           <w:szCs w:val="24"/>
         </w:rPr>
-        <w:t xml:space="preserve">The project also focuses on implementing </w:t>
-      </w:r>
-      <w:proofErr w:type="gramStart"/>
-      <w:r>
-        <w:rPr>
-          <w:rFonts w:ascii="Times New Roman" w:hAnsi="Times New Roman" w:cs="Times New Roman"/>
-          <w:sz w:val="24"/>
-          <w:szCs w:val="24"/>
-        </w:rPr>
-        <w:t xml:space="preserve">a </w:t>
-      </w:r>
-      <w:r>
-        <w:rPr>
-          <w:rFonts w:ascii="Times New Roman" w:hAnsi="Times New Roman" w:cs="Times New Roman"/>
-          <w:sz w:val="24"/>
-          <w:szCs w:val="24"/>
-        </w:rPr>
-        <w:t>secure</w:t>
-      </w:r>
-      <w:proofErr w:type="gramEnd"/>
-      <w:r>
-        <w:rPr>
-          <w:rFonts w:ascii="Times New Roman" w:hAnsi="Times New Roman" w:cs="Times New Roman"/>
-          <w:sz w:val="24"/>
-          <w:szCs w:val="24"/>
-        </w:rPr>
-        <w:t xml:space="preserve"> user account management, allowing customization of profiles, leaderboards, and achievements to enhance user engagement.</w:t>
+        <w:t>Simple snake Game</w:t>
+      </w:r>
+      <w:r>
+        <w:rPr>
+          <w:rFonts w:ascii="Times New Roman" w:hAnsi="Times New Roman" w:cs="Times New Roman"/>
+          <w:sz w:val="24"/>
+          <w:szCs w:val="24"/>
+        </w:rPr>
+        <w:t xml:space="preserve"> without using any frameworks, </w:t>
+      </w:r>
+      <w:r>
+        <w:rPr>
+          <w:rFonts w:ascii="Times New Roman" w:hAnsi="Times New Roman" w:cs="Times New Roman"/>
+          <w:sz w:val="24"/>
+          <w:szCs w:val="24"/>
+        </w:rPr>
+        <w:t xml:space="preserve">emphasizing iterative and collaborative practices that have proven </w:t>
+      </w:r>
+      <w:r>
+        <w:rPr>
+          <w:rFonts w:ascii="Times New Roman" w:hAnsi="Times New Roman" w:cs="Times New Roman"/>
+          <w:sz w:val="24"/>
+          <w:szCs w:val="24"/>
+        </w:rPr>
+        <w:t>success</w:t>
+      </w:r>
+      <w:r>
+        <w:rPr>
+          <w:rFonts w:ascii="Times New Roman" w:hAnsi="Times New Roman" w:cs="Times New Roman"/>
+          <w:sz w:val="24"/>
+          <w:szCs w:val="24"/>
+        </w:rPr>
+        <w:t>f</w:t>
+      </w:r>
+      <w:r>
+        <w:rPr>
+          <w:rFonts w:ascii="Times New Roman" w:hAnsi="Times New Roman" w:cs="Times New Roman"/>
+          <w:sz w:val="24"/>
+          <w:szCs w:val="24"/>
+        </w:rPr>
+        <w:t>ul</w:t>
+      </w:r>
+      <w:r>
+        <w:rPr>
+          <w:rFonts w:ascii="Times New Roman" w:hAnsi="Times New Roman" w:cs="Times New Roman"/>
+          <w:sz w:val="24"/>
+          <w:szCs w:val="24"/>
+        </w:rPr>
+        <w:t xml:space="preserve"> in similar projects. In the realm of user experience (UX) in game design, the review delves into the significance of player-centric design, user testing in creating engaging interfaces.</w:t>
+      </w:r>
+      <w:r>
+        <w:t xml:space="preserve"> </w:t>
+      </w:r>
+      <w:r>
+        <w:rPr>
+          <w:rFonts w:ascii="Times New Roman" w:hAnsi="Times New Roman" w:cs="Times New Roman"/>
+          <w:sz w:val="24"/>
+          <w:szCs w:val="24"/>
+        </w:rPr>
+        <w:t>Examining user experience in game design, the</w:t>
+      </w:r>
+      <w:r>
+        <w:rPr>
+          <w:rFonts w:ascii="Times New Roman" w:hAnsi="Times New Roman" w:cs="Times New Roman"/>
+          <w:sz w:val="24"/>
+          <w:szCs w:val="24"/>
+        </w:rPr>
+        <w:t xml:space="preserve"> </w:t>
+      </w:r>
+      <w:r>
+        <w:rPr>
+          <w:rFonts w:ascii="Times New Roman" w:hAnsi="Times New Roman" w:cs="Times New Roman"/>
+          <w:sz w:val="24"/>
+          <w:szCs w:val="24"/>
+        </w:rPr>
+        <w:t xml:space="preserve">project </w:t>
+      </w:r>
+      <w:r>
+        <w:rPr>
+          <w:rFonts w:ascii="Times New Roman" w:hAnsi="Times New Roman" w:cs="Times New Roman"/>
+          <w:sz w:val="24"/>
+          <w:szCs w:val="24"/>
+        </w:rPr>
+        <w:t>focuses</w:t>
+      </w:r>
+      <w:r>
+        <w:rPr>
+          <w:rFonts w:ascii="Times New Roman" w:hAnsi="Times New Roman" w:cs="Times New Roman"/>
+          <w:sz w:val="24"/>
+          <w:szCs w:val="24"/>
+        </w:rPr>
+        <w:t xml:space="preserve"> on the challenges and advantages associated with building intuitive interfaces and engaging gameplay experiences</w:t>
+      </w:r>
+      <w:r>
+        <w:rPr>
+          <w:rFonts w:ascii="Times New Roman" w:hAnsi="Times New Roman" w:cs="Times New Roman"/>
+          <w:sz w:val="24"/>
+          <w:szCs w:val="24"/>
+        </w:rPr>
+        <w:t xml:space="preserve"> </w:t>
+      </w:r>
+      <w:r>
+        <w:rPr>
+          <w:rFonts w:ascii="Times New Roman" w:hAnsi="Times New Roman" w:cs="Times New Roman"/>
+          <w:sz w:val="24"/>
+          <w:szCs w:val="24"/>
+        </w:rPr>
+        <w:t>th</w:t>
+      </w:r>
+      <w:r>
+        <w:rPr>
+          <w:rFonts w:ascii="Times New Roman" w:hAnsi="Times New Roman" w:cs="Times New Roman"/>
+          <w:sz w:val="24"/>
+          <w:szCs w:val="24"/>
+        </w:rPr>
+        <w:t xml:space="preserve">at </w:t>
+      </w:r>
+      <w:r>
+        <w:rPr>
+          <w:rFonts w:ascii="Times New Roman" w:hAnsi="Times New Roman" w:cs="Times New Roman"/>
+          <w:sz w:val="24"/>
+          <w:szCs w:val="24"/>
+        </w:rPr>
+        <w:t>reliance on native C# capabilities.</w:t>
+      </w:r>
+      <w:r>
+        <w:t xml:space="preserve"> </w:t>
+      </w:r>
+      <w:r>
+        <w:rPr>
+          <w:rFonts w:ascii="Times New Roman" w:hAnsi="Times New Roman" w:cs="Times New Roman"/>
+          <w:sz w:val="24"/>
+          <w:szCs w:val="24"/>
+        </w:rPr>
+        <w:t>The literature review places particular emphasis on optimizing game performance, graphics rendering, and achieving a seamless user interface tailored for desktop environments</w:t>
+      </w:r>
+      <w:r>
+        <w:rPr>
+          <w:rFonts w:ascii="Times New Roman" w:hAnsi="Times New Roman" w:cs="Times New Roman"/>
+          <w:sz w:val="24"/>
+          <w:szCs w:val="24"/>
+        </w:rPr>
+        <w:t>.</w:t>
+      </w:r>
+      <w:r>
+        <w:rPr>
+          <w:rFonts w:ascii="Times New Roman" w:hAnsi="Times New Roman" w:cs="Times New Roman"/>
+          <w:sz w:val="24"/>
+          <w:szCs w:val="24"/>
+        </w:rPr>
+        <w:t xml:space="preserve"> </w:t>
+      </w:r>
+      <w:r>
+        <w:rPr>
+          <w:rFonts w:ascii="Times New Roman" w:hAnsi="Times New Roman" w:cs="Times New Roman"/>
+          <w:sz w:val="24"/>
+          <w:szCs w:val="24"/>
+        </w:rPr>
+        <w:t xml:space="preserve">Additionally, the </w:t>
+      </w:r>
+      <w:r>
+        <w:rPr>
+          <w:rFonts w:ascii="Times New Roman" w:hAnsi="Times New Roman" w:cs="Times New Roman"/>
+          <w:sz w:val="24"/>
+          <w:szCs w:val="24"/>
+        </w:rPr>
+        <w:t xml:space="preserve">Khela Ghor project </w:t>
+      </w:r>
+      <w:r>
+        <w:rPr>
+          <w:rFonts w:ascii="Times New Roman" w:hAnsi="Times New Roman" w:cs="Times New Roman"/>
+          <w:sz w:val="24"/>
+          <w:szCs w:val="24"/>
+        </w:rPr>
+        <w:t xml:space="preserve">explores the implementation of </w:t>
+      </w:r>
+      <w:r>
+        <w:rPr>
+          <w:rFonts w:ascii="Times New Roman" w:hAnsi="Times New Roman" w:cs="Times New Roman"/>
+          <w:sz w:val="24"/>
+          <w:szCs w:val="24"/>
+        </w:rPr>
+        <w:t xml:space="preserve">login </w:t>
+      </w:r>
+      <w:r>
+        <w:rPr>
+          <w:rFonts w:ascii="Times New Roman" w:hAnsi="Times New Roman" w:cs="Times New Roman"/>
+          <w:sz w:val="24"/>
+          <w:szCs w:val="24"/>
+        </w:rPr>
+        <w:t>features</w:t>
+      </w:r>
+      <w:r>
+        <w:rPr>
+          <w:rFonts w:ascii="Times New Roman" w:hAnsi="Times New Roman" w:cs="Times New Roman"/>
+          <w:sz w:val="24"/>
+          <w:szCs w:val="24"/>
+        </w:rPr>
+        <w:t xml:space="preserve">, custom features </w:t>
+      </w:r>
+      <w:r>
+        <w:rPr>
+          <w:rFonts w:ascii="Times New Roman" w:hAnsi="Times New Roman" w:cs="Times New Roman"/>
+          <w:sz w:val="24"/>
+          <w:szCs w:val="24"/>
+        </w:rPr>
+        <w:t xml:space="preserve">within games, such as </w:t>
+      </w:r>
+      <w:r>
+        <w:rPr>
+          <w:rFonts w:ascii="Times New Roman" w:hAnsi="Times New Roman" w:cs="Times New Roman"/>
+          <w:sz w:val="24"/>
+          <w:szCs w:val="24"/>
+        </w:rPr>
+        <w:t xml:space="preserve">save scores, </w:t>
+      </w:r>
+      <w:r>
+        <w:rPr>
+          <w:rFonts w:ascii="Times New Roman" w:hAnsi="Times New Roman" w:cs="Times New Roman"/>
+          <w:sz w:val="24"/>
+          <w:szCs w:val="24"/>
+        </w:rPr>
+        <w:t xml:space="preserve">leaderboards </w:t>
+      </w:r>
+      <w:r>
+        <w:rPr>
+          <w:rFonts w:ascii="Times New Roman" w:hAnsi="Times New Roman" w:cs="Times New Roman"/>
+          <w:sz w:val="24"/>
+          <w:szCs w:val="24"/>
+        </w:rPr>
+        <w:t>etc.</w:t>
+      </w:r>
+      <w:r>
+        <w:rPr>
+          <w:rFonts w:ascii="Times New Roman" w:hAnsi="Times New Roman" w:cs="Times New Roman"/>
+          <w:sz w:val="24"/>
+          <w:szCs w:val="24"/>
+        </w:rPr>
+        <w:t xml:space="preserve"> through custom-built solutions in C#.</w:t>
+      </w:r>
+      <w:r>
+        <w:rPr>
+          <w:rFonts w:ascii="Times New Roman" w:hAnsi="Times New Roman" w:cs="Times New Roman"/>
+          <w:sz w:val="24"/>
+          <w:szCs w:val="24"/>
+        </w:rPr>
+        <w:t xml:space="preserve"> </w:t>
+      </w:r>
+      <w:r>
+        <w:rPr>
+          <w:rFonts w:ascii="Times New Roman" w:hAnsi="Times New Roman" w:cs="Times New Roman"/>
+          <w:sz w:val="24"/>
+          <w:szCs w:val="24"/>
+        </w:rPr>
+        <w:t xml:space="preserve">This literature review serves as a foundation for understanding the unique challenges and opportunities associated with developing a </w:t>
+      </w:r>
+      <w:r>
+        <w:rPr>
+          <w:rFonts w:ascii="Times New Roman" w:hAnsi="Times New Roman" w:cs="Times New Roman"/>
+          <w:sz w:val="24"/>
+          <w:szCs w:val="24"/>
+        </w:rPr>
+        <w:t>desktop</w:t>
+      </w:r>
+      <w:r>
+        <w:rPr>
+          <w:rFonts w:ascii="Times New Roman" w:hAnsi="Times New Roman" w:cs="Times New Roman"/>
+          <w:sz w:val="24"/>
+          <w:szCs w:val="24"/>
+        </w:rPr>
+        <w:t xml:space="preserve"> based</w:t>
+      </w:r>
+      <w:r>
+        <w:rPr>
+          <w:rFonts w:ascii="Times New Roman" w:hAnsi="Times New Roman" w:cs="Times New Roman"/>
+          <w:sz w:val="24"/>
+          <w:szCs w:val="24"/>
+        </w:rPr>
+        <w:t xml:space="preserve"> mini games collection app named ‘Khela Ghor’ </w:t>
+      </w:r>
+      <w:r>
+        <w:rPr>
+          <w:rFonts w:ascii="Times New Roman" w:hAnsi="Times New Roman" w:cs="Times New Roman"/>
+          <w:sz w:val="24"/>
+          <w:szCs w:val="24"/>
+        </w:rPr>
+        <w:t>without</w:t>
+      </w:r>
+      <w:r>
+        <w:rPr>
+          <w:rFonts w:ascii="Times New Roman" w:hAnsi="Times New Roman" w:cs="Times New Roman"/>
+          <w:sz w:val="24"/>
+          <w:szCs w:val="24"/>
+        </w:rPr>
+        <w:t xml:space="preserve"> using </w:t>
+      </w:r>
+      <w:r>
+        <w:rPr>
+          <w:rFonts w:ascii="Times New Roman" w:hAnsi="Times New Roman" w:cs="Times New Roman"/>
+          <w:sz w:val="24"/>
+          <w:szCs w:val="24"/>
+        </w:rPr>
+        <w:t xml:space="preserve">any </w:t>
+      </w:r>
+      <w:r>
+        <w:rPr>
+          <w:rFonts w:ascii="Times New Roman" w:hAnsi="Times New Roman" w:cs="Times New Roman"/>
+          <w:sz w:val="24"/>
+          <w:szCs w:val="24"/>
+        </w:rPr>
+        <w:t>external</w:t>
+      </w:r>
+      <w:r>
+        <w:rPr>
+          <w:rFonts w:ascii="Times New Roman" w:hAnsi="Times New Roman" w:cs="Times New Roman"/>
+          <w:sz w:val="24"/>
+          <w:szCs w:val="24"/>
+        </w:rPr>
+        <w:t xml:space="preserve"> frameworks</w:t>
+      </w:r>
+      <w:r>
+        <w:rPr>
+          <w:rFonts w:ascii="Times New Roman" w:hAnsi="Times New Roman" w:cs="Times New Roman"/>
+          <w:sz w:val="24"/>
+          <w:szCs w:val="24"/>
+        </w:rPr>
+        <w:t>.</w:t>
       </w:r>
     </w:p>
     <w:p>
@@ -659,25 +1154,57 @@
           <w:szCs w:val="32"/>
           <w:u w:val="single"/>
         </w:rPr>
-        <w:t>Prospective Solution:</w:t>
-      </w:r>
-    </w:p>
-    <w:p>
-      <w:pPr>
-        <w:jc w:val="both"/>
-        <w:rPr>
-          <w:rFonts w:ascii="Times New Roman" w:hAnsi="Times New Roman" w:cs="Times New Roman"/>
-          <w:sz w:val="24"/>
-          <w:szCs w:val="24"/>
-        </w:rPr>
-      </w:pPr>
-      <w:r>
-        <w:rPr>
-          <w:rFonts w:ascii="Times New Roman" w:hAnsi="Times New Roman" w:cs="Times New Roman"/>
-          <w:sz w:val="24"/>
-          <w:szCs w:val="24"/>
-        </w:rPr>
-        <w:t>The 'Khela Ghor' project aims to deliver a versatile desktop application offering a diverse collection of small games within a unified platform. The solution involves implementing a secure and user-friendly environment where players can create accounts, customize profiles, and engage in various mini games to enrich their gaming experiences. By incorporating features such as leaderboards, achievements, high scores 'Khela Ghor' strives to enhance user engagement and create a vibrant gaming community. The prospective solution also emphasizes the importance of offline gaming support, optimized performance, and iterative development of the app. Overall, 'Khela Ghor' seeks to provide a comprehensive and enjoyable gaming experience for users while adhering to best practices in design, functionality, and user interaction.</w:t>
+        <w:t>Objective:</w:t>
+      </w:r>
+    </w:p>
+    <w:p>
+      <w:pPr>
+        <w:jc w:val="both"/>
+        <w:rPr>
+          <w:rFonts w:ascii="Times New Roman" w:hAnsi="Times New Roman" w:cs="Times New Roman"/>
+          <w:sz w:val="24"/>
+          <w:szCs w:val="24"/>
+        </w:rPr>
+      </w:pPr>
+      <w:r>
+        <w:rPr>
+          <w:rFonts w:ascii="Times New Roman" w:hAnsi="Times New Roman" w:cs="Times New Roman"/>
+          <w:sz w:val="24"/>
+          <w:szCs w:val="24"/>
+        </w:rPr>
+        <w:t>To develop a desktop application named 'Khela Ghor' in C# using Windows Forms (. Net Framework), providing users with a platform for playing various small games mainly in offline mode.</w:t>
+      </w:r>
+      <w:r>
+        <w:rPr>
+          <w:rFonts w:ascii="Times New Roman" w:hAnsi="Times New Roman" w:cs="Times New Roman"/>
+          <w:sz w:val="24"/>
+          <w:szCs w:val="24"/>
+        </w:rPr>
+        <w:t xml:space="preserve"> </w:t>
+      </w:r>
+      <w:r>
+        <w:rPr>
+          <w:rFonts w:ascii="Times New Roman" w:hAnsi="Times New Roman" w:cs="Times New Roman"/>
+          <w:sz w:val="24"/>
+          <w:szCs w:val="24"/>
+        </w:rPr>
+        <w:t xml:space="preserve">The project also focuses on implementing </w:t>
+      </w:r>
+      <w:r>
+        <w:rPr>
+          <w:rFonts w:ascii="Times New Roman" w:hAnsi="Times New Roman" w:cs="Times New Roman"/>
+          <w:sz w:val="24"/>
+          <w:szCs w:val="24"/>
+        </w:rPr>
+        <w:t xml:space="preserve">a </w:t>
+      </w:r>
+      <w:r>
+        <w:rPr>
+          <w:rFonts w:ascii="Times New Roman" w:hAnsi="Times New Roman" w:cs="Times New Roman"/>
+          <w:sz w:val="24"/>
+          <w:szCs w:val="24"/>
+        </w:rPr>
+        <w:t>secure user account management, allowing customization of profiles, leaderboards, and achievements to enhance user engagement.</w:t>
       </w:r>
     </w:p>
     <w:p>
@@ -692,10 +1219,7 @@
           <w:u w:val="single"/>
         </w:rPr>
       </w:pPr>
-    </w:p>
-    <w:p>
-      <w:pPr>
-        <w:jc w:val="both"/>
+      <w:r>
         <w:rPr>
           <w:rFonts w:ascii="Times New Roman" w:hAnsi="Times New Roman" w:cs="Times New Roman"/>
           <w:b/>
@@ -704,7 +1228,26 @@
           <w:szCs w:val="32"/>
           <w:u w:val="single"/>
         </w:rPr>
-      </w:pPr>
+        <w:t>Prospective Solution:</w:t>
+      </w:r>
+    </w:p>
+    <w:p>
+      <w:pPr>
+        <w:jc w:val="both"/>
+        <w:rPr>
+          <w:rFonts w:ascii="Times New Roman" w:hAnsi="Times New Roman" w:cs="Times New Roman"/>
+          <w:sz w:val="24"/>
+          <w:szCs w:val="24"/>
+        </w:rPr>
+      </w:pPr>
+      <w:r>
+        <w:rPr>
+          <w:rFonts w:ascii="Times New Roman" w:hAnsi="Times New Roman" w:cs="Times New Roman"/>
+          <w:sz w:val="24"/>
+          <w:szCs w:val="24"/>
+        </w:rPr>
+        <w:t>The 'Khela Ghor' project aims to deliver a versatile desktop application offering a diverse collection of small games within a unified platform. The solution involves implementing a secure and user-friendly environment where players can create accounts, customize profiles, and engage in various mini games to enrich their gaming experiences. By incorporating features such as leaderboards, achievements, high scores 'Khela Ghor' strives to enhance user engagement and create a vibrant gaming community. The prospective solution also emphasizes the importance of offline gaming support, optimized performance, and iterative development of the app. Overall, 'Khela Ghor' seeks to provide a comprehensive and enjoyable gaming experience for users while adhering to best practices in design, functionality, and user interaction.</w:t>
+      </w:r>
     </w:p>
     <w:p>
       <w:pPr>
@@ -731,7 +1274,10 @@
           <w:u w:val="single"/>
         </w:rPr>
       </w:pPr>
-      <w:r>
+    </w:p>
+    <w:p>
+      <w:pPr>
+        <w:jc w:val="both"/>
         <w:rPr>
           <w:rFonts w:ascii="Times New Roman" w:hAnsi="Times New Roman" w:cs="Times New Roman"/>
           <w:b/>
@@ -740,27 +1286,7 @@
           <w:szCs w:val="32"/>
           <w:u w:val="single"/>
         </w:rPr>
-        <w:lastRenderedPageBreak/>
-        <w:t>Target User:</w:t>
-      </w:r>
-    </w:p>
-    <w:p>
-      <w:pPr>
-        <w:jc w:val="both"/>
-        <w:rPr>
-          <w:rFonts w:ascii="Times New Roman" w:hAnsi="Times New Roman" w:cs="Times New Roman"/>
-          <w:sz w:val="24"/>
-          <w:szCs w:val="24"/>
-        </w:rPr>
-      </w:pPr>
-      <w:r>
-        <w:rPr>
-          <w:rFonts w:ascii="Times New Roman" w:hAnsi="Times New Roman" w:cs="Times New Roman"/>
-          <w:sz w:val="24"/>
-          <w:szCs w:val="24"/>
-        </w:rPr>
-        <w:t>The primary target users for the 'Khela Ghor' project are gaming enthusiasts and individuals seeking a convenient and engaging desktop gaming experience. The application caters to a diverse audience, including casual gamers looking for a variety of entertaining small games, as well as those interested in friendly competition within the gaming community. 'Khela Ghor' will be designed to be user-friendly, making it accessible to individuals of varying ages and gaming expertise. By offering a range of games and social features, the project aims to attract users who value a seamless and customizable gaming platform, fostering a sense of community and enjoyment.</w:t>
-      </w:r>
+      </w:pPr>
     </w:p>
     <w:p>
       <w:pPr>
@@ -783,6 +1309,49 @@
           <w:szCs w:val="32"/>
           <w:u w:val="single"/>
         </w:rPr>
+        <w:lastRenderedPageBreak/>
+        <w:t>Target User:</w:t>
+      </w:r>
+    </w:p>
+    <w:p>
+      <w:pPr>
+        <w:jc w:val="both"/>
+        <w:rPr>
+          <w:rFonts w:ascii="Times New Roman" w:hAnsi="Times New Roman" w:cs="Times New Roman"/>
+          <w:sz w:val="24"/>
+          <w:szCs w:val="24"/>
+        </w:rPr>
+      </w:pPr>
+      <w:r>
+        <w:rPr>
+          <w:rFonts w:ascii="Times New Roman" w:hAnsi="Times New Roman" w:cs="Times New Roman"/>
+          <w:sz w:val="24"/>
+          <w:szCs w:val="24"/>
+        </w:rPr>
+        <w:t>The primary target users for the 'Khela Ghor' project are gaming enthusiasts and individuals seeking a convenient and engaging desktop gaming experience. The application caters to a diverse audience, including casual gamers looking for a variety of entertaining small games, as well as those interested in friendly competition within the gaming community. 'Khela Ghor' will be designed to be user-friendly, making it accessible to individuals of varying ages and gaming expertise. By offering a range of games and social features, the project aims to attract users who value a seamless and customizable gaming platform, fostering a sense of community and enjoyment.</w:t>
+      </w:r>
+    </w:p>
+    <w:p>
+      <w:pPr>
+        <w:jc w:val="both"/>
+        <w:rPr>
+          <w:rFonts w:ascii="Times New Roman" w:hAnsi="Times New Roman" w:cs="Times New Roman"/>
+          <w:b/>
+          <w:bCs/>
+          <w:sz w:val="32"/>
+          <w:szCs w:val="32"/>
+          <w:u w:val="single"/>
+        </w:rPr>
+      </w:pPr>
+      <w:r>
+        <w:rPr>
+          <w:rFonts w:ascii="Times New Roman" w:hAnsi="Times New Roman" w:cs="Times New Roman"/>
+          <w:b/>
+          <w:bCs/>
+          <w:sz w:val="32"/>
+          <w:szCs w:val="32"/>
+          <w:u w:val="single"/>
+        </w:rPr>
         <w:t>Basic Functionality:</w:t>
       </w:r>
     </w:p>
@@ -825,25 +1394,7 @@
           <w:sz w:val="24"/>
           <w:szCs w:val="24"/>
         </w:rPr>
-        <w:t xml:space="preserve">- </w:t>
-      </w:r>
-      <w:proofErr w:type="gramStart"/>
-      <w:r>
-        <w:rPr>
-          <w:rFonts w:ascii="Times New Roman" w:hAnsi="Times New Roman" w:cs="Times New Roman"/>
-          <w:sz w:val="24"/>
-          <w:szCs w:val="24"/>
-        </w:rPr>
-        <w:t>An</w:t>
-      </w:r>
-      <w:proofErr w:type="gramEnd"/>
-      <w:r>
-        <w:rPr>
-          <w:rFonts w:ascii="Times New Roman" w:hAnsi="Times New Roman" w:cs="Times New Roman"/>
-          <w:sz w:val="24"/>
-          <w:szCs w:val="24"/>
-        </w:rPr>
-        <w:t xml:space="preserve"> user can enter in the app with or without login.</w:t>
+        <w:t>- An user can enter in the app with or without login.</w:t>
       </w:r>
       <w:r>
         <w:rPr>
@@ -859,25 +1410,7 @@
           <w:sz w:val="24"/>
           <w:szCs w:val="24"/>
         </w:rPr>
-        <w:t xml:space="preserve">If </w:t>
-      </w:r>
-      <w:proofErr w:type="gramStart"/>
-      <w:r>
-        <w:rPr>
-          <w:rFonts w:ascii="Times New Roman" w:hAnsi="Times New Roman" w:cs="Times New Roman"/>
-          <w:sz w:val="24"/>
-          <w:szCs w:val="24"/>
-        </w:rPr>
-        <w:t>an</w:t>
-      </w:r>
-      <w:proofErr w:type="gramEnd"/>
-      <w:r>
-        <w:rPr>
-          <w:rFonts w:ascii="Times New Roman" w:hAnsi="Times New Roman" w:cs="Times New Roman"/>
-          <w:sz w:val="24"/>
-          <w:szCs w:val="24"/>
-        </w:rPr>
-        <w:t xml:space="preserve"> user enter with login then he/she will able to create a 'Khela Ghor'</w:t>
+        <w:t>If an user enter with login then he/she will able to create a 'Khela Ghor'</w:t>
       </w:r>
       <w:r>
         <w:rPr>
@@ -1627,15 +2160,7 @@
           <w:sz w:val="24"/>
           <w:szCs w:val="24"/>
         </w:rPr>
-        <w:t>The Classic</w:t>
-      </w:r>
-      <w:r>
-        <w:rPr>
-          <w:rFonts w:ascii="Times New Roman" w:hAnsi="Times New Roman" w:cs="Times New Roman"/>
-          <w:sz w:val="24"/>
-          <w:szCs w:val="24"/>
-        </w:rPr>
-        <w:t xml:space="preserve"> Snake Game involves controlling a snake to eat food, growing longer with each meal. Save and share your scores with a snapshot feature.</w:t>
+        <w:t>The Classic Snake Game involves controlling a snake to eat food, growing longer with each meal. Save and share your scores with a snapshot feature.</w:t>
       </w:r>
     </w:p>
     <w:p>
@@ -2071,17 +2596,7 @@
           <w:sz w:val="24"/>
           <w:szCs w:val="24"/>
         </w:rPr>
-        <w:t xml:space="preserve">5) </w:t>
-      </w:r>
-      <w:r>
-        <w:rPr>
-          <w:rFonts w:ascii="Times New Roman" w:hAnsi="Times New Roman" w:cs="Times New Roman"/>
-          <w:b/>
-          <w:bCs/>
-          <w:sz w:val="24"/>
-          <w:szCs w:val="24"/>
-        </w:rPr>
-        <w:t>Helicopter shooter</w:t>
+        <w:t>5) Helicopter shooter</w:t>
       </w:r>
     </w:p>
     <w:p>
@@ -3774,6 +4289,29 @@
       <w:contextualSpacing/>
     </w:pPr>
   </w:style>
+  <w:style w:type="table" w:styleId="TableGrid">
+    <w:name w:val="Table Grid"/>
+    <w:basedOn w:val="TableNormal"/>
+    <w:uiPriority w:val="39"/>
+    <w:rsid w:val="006C7566"/>
+    <w:pPr>
+      <w:spacing w:after="0" w:line="240" w:lineRule="auto"/>
+    </w:pPr>
+    <w:rPr>
+      <w:kern w:val="0"/>
+      <w14:ligatures w14:val="none"/>
+    </w:rPr>
+    <w:tblPr>
+      <w:tblBorders>
+        <w:top w:val="single" w:sz="4" w:space="0" w:color="auto"/>
+        <w:left w:val="single" w:sz="4" w:space="0" w:color="auto"/>
+        <w:bottom w:val="single" w:sz="4" w:space="0" w:color="auto"/>
+        <w:right w:val="single" w:sz="4" w:space="0" w:color="auto"/>
+        <w:insideH w:val="single" w:sz="4" w:space="0" w:color="auto"/>
+        <w:insideV w:val="single" w:sz="4" w:space="0" w:color="auto"/>
+      </w:tblBorders>
+    </w:tblPr>
+  </w:style>
 </w:styles>
 </file>
 

</xml_diff>